<commit_message>
Session storage for Patron working, html for patron home page header done
</commit_message>
<xml_diff>
--- a/ER+Schema.docx
+++ b/ER+Schema.docx
@@ -8720,6 +8720,19 @@
     <w:p>
       <w:pPr>
         <w:spacing w:after="0"/>
+      </w:pPr>
+      <w:r>
+        <w:t xml:space="preserve">QUERIES: </w:t>
+      </w:r>
+    </w:p>
+    <w:p>
+      <w:pPr>
+        <w:spacing w:after="0"/>
+      </w:pPr>
+    </w:p>
+    <w:p>
+      <w:pPr>
+        <w:spacing w:after="0"/>
         <w:rPr>
           <w:b/>
         </w:rPr>
@@ -8821,10 +8834,7 @@
         <w:spacing w:after="0"/>
       </w:pPr>
       <w:r>
-        <w:t>) ENGINE = INNODB</w:t>
-      </w:r>
-      <w:r>
-        <w:t>;</w:t>
+        <w:t>) ENGINE = INNODB;</w:t>
       </w:r>
     </w:p>
     <w:p>
@@ -8982,10 +8992,7 @@
       </w:r>
       <w:proofErr w:type="gramEnd"/>
       <w:r>
-        <w:t xml:space="preserve"> = INNODB</w:t>
-      </w:r>
-      <w:r>
-        <w:t>;</w:t>
+        <w:t xml:space="preserve"> = INNODB;</w:t>
       </w:r>
     </w:p>
     <w:p>
@@ -8998,10 +9005,7 @@
         <w:spacing w:after="0"/>
       </w:pPr>
       <w:r>
-        <w:t>C</w:t>
-      </w:r>
-      <w:r>
-        <w:t>REATE TABLE Librarian (</w:t>
+        <w:t>CREATE TABLE Librarian (</w:t>
       </w:r>
     </w:p>
     <w:p>
@@ -9032,6 +9036,7 @@
       <w:proofErr w:type="spellStart"/>
       <w:proofErr w:type="gramStart"/>
       <w:r>
+        <w:lastRenderedPageBreak/>
         <w:t>fname</w:t>
       </w:r>
       <w:proofErr w:type="spellEnd"/>
@@ -9078,7 +9083,6 @@
       <w:proofErr w:type="spellStart"/>
       <w:proofErr w:type="gramStart"/>
       <w:r>
-        <w:lastRenderedPageBreak/>
         <w:t>startDate</w:t>
       </w:r>
       <w:proofErr w:type="spellEnd"/>
@@ -9192,10 +9196,7 @@
       </w:r>
       <w:proofErr w:type="gramEnd"/>
       <w:r>
-        <w:t xml:space="preserve"> = INNODB</w:t>
-      </w:r>
-      <w:r>
-        <w:t>;</w:t>
+        <w:t xml:space="preserve"> = INNODB;</w:t>
       </w:r>
     </w:p>
     <w:p>
@@ -9453,10 +9454,7 @@
       </w:r>
       <w:proofErr w:type="gramEnd"/>
       <w:r>
-        <w:t xml:space="preserve"> = INNODB</w:t>
-      </w:r>
-      <w:r>
-        <w:t>;</w:t>
+        <w:t xml:space="preserve"> = INNODB;</w:t>
       </w:r>
     </w:p>
     <w:p>
@@ -9560,10 +9558,7 @@
         <w:spacing w:after="0"/>
       </w:pPr>
       <w:r>
-        <w:t>) ENGINE = INNODB</w:t>
-      </w:r>
-      <w:r>
-        <w:t>;</w:t>
+        <w:t>) ENGINE = INNODB;</w:t>
       </w:r>
       <w:r>
         <w:t xml:space="preserve"> </w:t>
@@ -9715,6 +9710,7 @@
         <w:spacing w:after="0"/>
       </w:pPr>
       <w:r>
+        <w:lastRenderedPageBreak/>
         <w:t>INSERT INTO Person</w:t>
       </w:r>
       <w:r>
@@ -9909,7 +9905,25 @@
         <w:rPr>
           <w:b/>
         </w:rPr>
-        <w:t>SEARCH FOR PERSON PIN NUM:</w:t>
+        <w:t xml:space="preserve">SEARCH FOR PERSON </w:t>
+      </w:r>
+      <w:r>
+        <w:rPr>
+          <w:b/>
+        </w:rPr>
+        <w:t xml:space="preserve">CARD NUMBR AND </w:t>
+      </w:r>
+      <w:r>
+        <w:rPr>
+          <w:b/>
+        </w:rPr>
+        <w:t>PIN NUM:</w:t>
+      </w:r>
+      <w:r>
+        <w:rPr>
+          <w:b/>
+        </w:rPr>
+        <w:t xml:space="preserve"> -- to validate log in</w:t>
       </w:r>
     </w:p>
     <w:p>
@@ -9917,21 +9931,24 @@
         <w:spacing w:after="0"/>
       </w:pPr>
       <w:r>
-        <w:t>SEL</w:t>
-      </w:r>
-      <w:r>
-        <w:t xml:space="preserve">ECT </w:t>
+        <w:t xml:space="preserve">SELECT </w:t>
       </w:r>
       <w:proofErr w:type="spellStart"/>
       <w:r>
+        <w:t>libraryCardNum</w:t>
+      </w:r>
+      <w:proofErr w:type="spellEnd"/>
+      <w:r>
+        <w:t xml:space="preserve">, </w:t>
+      </w:r>
+      <w:proofErr w:type="spellStart"/>
+      <w:r>
         <w:t>pinNum</w:t>
       </w:r>
       <w:proofErr w:type="spellEnd"/>
       <w:r>
         <w:t xml:space="preserve"> FROM Person</w:t>
       </w:r>
-      <w:bookmarkStart w:id="0" w:name="_GoBack"/>
-      <w:bookmarkEnd w:id="0"/>
       <w:r>
         <w:t>;</w:t>
       </w:r>
@@ -9952,21 +9969,7 @@
         <w:rPr>
           <w:b/>
         </w:rPr>
-        <w:t xml:space="preserve">SEARCH FOR PERSON </w:t>
-      </w:r>
-      <w:proofErr w:type="spellStart"/>
-      <w:r>
-        <w:rPr>
-          <w:b/>
-        </w:rPr>
-        <w:t>libCardNum</w:t>
-      </w:r>
-      <w:proofErr w:type="spellEnd"/>
-      <w:r>
-        <w:rPr>
-          <w:b/>
-        </w:rPr>
-        <w:t>:</w:t>
+        <w:t>SEARCH FOR LIBRARIAN USERNAME AND PIN: --to validate log in</w:t>
       </w:r>
     </w:p>
     <w:p>
@@ -9974,21 +9977,21 @@
         <w:spacing w:after="0"/>
       </w:pPr>
       <w:r>
-        <w:t xml:space="preserve">SELECT </w:t>
+        <w:t xml:space="preserve">SELECT username, </w:t>
       </w:r>
       <w:proofErr w:type="spellStart"/>
       <w:r>
-        <w:t>libraryCardNum</w:t>
+        <w:t>pinNum</w:t>
       </w:r>
       <w:proofErr w:type="spellEnd"/>
       <w:r>
-        <w:t xml:space="preserve"> FROM Person;</w:t>
-      </w:r>
-    </w:p>
-    <w:p>
-      <w:pPr>
-        <w:spacing w:after="0"/>
-      </w:pPr>
+        <w:t xml:space="preserve"> FROM Librarian</w:t>
+      </w:r>
+      <w:r>
+        <w:t>;</w:t>
+      </w:r>
+      <w:bookmarkStart w:id="0" w:name="_GoBack"/>
+      <w:bookmarkEnd w:id="0"/>
     </w:p>
     <w:sectPr>
       <w:pgSz w:w="12240" w:h="15840"/>

</xml_diff>

<commit_message>
Patron book table works, basic check out nd return buttons work, Patron book search works
</commit_message>
<xml_diff>
--- a/ER+Schema.docx
+++ b/ER+Schema.docx
@@ -9990,8 +9990,774 @@
       <w:r>
         <w:t>;</w:t>
       </w:r>
+    </w:p>
+    <w:p>
+      <w:pPr>
+        <w:spacing w:after="0"/>
+      </w:pPr>
+    </w:p>
+    <w:p>
+      <w:pPr>
+        <w:spacing w:after="0"/>
+        <w:rPr>
+          <w:b/>
+        </w:rPr>
+      </w:pPr>
+      <w:r>
+        <w:rPr>
+          <w:b/>
+        </w:rPr>
+        <w:t>SEARCH FOR PERSON NAME: --to display profile</w:t>
+      </w:r>
+    </w:p>
+    <w:p>
+      <w:pPr>
+        <w:spacing w:after="0"/>
+      </w:pPr>
+      <w:r>
+        <w:t xml:space="preserve">SELECT </w:t>
+      </w:r>
+      <w:proofErr w:type="spellStart"/>
+      <w:r>
+        <w:t>fname</w:t>
+      </w:r>
+      <w:proofErr w:type="spellEnd"/>
+      <w:r>
+        <w:t xml:space="preserve">, </w:t>
+      </w:r>
+      <w:proofErr w:type="spellStart"/>
+      <w:r>
+        <w:t>lname</w:t>
+      </w:r>
+      <w:proofErr w:type="spellEnd"/>
+    </w:p>
+    <w:p>
+      <w:pPr>
+        <w:spacing w:after="0"/>
+      </w:pPr>
+      <w:r>
+        <w:t>FROM Person</w:t>
+      </w:r>
+    </w:p>
+    <w:p>
+      <w:pPr>
+        <w:spacing w:after="0"/>
+      </w:pPr>
+      <w:r>
+        <w:t xml:space="preserve">WHERE </w:t>
+      </w:r>
+      <w:proofErr w:type="spellStart"/>
+      <w:r>
+        <w:t>libraryCardNum</w:t>
+      </w:r>
+      <w:proofErr w:type="spellEnd"/>
+      <w:r>
+        <w:t xml:space="preserve"> =2</w:t>
+      </w:r>
+      <w:r>
+        <w:t>;</w:t>
+      </w:r>
+    </w:p>
+    <w:p>
+      <w:pPr>
+        <w:spacing w:after="0"/>
+      </w:pPr>
+    </w:p>
+    <w:p>
+      <w:pPr>
+        <w:spacing w:after="0"/>
+        <w:rPr>
+          <w:b/>
+        </w:rPr>
+      </w:pPr>
+      <w:r>
+        <w:rPr>
+          <w:b/>
+        </w:rPr>
+        <w:t>CREATE SHELF:</w:t>
+      </w:r>
+    </w:p>
+    <w:p>
+      <w:pPr>
+        <w:spacing w:after="0"/>
+      </w:pPr>
+      <w:r>
+        <w:t xml:space="preserve">INSET INTO Shelf (‘location’, </w:t>
+      </w:r>
+      <w:proofErr w:type="spellStart"/>
+      <w:r>
+        <w:t>floorNum</w:t>
+      </w:r>
+      <w:proofErr w:type="spellEnd"/>
+      <w:r>
+        <w:t xml:space="preserve">’) </w:t>
+      </w:r>
+    </w:p>
+    <w:p>
+      <w:pPr>
+        <w:spacing w:after="0"/>
+      </w:pPr>
+      <w:r>
+        <w:t>VALUES (‘North Wing’, 1);</w:t>
+      </w:r>
+    </w:p>
+    <w:p>
+      <w:pPr>
+        <w:spacing w:after="0"/>
+      </w:pPr>
+    </w:p>
+    <w:p>
+      <w:pPr>
+        <w:spacing w:after="0"/>
+        <w:rPr>
+          <w:b/>
+        </w:rPr>
+      </w:pPr>
+      <w:r>
+        <w:rPr>
+          <w:b/>
+        </w:rPr>
+        <w:t>CREATE BOOK:</w:t>
+      </w:r>
+    </w:p>
+    <w:p>
+      <w:pPr>
+        <w:spacing w:after="0"/>
+      </w:pPr>
+      <w:r>
+        <w:t xml:space="preserve">INSERT INTO </w:t>
+      </w:r>
+      <w:proofErr w:type="gramStart"/>
+      <w:r>
+        <w:t>Book(</w:t>
+      </w:r>
+      <w:proofErr w:type="gramEnd"/>
+      <w:r>
+        <w:t xml:space="preserve"> </w:t>
+      </w:r>
+      <w:proofErr w:type="spellStart"/>
+      <w:r>
+        <w:t>authorFName</w:t>
+      </w:r>
+      <w:proofErr w:type="spellEnd"/>
+      <w:r>
+        <w:t xml:space="preserve">, </w:t>
+      </w:r>
+      <w:proofErr w:type="spellStart"/>
+      <w:r>
+        <w:t>authorLName</w:t>
+      </w:r>
+      <w:proofErr w:type="spellEnd"/>
+      <w:r>
+        <w:t xml:space="preserve">, title, genre, description, </w:t>
+      </w:r>
+      <w:proofErr w:type="spellStart"/>
+      <w:r>
+        <w:t>addedBy</w:t>
+      </w:r>
+      <w:proofErr w:type="spellEnd"/>
+      <w:r>
+        <w:t xml:space="preserve">, shelf ) </w:t>
+      </w:r>
+    </w:p>
+    <w:p>
+      <w:pPr>
+        <w:spacing w:after="0"/>
+      </w:pPr>
+      <w:r>
+        <w:t>VALUES (</w:t>
+      </w:r>
+      <w:r>
+        <w:t>'J.K.'</w:t>
+      </w:r>
+      <w:proofErr w:type="gramStart"/>
+      <w:r>
+        <w:t>,  'Rowling'</w:t>
+      </w:r>
+      <w:proofErr w:type="gramEnd"/>
+      <w:r>
+        <w:t>,  'Harry Potter',  'Yout</w:t>
+      </w:r>
+      <w:r>
+        <w:t>h',  'Book about wizards', 5, 5</w:t>
+      </w:r>
+      <w:r>
+        <w:t>)</w:t>
+      </w:r>
+    </w:p>
+    <w:p>
+      <w:pPr>
+        <w:spacing w:after="0"/>
+      </w:pPr>
+    </w:p>
+    <w:p>
+      <w:pPr>
+        <w:spacing w:after="0"/>
+        <w:rPr>
+          <w:b/>
+        </w:rPr>
+      </w:pPr>
+      <w:r>
+        <w:rPr>
+          <w:b/>
+        </w:rPr>
+        <w:t>SELECT BOOKS: --to print Patron table</w:t>
+      </w:r>
+    </w:p>
+    <w:p>
+      <w:pPr>
+        <w:spacing w:after="0"/>
+      </w:pPr>
+      <w:r>
+        <w:t xml:space="preserve">SELECT Book.id, </w:t>
+      </w:r>
+      <w:proofErr w:type="spellStart"/>
+      <w:r>
+        <w:t>authorFName</w:t>
+      </w:r>
+      <w:proofErr w:type="spellEnd"/>
+      <w:r>
+        <w:t xml:space="preserve">, </w:t>
+      </w:r>
+      <w:proofErr w:type="spellStart"/>
+      <w:r>
+        <w:t>authorLName</w:t>
+      </w:r>
+      <w:proofErr w:type="spellEnd"/>
+      <w:r>
+        <w:t xml:space="preserve">, title, genre, description, </w:t>
+      </w:r>
+      <w:proofErr w:type="spellStart"/>
+      <w:r>
+        <w:t>checkedOutBy</w:t>
+      </w:r>
+      <w:proofErr w:type="spellEnd"/>
+      <w:r>
+        <w:t xml:space="preserve">, </w:t>
+      </w:r>
+      <w:proofErr w:type="spellStart"/>
+      <w:r>
+        <w:t>dueDate</w:t>
+      </w:r>
+      <w:proofErr w:type="spellEnd"/>
+      <w:r>
+        <w:t xml:space="preserve">, </w:t>
+      </w:r>
+      <w:proofErr w:type="spellStart"/>
+      <w:r>
+        <w:t>Shelf.location</w:t>
+      </w:r>
+      <w:proofErr w:type="spellEnd"/>
+      <w:r>
+        <w:t xml:space="preserve"> AS location</w:t>
+      </w:r>
+      <w:r>
+        <w:t xml:space="preserve">, </w:t>
+      </w:r>
+      <w:proofErr w:type="spellStart"/>
+      <w:r>
+        <w:t>Shelf.floorNum</w:t>
+      </w:r>
+      <w:proofErr w:type="spellEnd"/>
+      <w:r>
+        <w:t xml:space="preserve"> AS </w:t>
+      </w:r>
+      <w:proofErr w:type="spellStart"/>
+      <w:r>
+        <w:t>floorNum</w:t>
+      </w:r>
+      <w:proofErr w:type="spellEnd"/>
+      <w:r>
+        <w:t xml:space="preserve">, </w:t>
+      </w:r>
+      <w:proofErr w:type="spellStart"/>
+      <w:r>
+        <w:t>Person.libraryCardNum</w:t>
+      </w:r>
+      <w:proofErr w:type="spellEnd"/>
+      <w:r>
+        <w:t xml:space="preserve"> AS </w:t>
+      </w:r>
+      <w:proofErr w:type="spellStart"/>
+      <w:r>
+        <w:t>libNum</w:t>
+      </w:r>
+      <w:proofErr w:type="spellEnd"/>
+    </w:p>
+    <w:p>
+      <w:pPr>
+        <w:spacing w:after="0"/>
+      </w:pPr>
+      <w:r>
+        <w:t>FROM Book</w:t>
+      </w:r>
+    </w:p>
+    <w:p>
+      <w:pPr>
+        <w:spacing w:after="0"/>
+      </w:pPr>
+      <w:r>
+        <w:t xml:space="preserve">INNER JOIN Shelf ON Shelf.id = </w:t>
+      </w:r>
+      <w:proofErr w:type="spellStart"/>
+      <w:r>
+        <w:t>Book.shelf</w:t>
+      </w:r>
+      <w:proofErr w:type="spellEnd"/>
+    </w:p>
+    <w:p>
+      <w:pPr>
+        <w:spacing w:after="0"/>
+      </w:pPr>
+      <w:r>
+        <w:t xml:space="preserve">LEFT JOIN Person on Person.id = </w:t>
+      </w:r>
+      <w:proofErr w:type="spellStart"/>
+      <w:r>
+        <w:t>Book.checkedOutBy</w:t>
+      </w:r>
+      <w:proofErr w:type="spellEnd"/>
+    </w:p>
+    <w:p>
+      <w:pPr>
+        <w:spacing w:after="0"/>
+      </w:pPr>
+    </w:p>
+    <w:p>
+      <w:pPr>
+        <w:spacing w:after="0"/>
+        <w:rPr>
+          <w:b/>
+        </w:rPr>
+      </w:pPr>
+      <w:r>
+        <w:rPr>
+          <w:b/>
+        </w:rPr>
+        <w:t>CHECK OUT A BOOK:</w:t>
+      </w:r>
+    </w:p>
+    <w:p>
+      <w:pPr>
+        <w:spacing w:after="0"/>
+        <w:rPr>
+          <w:bCs/>
+        </w:rPr>
+      </w:pPr>
+      <w:r>
+        <w:rPr>
+          <w:bCs/>
+        </w:rPr>
+        <w:t xml:space="preserve">UPDATE Book SET </w:t>
+      </w:r>
+      <w:proofErr w:type="spellStart"/>
+      <w:r>
+        <w:rPr>
+          <w:bCs/>
+        </w:rPr>
+        <w:t>checkedOutBy</w:t>
+      </w:r>
+      <w:proofErr w:type="spellEnd"/>
+      <w:r>
+        <w:rPr>
+          <w:bCs/>
+        </w:rPr>
+        <w:t xml:space="preserve"> = </w:t>
+      </w:r>
+      <w:proofErr w:type="gramStart"/>
+      <w:r>
+        <w:rPr>
+          <w:bCs/>
+        </w:rPr>
+        <w:t>( SELECT</w:t>
+      </w:r>
+      <w:proofErr w:type="gramEnd"/>
+      <w:r>
+        <w:rPr>
+          <w:bCs/>
+        </w:rPr>
+        <w:t xml:space="preserve"> id</w:t>
+      </w:r>
+    </w:p>
+    <w:p>
+      <w:pPr>
+        <w:spacing w:after="0"/>
+        <w:rPr>
+          <w:bCs/>
+        </w:rPr>
+      </w:pPr>
+      <w:r>
+        <w:rPr>
+          <w:bCs/>
+        </w:rPr>
+        <w:t>FROM Person</w:t>
+      </w:r>
+    </w:p>
+    <w:p>
+      <w:pPr>
+        <w:spacing w:after="0"/>
+        <w:rPr>
+          <w:bCs/>
+        </w:rPr>
+      </w:pPr>
+      <w:r>
+        <w:rPr>
+          <w:bCs/>
+        </w:rPr>
+        <w:t xml:space="preserve">WHERE </w:t>
+      </w:r>
+      <w:proofErr w:type="spellStart"/>
+      <w:r>
+        <w:rPr>
+          <w:bCs/>
+        </w:rPr>
+        <w:t>libraryCardNum</w:t>
+      </w:r>
+      <w:proofErr w:type="spellEnd"/>
+      <w:r>
+        <w:rPr>
+          <w:bCs/>
+        </w:rPr>
+        <w:t xml:space="preserve"> = </w:t>
+      </w:r>
+      <w:proofErr w:type="gramStart"/>
+      <w:r>
+        <w:rPr>
+          <w:bCs/>
+        </w:rPr>
+        <w:t>'2' )</w:t>
+      </w:r>
+      <w:proofErr w:type="gramEnd"/>
+      <w:r>
+        <w:rPr>
+          <w:bCs/>
+        </w:rPr>
+        <w:t xml:space="preserve">, </w:t>
+      </w:r>
+      <w:proofErr w:type="spellStart"/>
+      <w:r>
+        <w:rPr>
+          <w:bCs/>
+        </w:rPr>
+        <w:t>dateOut</w:t>
+      </w:r>
+      <w:proofErr w:type="spellEnd"/>
+      <w:r>
+        <w:rPr>
+          <w:bCs/>
+        </w:rPr>
+        <w:t>=</w:t>
+      </w:r>
+      <w:proofErr w:type="spellStart"/>
+      <w:r>
+        <w:rPr>
+          <w:bCs/>
+        </w:rPr>
+        <w:t>curdate</w:t>
+      </w:r>
+      <w:proofErr w:type="spellEnd"/>
+      <w:r>
+        <w:rPr>
+          <w:bCs/>
+        </w:rPr>
+        <w:t xml:space="preserve">(), </w:t>
+      </w:r>
+      <w:proofErr w:type="spellStart"/>
+      <w:r>
+        <w:rPr>
+          <w:bCs/>
+        </w:rPr>
+        <w:t>dueDate</w:t>
+      </w:r>
+      <w:proofErr w:type="spellEnd"/>
+      <w:r>
+        <w:rPr>
+          <w:bCs/>
+        </w:rPr>
+        <w:t>=</w:t>
+      </w:r>
+      <w:proofErr w:type="spellStart"/>
+      <w:r>
+        <w:rPr>
+          <w:bCs/>
+        </w:rPr>
+        <w:t>date_add</w:t>
+      </w:r>
+      <w:proofErr w:type="spellEnd"/>
+      <w:r>
+        <w:rPr>
+          <w:bCs/>
+        </w:rPr>
+        <w:t>(</w:t>
+      </w:r>
+      <w:proofErr w:type="spellStart"/>
+      <w:r>
+        <w:rPr>
+          <w:bCs/>
+        </w:rPr>
+        <w:t>curdate</w:t>
+      </w:r>
+      <w:proofErr w:type="spellEnd"/>
+      <w:r>
+        <w:rPr>
+          <w:bCs/>
+        </w:rPr>
+        <w:t>(), Interval 10 DAY)</w:t>
+      </w:r>
+    </w:p>
+    <w:p>
+      <w:pPr>
+        <w:spacing w:after="0"/>
+        <w:rPr>
+          <w:bCs/>
+        </w:rPr>
+      </w:pPr>
+      <w:r>
+        <w:rPr>
+          <w:bCs/>
+        </w:rPr>
+        <w:t>WHERE id =4</w:t>
+      </w:r>
+    </w:p>
+    <w:p>
+      <w:pPr>
+        <w:spacing w:after="0"/>
+      </w:pPr>
+    </w:p>
+    <w:p>
+      <w:pPr>
+        <w:spacing w:after="0"/>
+        <w:rPr>
+          <w:b/>
+        </w:rPr>
+      </w:pPr>
+      <w:r>
+        <w:rPr>
+          <w:b/>
+        </w:rPr>
+        <w:t>RETURN BOOK:</w:t>
+      </w:r>
+    </w:p>
+    <w:p>
+      <w:pPr>
+        <w:spacing w:after="0"/>
+      </w:pPr>
+      <w:r>
+        <w:lastRenderedPageBreak/>
+        <w:t xml:space="preserve">UPDATE Book SET </w:t>
+      </w:r>
+      <w:proofErr w:type="spellStart"/>
+      <w:r>
+        <w:t>checkedOutBy</w:t>
+      </w:r>
+      <w:proofErr w:type="spellEnd"/>
+      <w:r>
+        <w:t>=NULL WHERE id=</w:t>
+      </w:r>
+      <w:r>
+        <w:t>2</w:t>
+      </w:r>
+    </w:p>
+    <w:p>
+      <w:pPr>
+        <w:spacing w:after="0"/>
+      </w:pPr>
+    </w:p>
+    <w:p>
+      <w:pPr>
+        <w:spacing w:after="0"/>
+        <w:rPr>
+          <w:b/>
+        </w:rPr>
+      </w:pPr>
+      <w:r>
+        <w:rPr>
+          <w:b/>
+        </w:rPr>
+        <w:t>PATRON BOOK SEARCH:</w:t>
+      </w:r>
+    </w:p>
+    <w:p>
+      <w:pPr>
+        <w:spacing w:after="0"/>
+      </w:pPr>
+      <w:r>
+        <w:rPr>
+          <w:bCs/>
+        </w:rPr>
+        <w:t>SELECT</w:t>
+      </w:r>
+      <w:r>
+        <w:t> Book.id, authorFName, authorLName, title, genre, description, checkedOutBy, dueDate, Shelf.location </w:t>
+      </w:r>
+      <w:r>
+        <w:rPr>
+          <w:bCs/>
+        </w:rPr>
+        <w:t>AS</w:t>
+      </w:r>
+      <w:r>
+        <w:t> location, Shelf.floorNum </w:t>
+      </w:r>
+      <w:r>
+        <w:rPr>
+          <w:bCs/>
+        </w:rPr>
+        <w:t>AS</w:t>
+      </w:r>
+      <w:r>
+        <w:t> floorNum, Person.libraryCardNum </w:t>
+      </w:r>
+      <w:r>
+        <w:rPr>
+          <w:bCs/>
+        </w:rPr>
+        <w:t>AS</w:t>
+      </w:r>
+      <w:r>
+        <w:t> libNum</w:t>
+      </w:r>
+      <w:r>
+        <w:br/>
+      </w:r>
+      <w:r>
+        <w:rPr>
+          <w:bCs/>
+        </w:rPr>
+        <w:t>FROM</w:t>
+      </w:r>
+      <w:r>
+        <w:t> Book</w:t>
+      </w:r>
+      <w:r>
+        <w:br/>
+      </w:r>
+      <w:r>
+        <w:rPr>
+          <w:bCs/>
+        </w:rPr>
+        <w:t>INNER</w:t>
+      </w:r>
+      <w:r>
+        <w:t> </w:t>
+      </w:r>
+      <w:r>
+        <w:rPr>
+          <w:bCs/>
+        </w:rPr>
+        <w:t>JOIN</w:t>
+      </w:r>
+      <w:r>
+        <w:t> Shelf </w:t>
+      </w:r>
+      <w:r>
+        <w:rPr>
+          <w:bCs/>
+        </w:rPr>
+        <w:t>ON</w:t>
+      </w:r>
+      <w:r>
+        <w:t> Shelf.id = </w:t>
+      </w:r>
+      <w:proofErr w:type="spellStart"/>
+      <w:r>
+        <w:t>Book.shelf</w:t>
+      </w:r>
+      <w:proofErr w:type="spellEnd"/>
+      <w:r>
+        <w:br/>
+      </w:r>
+      <w:r>
+        <w:rPr>
+          <w:bCs/>
+        </w:rPr>
+        <w:t>LEFT</w:t>
+      </w:r>
+      <w:r>
+        <w:t> </w:t>
+      </w:r>
+      <w:r>
+        <w:rPr>
+          <w:bCs/>
+        </w:rPr>
+        <w:t>JOIN</w:t>
+      </w:r>
+      <w:r>
+        <w:t> Person </w:t>
+      </w:r>
+      <w:r>
+        <w:rPr>
+          <w:bCs/>
+        </w:rPr>
+        <w:t>ON</w:t>
+      </w:r>
+      <w:r>
+        <w:t> Person.id = </w:t>
+      </w:r>
+      <w:proofErr w:type="spellStart"/>
+      <w:r>
+        <w:t>Book.checkedOutBy</w:t>
+      </w:r>
+      <w:proofErr w:type="spellEnd"/>
+      <w:r>
+        <w:br/>
+      </w:r>
+      <w:r>
+        <w:rPr>
+          <w:bCs/>
+        </w:rPr>
+        <w:t>WHERE</w:t>
+      </w:r>
+      <w:r>
+        <w:t> </w:t>
+      </w:r>
+      <w:proofErr w:type="spellStart"/>
+      <w:r>
+        <w:t>authorfName</w:t>
+      </w:r>
+      <w:proofErr w:type="spellEnd"/>
+      <w:r>
+        <w:t> </w:t>
+      </w:r>
+      <w:r>
+        <w:rPr>
+          <w:bCs/>
+        </w:rPr>
+        <w:t>LIKE</w:t>
+      </w:r>
+      <w:r>
+        <w:t> '%</w:t>
+      </w:r>
+      <w:proofErr w:type="spellStart"/>
+      <w:r>
+        <w:t>shel</w:t>
+      </w:r>
+      <w:proofErr w:type="spellEnd"/>
+      <w:r>
+        <w:t>%'</w:t>
+      </w:r>
       <w:bookmarkStart w:id="0" w:name="_GoBack"/>
       <w:bookmarkEnd w:id="0"/>
+    </w:p>
+    <w:p>
+      <w:pPr>
+        <w:spacing w:after="0"/>
+      </w:pPr>
+    </w:p>
+    <w:p>
+      <w:pPr>
+        <w:spacing w:after="0"/>
+      </w:pPr>
+    </w:p>
+    <w:p>
+      <w:pPr>
+        <w:spacing w:after="0"/>
+      </w:pPr>
+    </w:p>
+    <w:p>
+      <w:pPr>
+        <w:spacing w:after="0"/>
+      </w:pPr>
     </w:p>
     <w:sectPr>
       <w:pgSz w:w="12240" w:h="15840"/>
@@ -10401,7 +11167,6 @@
   <w:style w:type="character" w:default="1" w:styleId="DefaultParagraphFont">
     <w:name w:val="Default Paragraph Font"/>
     <w:uiPriority w:val="1"/>
-    <w:semiHidden/>
     <w:unhideWhenUsed/>
   </w:style>
   <w:style w:type="table" w:default="1" w:styleId="TableNormal">
@@ -10473,6 +11238,54 @@
       <w:rFonts w:ascii="Times New Roman" w:eastAsia="Times New Roman" w:hAnsi="Times New Roman" w:cs="Times New Roman"/>
       <w:sz w:val="24"/>
       <w:szCs w:val="24"/>
+    </w:rPr>
+  </w:style>
+  <w:style w:type="paragraph" w:styleId="HTMLPreformatted">
+    <w:name w:val="HTML Preformatted"/>
+    <w:basedOn w:val="Normal"/>
+    <w:link w:val="HTMLPreformattedChar"/>
+    <w:uiPriority w:val="99"/>
+    <w:semiHidden/>
+    <w:unhideWhenUsed/>
+    <w:rsid w:val="00505520"/>
+    <w:pPr>
+      <w:tabs>
+        <w:tab w:val="left" w:pos="916"/>
+        <w:tab w:val="left" w:pos="1832"/>
+        <w:tab w:val="left" w:pos="2748"/>
+        <w:tab w:val="left" w:pos="3664"/>
+        <w:tab w:val="left" w:pos="4580"/>
+        <w:tab w:val="left" w:pos="5496"/>
+        <w:tab w:val="left" w:pos="6412"/>
+        <w:tab w:val="left" w:pos="7328"/>
+        <w:tab w:val="left" w:pos="8244"/>
+        <w:tab w:val="left" w:pos="9160"/>
+        <w:tab w:val="left" w:pos="10076"/>
+        <w:tab w:val="left" w:pos="10992"/>
+        <w:tab w:val="left" w:pos="11908"/>
+        <w:tab w:val="left" w:pos="12824"/>
+        <w:tab w:val="left" w:pos="13740"/>
+        <w:tab w:val="left" w:pos="14656"/>
+      </w:tabs>
+      <w:spacing w:after="0" w:line="240" w:lineRule="auto"/>
+    </w:pPr>
+    <w:rPr>
+      <w:rFonts w:ascii="Courier New" w:eastAsia="Times New Roman" w:hAnsi="Courier New" w:cs="Courier New"/>
+      <w:sz w:val="20"/>
+      <w:szCs w:val="20"/>
+    </w:rPr>
+  </w:style>
+  <w:style w:type="character" w:customStyle="1" w:styleId="HTMLPreformattedChar">
+    <w:name w:val="HTML Preformatted Char"/>
+    <w:basedOn w:val="DefaultParagraphFont"/>
+    <w:link w:val="HTMLPreformatted"/>
+    <w:uiPriority w:val="99"/>
+    <w:semiHidden/>
+    <w:rsid w:val="00505520"/>
+    <w:rPr>
+      <w:rFonts w:ascii="Courier New" w:eastAsia="Times New Roman" w:hAnsi="Courier New" w:cs="Courier New"/>
+      <w:sz w:val="20"/>
+      <w:szCs w:val="20"/>
     </w:rPr>
   </w:style>
 </w:styles>

</xml_diff>

<commit_message>
Password length + correctness validation complete for Patron change password
</commit_message>
<xml_diff>
--- a/ER+Schema.docx
+++ b/ER+Schema.docx
@@ -10736,13 +10736,528 @@
       <w:r>
         <w:t>%'</w:t>
       </w:r>
+    </w:p>
+    <w:p>
+      <w:pPr>
+        <w:spacing w:after="0"/>
+      </w:pPr>
+    </w:p>
+    <w:p>
+      <w:pPr>
+        <w:spacing w:after="0"/>
+        <w:rPr>
+          <w:b/>
+        </w:rPr>
+      </w:pPr>
+      <w:r>
+        <w:rPr>
+          <w:b/>
+        </w:rPr>
+        <w:t>REQUEST BOOK</w:t>
+      </w:r>
+    </w:p>
+    <w:p>
+      <w:pPr>
+        <w:spacing w:after="0"/>
+      </w:pPr>
+      <w:r>
+        <w:t xml:space="preserve">INSERT INTO </w:t>
+      </w:r>
+      <w:proofErr w:type="gramStart"/>
+      <w:r>
+        <w:t>request(</w:t>
+      </w:r>
+      <w:proofErr w:type="spellStart"/>
+      <w:proofErr w:type="gramEnd"/>
+      <w:r>
+        <w:t>pid</w:t>
+      </w:r>
+      <w:proofErr w:type="spellEnd"/>
+      <w:r>
+        <w:t xml:space="preserve">, bid) VALUES ((SELECT id FROM Person WHERE </w:t>
+      </w:r>
+      <w:proofErr w:type="spellStart"/>
+      <w:r>
+        <w:t>libraryCardNum</w:t>
+      </w:r>
+      <w:proofErr w:type="spellEnd"/>
+      <w:r>
+        <w:t>=2), 7)</w:t>
+      </w:r>
+    </w:p>
+    <w:p>
+      <w:pPr>
+        <w:spacing w:after="0"/>
+      </w:pPr>
+    </w:p>
+    <w:p>
+      <w:pPr>
+        <w:spacing w:after="0"/>
+        <w:rPr>
+          <w:b/>
+        </w:rPr>
+      </w:pPr>
+      <w:r>
+        <w:rPr>
+          <w:b/>
+        </w:rPr>
+        <w:t>GET REQUEST INFO</w:t>
+      </w:r>
+    </w:p>
+    <w:p>
+      <w:pPr>
+        <w:spacing w:after="0"/>
+      </w:pPr>
+      <w:r>
+        <w:t>SEL</w:t>
+      </w:r>
+      <w:r>
+        <w:t xml:space="preserve">ECT </w:t>
+      </w:r>
+      <w:proofErr w:type="spellStart"/>
+      <w:proofErr w:type="gramStart"/>
+      <w:r>
+        <w:t>pid</w:t>
+      </w:r>
+      <w:proofErr w:type="spellEnd"/>
+      <w:proofErr w:type="gramEnd"/>
+      <w:r>
+        <w:t xml:space="preserve"> FROM request WHERE bid=4</w:t>
+      </w:r>
+    </w:p>
+    <w:p>
+      <w:pPr>
+        <w:spacing w:after="0"/>
+      </w:pPr>
+    </w:p>
+    <w:p>
+      <w:pPr>
+        <w:spacing w:after="0"/>
+        <w:rPr>
+          <w:b/>
+        </w:rPr>
+      </w:pPr>
+      <w:r>
+        <w:rPr>
+          <w:b/>
+        </w:rPr>
+        <w:t>CANCEL REQUEST</w:t>
+      </w:r>
+    </w:p>
+    <w:p>
+      <w:pPr>
+        <w:spacing w:after="0"/>
+      </w:pPr>
+      <w:r>
+        <w:t xml:space="preserve">DELETE FROM request WHERE </w:t>
+      </w:r>
+      <w:proofErr w:type="spellStart"/>
+      <w:proofErr w:type="gramStart"/>
+      <w:r>
+        <w:t>pid</w:t>
+      </w:r>
+      <w:proofErr w:type="spellEnd"/>
+      <w:proofErr w:type="gramEnd"/>
+      <w:r>
+        <w:t xml:space="preserve"> =3 AND bid =7</w:t>
+      </w:r>
+    </w:p>
+    <w:p>
+      <w:pPr>
+        <w:spacing w:after="0"/>
+      </w:pPr>
+    </w:p>
+    <w:p>
+      <w:pPr>
+        <w:spacing w:after="0"/>
+        <w:rPr>
+          <w:rStyle w:val="syntaxalpha"/>
+          <w:rFonts w:ascii="Arial" w:hAnsi="Arial" w:cs="Arial"/>
+          <w:b/>
+          <w:bCs/>
+          <w:caps/>
+          <w:color w:val="990099"/>
+          <w:sz w:val="15"/>
+          <w:szCs w:val="15"/>
+          <w:shd w:val="clear" w:color="auto" w:fill="E5E5E5"/>
+        </w:rPr>
+      </w:pPr>
+      <w:r>
+        <w:rPr>
+          <w:b/>
+        </w:rPr>
+        <w:t xml:space="preserve">FIRST REQUEST </w:t>
+      </w:r>
+    </w:p>
+    <w:p>
+      <w:pPr>
+        <w:spacing w:after="0"/>
+      </w:pPr>
+      <w:r>
+        <w:t xml:space="preserve">SELECT </w:t>
+      </w:r>
+      <w:proofErr w:type="gramStart"/>
+      <w:r>
+        <w:t>MIN(</w:t>
+      </w:r>
+      <w:proofErr w:type="gramEnd"/>
+      <w:r>
+        <w:t xml:space="preserve">id), </w:t>
+      </w:r>
+      <w:proofErr w:type="spellStart"/>
+      <w:r>
+        <w:t>pid</w:t>
+      </w:r>
+      <w:proofErr w:type="spellEnd"/>
+      <w:r>
+        <w:t xml:space="preserve"> FROM reque</w:t>
+      </w:r>
+      <w:r>
+        <w:t>st WHERE bid=4</w:t>
+      </w:r>
+    </w:p>
+    <w:p>
+      <w:pPr>
+        <w:spacing w:after="0"/>
+      </w:pPr>
+    </w:p>
+    <w:p>
+      <w:pPr>
+        <w:spacing w:after="0"/>
+        <w:rPr>
+          <w:b/>
+        </w:rPr>
+      </w:pPr>
+      <w:r>
+        <w:rPr>
+          <w:b/>
+        </w:rPr>
+        <w:t>SELECT PERSON ID WITH CARD NUMBER</w:t>
+      </w:r>
+    </w:p>
+    <w:p>
+      <w:pPr>
+        <w:spacing w:after="0"/>
+      </w:pPr>
+      <w:r>
+        <w:t xml:space="preserve">SELECT id FROM Person WHERE </w:t>
+      </w:r>
+      <w:proofErr w:type="spellStart"/>
+      <w:r>
+        <w:t>libraryCardNum</w:t>
+      </w:r>
+      <w:proofErr w:type="spellEnd"/>
+      <w:r>
+        <w:t>=</w:t>
+      </w:r>
+      <w:r>
+        <w:t>4</w:t>
+      </w:r>
+    </w:p>
+    <w:p>
+      <w:pPr>
+        <w:spacing w:after="0"/>
+      </w:pPr>
+    </w:p>
+    <w:p>
+      <w:pPr>
+        <w:spacing w:after="0"/>
+        <w:rPr>
+          <w:b/>
+        </w:rPr>
+      </w:pPr>
+      <w:r>
+        <w:rPr>
+          <w:b/>
+        </w:rPr>
+        <w:t>CHECKED OUT BOOK DATA FOR PATRON PROFILE</w:t>
+      </w:r>
+    </w:p>
+    <w:p>
+      <w:pPr>
+        <w:spacing w:after="0"/>
+      </w:pPr>
+      <w:r>
+        <w:t xml:space="preserve">SELECT Book.id, </w:t>
+      </w:r>
+      <w:proofErr w:type="spellStart"/>
+      <w:r>
+        <w:t>authorFName</w:t>
+      </w:r>
+      <w:proofErr w:type="spellEnd"/>
+      <w:r>
+        <w:t xml:space="preserve">, </w:t>
+      </w:r>
+      <w:proofErr w:type="spellStart"/>
+      <w:r>
+        <w:t>authorLName</w:t>
+      </w:r>
+      <w:proofErr w:type="spellEnd"/>
+      <w:r>
+        <w:t xml:space="preserve">, title, </w:t>
+      </w:r>
+      <w:proofErr w:type="spellStart"/>
+      <w:r>
+        <w:t>dueDate</w:t>
+      </w:r>
+      <w:proofErr w:type="spellEnd"/>
+      <w:r>
+        <w:t xml:space="preserve">, </w:t>
+      </w:r>
+      <w:proofErr w:type="spellStart"/>
+      <w:r>
+        <w:t>dateOut</w:t>
+      </w:r>
+      <w:proofErr w:type="spellEnd"/>
+      <w:r>
+        <w:t xml:space="preserve"> FROM Book </w:t>
+      </w:r>
+    </w:p>
+    <w:p>
+      <w:pPr>
+        <w:spacing w:after="0"/>
+      </w:pPr>
+      <w:r>
+        <w:t xml:space="preserve">WHERE </w:t>
+      </w:r>
+      <w:proofErr w:type="spellStart"/>
+      <w:r>
+        <w:t>checkedOutBy</w:t>
+      </w:r>
+      <w:proofErr w:type="spellEnd"/>
+      <w:r>
+        <w:t xml:space="preserve"> = (SELECT id FROM Person WHERE </w:t>
+      </w:r>
+      <w:proofErr w:type="spellStart"/>
+      <w:r>
+        <w:t>libraryCardNum</w:t>
+      </w:r>
+      <w:proofErr w:type="spellEnd"/>
+      <w:r>
+        <w:t>='4')</w:t>
+      </w:r>
+    </w:p>
+    <w:p>
+      <w:pPr>
+        <w:spacing w:after="0"/>
+      </w:pPr>
+    </w:p>
+    <w:p>
+      <w:pPr>
+        <w:spacing w:after="0"/>
+        <w:rPr>
+          <w:b/>
+        </w:rPr>
+      </w:pPr>
+      <w:r>
+        <w:rPr>
+          <w:b/>
+        </w:rPr>
+        <w:t>REQUEST BOOK DATA FOR PATRON PROFILE</w:t>
+      </w:r>
+    </w:p>
+    <w:p>
+      <w:pPr>
+        <w:spacing w:after="0"/>
+      </w:pPr>
+      <w:r>
+        <w:t xml:space="preserve">SELECT Book.id, </w:t>
+      </w:r>
+      <w:proofErr w:type="spellStart"/>
+      <w:r>
+        <w:t>authorFName</w:t>
+      </w:r>
+      <w:proofErr w:type="spellEnd"/>
+      <w:r>
+        <w:t xml:space="preserve">, </w:t>
+      </w:r>
+      <w:proofErr w:type="spellStart"/>
+      <w:r>
+        <w:t>authorLName</w:t>
+      </w:r>
+      <w:proofErr w:type="spellEnd"/>
+      <w:r>
+        <w:t xml:space="preserve">, title, </w:t>
+      </w:r>
+      <w:proofErr w:type="spellStart"/>
+      <w:r>
+        <w:t>dueDate</w:t>
+      </w:r>
+      <w:proofErr w:type="spellEnd"/>
+      <w:r>
+        <w:t>, request.id</w:t>
+      </w:r>
+      <w:r>
+        <w:t xml:space="preserve"> </w:t>
+      </w:r>
+      <w:r>
+        <w:t>FROM Book</w:t>
+      </w:r>
+    </w:p>
+    <w:p>
+      <w:pPr>
+        <w:spacing w:after="0"/>
+      </w:pPr>
+      <w:r>
+        <w:t xml:space="preserve">INNER JOIN request ON </w:t>
+      </w:r>
+      <w:proofErr w:type="spellStart"/>
+      <w:r>
+        <w:t>request.bid</w:t>
+      </w:r>
+      <w:proofErr w:type="spellEnd"/>
+      <w:r>
+        <w:t xml:space="preserve"> = Book.id</w:t>
+      </w:r>
+    </w:p>
+    <w:p>
+      <w:pPr>
+        <w:spacing w:after="0"/>
+      </w:pPr>
+      <w:r>
+        <w:t xml:space="preserve">WHERE </w:t>
+      </w:r>
+      <w:proofErr w:type="spellStart"/>
+      <w:r>
+        <w:t>pid</w:t>
+      </w:r>
+      <w:proofErr w:type="spellEnd"/>
+      <w:r>
+        <w:t xml:space="preserve"> = </w:t>
+      </w:r>
+      <w:proofErr w:type="gramStart"/>
+      <w:r>
+        <w:t>( SELECT</w:t>
+      </w:r>
+      <w:proofErr w:type="gramEnd"/>
+      <w:r>
+        <w:t xml:space="preserve"> id FROM Person </w:t>
+      </w:r>
+      <w:r>
+        <w:t xml:space="preserve">WHERE </w:t>
+      </w:r>
+      <w:proofErr w:type="spellStart"/>
+      <w:r>
+        <w:t>libraryCardNum</w:t>
+      </w:r>
+      <w:proofErr w:type="spellEnd"/>
+      <w:r>
+        <w:t xml:space="preserve"> =4 )</w:t>
+      </w:r>
+    </w:p>
+    <w:p>
+      <w:pPr>
+        <w:spacing w:after="0"/>
+      </w:pPr>
       <w:bookmarkStart w:id="0" w:name="_GoBack"/>
       <w:bookmarkEnd w:id="0"/>
     </w:p>
     <w:p>
       <w:pPr>
         <w:spacing w:after="0"/>
-      </w:pPr>
+        <w:rPr>
+          <w:b/>
+        </w:rPr>
+      </w:pPr>
+      <w:r>
+        <w:rPr>
+          <w:b/>
+        </w:rPr>
+        <w:t>FOR PATRON PROFILE INFO</w:t>
+      </w:r>
+    </w:p>
+    <w:p>
+      <w:pPr>
+        <w:spacing w:after="0"/>
+      </w:pPr>
+      <w:r>
+        <w:t xml:space="preserve">SELECT Person.id, </w:t>
+      </w:r>
+      <w:proofErr w:type="spellStart"/>
+      <w:r>
+        <w:t>fname</w:t>
+      </w:r>
+      <w:proofErr w:type="spellEnd"/>
+      <w:r>
+        <w:t xml:space="preserve">, </w:t>
+      </w:r>
+      <w:proofErr w:type="spellStart"/>
+      <w:r>
+        <w:t>lname</w:t>
+      </w:r>
+      <w:proofErr w:type="spellEnd"/>
+      <w:r>
+        <w:t xml:space="preserve">, </w:t>
+      </w:r>
+      <w:proofErr w:type="spellStart"/>
+      <w:r>
+        <w:t>libraryCardNum</w:t>
+      </w:r>
+      <w:proofErr w:type="spellEnd"/>
+      <w:r>
+        <w:t xml:space="preserve">, </w:t>
+      </w:r>
+      <w:proofErr w:type="spellStart"/>
+      <w:r>
+        <w:t>Person.pinNum</w:t>
+      </w:r>
+      <w:proofErr w:type="spellEnd"/>
+      <w:r>
+        <w:t xml:space="preserve">, </w:t>
+      </w:r>
+      <w:proofErr w:type="spellStart"/>
+      <w:r>
+        <w:t>libraryCard.dateIssued</w:t>
+      </w:r>
+      <w:proofErr w:type="spellEnd"/>
+      <w:r>
+        <w:t xml:space="preserve"> AS date</w:t>
+      </w:r>
+    </w:p>
+    <w:p>
+      <w:pPr>
+        <w:spacing w:after="0"/>
+      </w:pPr>
+      <w:r>
+        <w:t>FROM Person</w:t>
+      </w:r>
+    </w:p>
+    <w:p>
+      <w:pPr>
+        <w:spacing w:after="0"/>
+      </w:pPr>
+      <w:r>
+        <w:t xml:space="preserve">INNER JOIN </w:t>
+      </w:r>
+      <w:proofErr w:type="spellStart"/>
+      <w:r>
+        <w:t>libraryCard</w:t>
+      </w:r>
+      <w:proofErr w:type="spellEnd"/>
+      <w:r>
+        <w:t xml:space="preserve"> ON libraryCard.id = </w:t>
+      </w:r>
+      <w:proofErr w:type="spellStart"/>
+      <w:r>
+        <w:t>Person.libraryCardNum</w:t>
+      </w:r>
+      <w:proofErr w:type="spellEnd"/>
+    </w:p>
+    <w:p>
+      <w:pPr>
+        <w:spacing w:after="0"/>
+      </w:pPr>
+      <w:r>
+        <w:t xml:space="preserve">WHERE </w:t>
+      </w:r>
+      <w:proofErr w:type="spellStart"/>
+      <w:r>
+        <w:t>libraryCardNum</w:t>
+      </w:r>
+      <w:proofErr w:type="spellEnd"/>
+      <w:r>
+        <w:t xml:space="preserve"> =4</w:t>
+      </w:r>
     </w:p>
     <w:p>
       <w:pPr>
@@ -11288,6 +11803,11 @@
       <w:szCs w:val="20"/>
     </w:rPr>
   </w:style>
+  <w:style w:type="character" w:customStyle="1" w:styleId="syntaxdigit">
+    <w:name w:val="syntax_digit"/>
+    <w:basedOn w:val="DefaultParagraphFont"/>
+    <w:rsid w:val="004C6BD8"/>
+  </w:style>
 </w:styles>
 </file>
 

</xml_diff>

<commit_message>
Replace card function working
</commit_message>
<xml_diff>
--- a/ER+Schema.docx
+++ b/ER+Schema.docx
@@ -2824,7 +2824,71 @@
         <mc:AlternateContent>
           <mc:Choice Requires="wps">
             <w:drawing>
-              <wp:anchor distT="0" distB="0" distL="114300" distR="114300" simplePos="0" relativeHeight="251804672" behindDoc="0" locked="0" layoutInCell="1" allowOverlap="1" wp14:anchorId="7AB047DC" wp14:editId="57C1C9A4">
+              <wp:anchor distT="0" distB="0" distL="114300" distR="114300" simplePos="0" relativeHeight="251825152" behindDoc="0" locked="0" layoutInCell="1" allowOverlap="1" wp14:anchorId="31BE8E21" wp14:editId="765F633F">
+                <wp:simplePos x="0" y="0"/>
+                <wp:positionH relativeFrom="margin">
+                  <wp:posOffset>1945054</wp:posOffset>
+                </wp:positionH>
+                <wp:positionV relativeFrom="paragraph">
+                  <wp:posOffset>25573</wp:posOffset>
+                </wp:positionV>
+                <wp:extent cx="462915" cy="22860"/>
+                <wp:effectExtent l="0" t="0" r="32385" b="34290"/>
+                <wp:wrapNone/>
+                <wp:docPr id="4" name="Straight Connector 4"/>
+                <wp:cNvGraphicFramePr/>
+                <a:graphic xmlns:a="http://schemas.openxmlformats.org/drawingml/2006/main">
+                  <a:graphicData uri="http://schemas.microsoft.com/office/word/2010/wordprocessingShape">
+                    <wps:wsp>
+                      <wps:cNvCnPr/>
+                      <wps:spPr>
+                        <a:xfrm flipV="1">
+                          <a:off x="0" y="0"/>
+                          <a:ext cx="462915" cy="22860"/>
+                        </a:xfrm>
+                        <a:prstGeom prst="line">
+                          <a:avLst/>
+                        </a:prstGeom>
+                      </wps:spPr>
+                      <wps:style>
+                        <a:lnRef idx="1">
+                          <a:schemeClr val="dk1"/>
+                        </a:lnRef>
+                        <a:fillRef idx="0">
+                          <a:schemeClr val="dk1"/>
+                        </a:fillRef>
+                        <a:effectRef idx="0">
+                          <a:schemeClr val="dk1"/>
+                        </a:effectRef>
+                        <a:fontRef idx="minor">
+                          <a:schemeClr val="tx1"/>
+                        </a:fontRef>
+                      </wps:style>
+                      <wps:bodyPr/>
+                    </wps:wsp>
+                  </a:graphicData>
+                </a:graphic>
+              </wp:anchor>
+            </w:drawing>
+          </mc:Choice>
+          <mc:Fallback>
+            <w:pict>
+              <v:line w14:anchorId="0EA62F4C" id="Straight Connector 4" o:spid="_x0000_s1026" style="position:absolute;flip:y;z-index:251825152;visibility:visible;mso-wrap-style:square;mso-wrap-distance-left:9pt;mso-wrap-distance-top:0;mso-wrap-distance-right:9pt;mso-wrap-distance-bottom:0;mso-position-horizontal:absolute;mso-position-horizontal-relative:margin;mso-position-vertical:absolute;mso-position-vertical-relative:text" from="153.15pt,2pt" to="189.6pt,3.8pt" o:gfxdata="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" strokecolor="black [3200]" strokeweight=".5pt">
+                <v:stroke joinstyle="miter"/>
+                <w10:wrap anchorx="margin"/>
+              </v:line>
+            </w:pict>
+          </mc:Fallback>
+        </mc:AlternateContent>
+      </w:r>
+      <w:r>
+        <w:rPr>
+          <w:noProof/>
+        </w:rPr>
+        <mc:AlternateContent>
+          <mc:Choice Requires="wps">
+            <w:drawing>
+              <wp:anchor distT="0" distB="0" distL="114300" distR="114300" simplePos="0" relativeHeight="251804672" behindDoc="0" locked="0" layoutInCell="1" allowOverlap="1" wp14:anchorId="1545DEAF" wp14:editId="347C94B3">
                 <wp:simplePos x="0" y="0"/>
                 <wp:positionH relativeFrom="column">
                   <wp:posOffset>4488873</wp:posOffset>
@@ -2887,7 +2951,7 @@
         <mc:AlternateContent>
           <mc:Choice Requires="wps">
             <w:drawing>
-              <wp:anchor distT="0" distB="0" distL="114300" distR="114300" simplePos="0" relativeHeight="251801600" behindDoc="0" locked="0" layoutInCell="1" allowOverlap="1" wp14:anchorId="40618932" wp14:editId="78D91D3A">
+              <wp:anchor distT="0" distB="0" distL="114300" distR="114300" simplePos="0" relativeHeight="251801600" behindDoc="0" locked="0" layoutInCell="1" allowOverlap="1" wp14:anchorId="695323B8" wp14:editId="358E4BB2">
                 <wp:simplePos x="0" y="0"/>
                 <wp:positionH relativeFrom="margin">
                   <wp:posOffset>1995055</wp:posOffset>
@@ -8787,7 +8851,16 @@
       <w:proofErr w:type="spellEnd"/>
       <w:proofErr w:type="gramEnd"/>
       <w:r>
-        <w:t xml:space="preserve"> INT UNIQUE NOT NULL ,</w:t>
+        <w:t xml:space="preserve"> INT</w:t>
+      </w:r>
+      <w:r>
+        <w:t>(4)</w:t>
+      </w:r>
+      <w:r>
+        <w:t xml:space="preserve"> UNIQUE NOT NULL </w:t>
+      </w:r>
+      <w:r>
+        <w:t>,</w:t>
       </w:r>
     </w:p>
     <w:p>
@@ -8929,7 +9002,13 @@
       <w:proofErr w:type="spellEnd"/>
       <w:proofErr w:type="gramEnd"/>
       <w:r>
-        <w:t xml:space="preserve"> int DEFAULT NULL,</w:t>
+        <w:t xml:space="preserve"> int DEFAULT NULL </w:t>
+      </w:r>
+      <w:r>
+        <w:t>UNIQUE</w:t>
+      </w:r>
+      <w:r>
+        <w:t>,</w:t>
       </w:r>
     </w:p>
     <w:p>
@@ -8942,9 +9021,24 @@
         <w:t>pinNum</w:t>
       </w:r>
       <w:proofErr w:type="spellEnd"/>
+      <w:r>
+        <w:t>(</w:t>
+      </w:r>
       <w:proofErr w:type="gramEnd"/>
       <w:r>
-        <w:t xml:space="preserve"> int DEFAULT NULL,</w:t>
+        <w:t>4)</w:t>
+      </w:r>
+      <w:r>
+        <w:t xml:space="preserve"> int </w:t>
+      </w:r>
+      <w:r>
+        <w:t xml:space="preserve">DEFAULT NULL </w:t>
+      </w:r>
+      <w:r>
+        <w:t>UNIQUE</w:t>
+      </w:r>
+      <w:r>
+        <w:t>,</w:t>
       </w:r>
     </w:p>
     <w:p>
@@ -8984,15 +9078,13 @@
       </w:r>
       <w:proofErr w:type="spellEnd"/>
       <w:r>
-        <w:t>) ON DELETE SET NULL ON UPDATE CASCADE</w:t>
-      </w:r>
-      <w:proofErr w:type="gramStart"/>
-      <w:r>
-        <w:t>)ENGINE</w:t>
-      </w:r>
-      <w:proofErr w:type="gramEnd"/>
-      <w:r>
-        <w:t xml:space="preserve"> = INNODB;</w:t>
+        <w:t>) ON DELETE SET NULL ON UPDATE CASCADE)</w:t>
+      </w:r>
+      <w:r>
+        <w:t xml:space="preserve"> </w:t>
+      </w:r>
+      <w:r>
+        <w:t>ENGINE = INNODB;</w:t>
       </w:r>
     </w:p>
     <w:p>
@@ -9702,7 +9794,7 @@
         <w:rPr>
           <w:b/>
         </w:rPr>
-        <w:t>CREATE PERSON:</w:t>
+        <w:t>CREATE LIBRARY CARD:</w:t>
       </w:r>
     </w:p>
     <w:p>
@@ -9711,74 +9803,6 @@
       </w:pPr>
       <w:r>
         <w:lastRenderedPageBreak/>
-        <w:t>INSERT INTO Person</w:t>
-      </w:r>
-      <w:r>
-        <w:t xml:space="preserve"> </w:t>
-      </w:r>
-      <w:r>
-        <w:t xml:space="preserve">(DOB, </w:t>
-      </w:r>
-      <w:proofErr w:type="spellStart"/>
-      <w:r>
-        <w:t>fname</w:t>
-      </w:r>
-      <w:proofErr w:type="spellEnd"/>
-      <w:r>
-        <w:t xml:space="preserve">, </w:t>
-      </w:r>
-      <w:proofErr w:type="spellStart"/>
-      <w:r>
-        <w:t>lname</w:t>
-      </w:r>
-      <w:proofErr w:type="spellEnd"/>
-      <w:r>
-        <w:t xml:space="preserve">, </w:t>
-      </w:r>
-      <w:proofErr w:type="spellStart"/>
-      <w:r>
-        <w:t>pinNum</w:t>
-      </w:r>
-      <w:proofErr w:type="spellEnd"/>
-      <w:r>
-        <w:t xml:space="preserve">) </w:t>
-      </w:r>
-    </w:p>
-    <w:p>
-      <w:pPr>
-        <w:spacing w:after="0"/>
-      </w:pPr>
-      <w:r>
-        <w:t>VALUES</w:t>
-      </w:r>
-      <w:r>
-        <w:t xml:space="preserve"> ('1967-10-18', 'Ross', 'Geller', '6543');</w:t>
-      </w:r>
-    </w:p>
-    <w:p>
-      <w:pPr>
-        <w:spacing w:after="0"/>
-      </w:pPr>
-    </w:p>
-    <w:p>
-      <w:pPr>
-        <w:spacing w:after="0"/>
-        <w:rPr>
-          <w:b/>
-        </w:rPr>
-      </w:pPr>
-      <w:r>
-        <w:rPr>
-          <w:b/>
-        </w:rPr>
-        <w:t>CREATE LIBRARY CARD:</w:t>
-      </w:r>
-    </w:p>
-    <w:p>
-      <w:pPr>
-        <w:spacing w:after="0"/>
-      </w:pPr>
-      <w:r>
         <w:t xml:space="preserve">INSERT INTO </w:t>
       </w:r>
       <w:proofErr w:type="spellStart"/>
@@ -9835,6 +9859,11 @@
     <w:p>
       <w:pPr>
         <w:spacing w:after="0"/>
+      </w:pPr>
+    </w:p>
+    <w:p>
+      <w:pPr>
+        <w:spacing w:after="0"/>
         <w:rPr>
           <w:b/>
         </w:rPr>
@@ -9843,7 +9872,198 @@
         <w:rPr>
           <w:b/>
         </w:rPr>
-        <w:t>UPDATE PERSON WITH CARD INFO:</w:t>
+        <w:t>CREATE PERSON:</w:t>
+      </w:r>
+    </w:p>
+    <w:p>
+      <w:pPr>
+        <w:spacing w:after="0"/>
+      </w:pPr>
+      <w:r>
+        <w:t>INSERT INTO Person</w:t>
+      </w:r>
+      <w:r>
+        <w:t xml:space="preserve"> </w:t>
+      </w:r>
+      <w:r>
+        <w:t xml:space="preserve">(DOB, </w:t>
+      </w:r>
+      <w:proofErr w:type="spellStart"/>
+      <w:r>
+        <w:t>fname</w:t>
+      </w:r>
+      <w:proofErr w:type="spellEnd"/>
+      <w:r>
+        <w:t xml:space="preserve">, </w:t>
+      </w:r>
+      <w:proofErr w:type="spellStart"/>
+      <w:r>
+        <w:t>lname</w:t>
+      </w:r>
+      <w:proofErr w:type="spellEnd"/>
+      <w:r>
+        <w:t xml:space="preserve">, </w:t>
+      </w:r>
+      <w:proofErr w:type="spellStart"/>
+      <w:r>
+        <w:t>pinNum</w:t>
+      </w:r>
+      <w:proofErr w:type="spellEnd"/>
+      <w:r>
+        <w:t xml:space="preserve">, </w:t>
+      </w:r>
+      <w:proofErr w:type="spellStart"/>
+      <w:r>
+        <w:t>libraryCardNum</w:t>
+      </w:r>
+      <w:proofErr w:type="spellEnd"/>
+      <w:r>
+        <w:t xml:space="preserve">) </w:t>
+      </w:r>
+    </w:p>
+    <w:p>
+      <w:pPr>
+        <w:spacing w:after="0"/>
+      </w:pPr>
+      <w:r>
+        <w:t>VALUES</w:t>
+      </w:r>
+      <w:r>
+        <w:t xml:space="preserve"> ('1967-10-18', 'Ross', 'Geller', '6543'</w:t>
+      </w:r>
+      <w:r>
+        <w:t xml:space="preserve">, (SELECT id FROM </w:t>
+      </w:r>
+      <w:proofErr w:type="spellStart"/>
+      <w:r>
+        <w:t>libraryCard</w:t>
+      </w:r>
+      <w:proofErr w:type="spellEnd"/>
+      <w:r>
+        <w:t xml:space="preserve"> WHERE pin=’6543’</w:t>
+      </w:r>
+      <w:proofErr w:type="gramStart"/>
+      <w:r>
+        <w:t>);</w:t>
+      </w:r>
+      <w:proofErr w:type="gramEnd"/>
+    </w:p>
+    <w:p>
+      <w:pPr>
+        <w:spacing w:after="0"/>
+      </w:pPr>
+    </w:p>
+    <w:p>
+      <w:pPr>
+        <w:spacing w:after="0"/>
+        <w:rPr>
+          <w:b/>
+        </w:rPr>
+      </w:pPr>
+      <w:r>
+        <w:rPr>
+          <w:b/>
+        </w:rPr>
+        <w:t>SELECT ID:</w:t>
+      </w:r>
+    </w:p>
+    <w:p>
+      <w:pPr>
+        <w:spacing w:after="0"/>
+      </w:pPr>
+      <w:r>
+        <w:t xml:space="preserve">SELECT id FROM Person WHERE </w:t>
+      </w:r>
+      <w:proofErr w:type="spellStart"/>
+      <w:r>
+        <w:t>libraryCardNum</w:t>
+      </w:r>
+      <w:proofErr w:type="spellEnd"/>
+      <w:r>
+        <w:t>=</w:t>
+      </w:r>
+      <w:r>
+        <w:t>X</w:t>
+      </w:r>
+    </w:p>
+    <w:p>
+      <w:pPr>
+        <w:spacing w:after="0"/>
+      </w:pPr>
+    </w:p>
+    <w:p>
+      <w:pPr>
+        <w:spacing w:after="0"/>
+        <w:rPr>
+          <w:b/>
+        </w:rPr>
+      </w:pPr>
+      <w:r>
+        <w:rPr>
+          <w:b/>
+        </w:rPr>
+        <w:t>DELETE CARD:</w:t>
+      </w:r>
+    </w:p>
+    <w:p>
+      <w:pPr>
+        <w:spacing w:after="0"/>
+      </w:pPr>
+      <w:r>
+        <w:t>DE</w:t>
+      </w:r>
+      <w:r>
+        <w:t xml:space="preserve">LETE FROM </w:t>
+      </w:r>
+      <w:proofErr w:type="spellStart"/>
+      <w:r>
+        <w:t>libraryCard</w:t>
+      </w:r>
+      <w:proofErr w:type="spellEnd"/>
+      <w:r>
+        <w:t xml:space="preserve"> WHERE id=</w:t>
+      </w:r>
+      <w:proofErr w:type="gramStart"/>
+      <w:r>
+        <w:t>X(“</w:t>
+      </w:r>
+      <w:proofErr w:type="gramEnd"/>
+    </w:p>
+    <w:p>
+      <w:pPr>
+        <w:spacing w:after="0"/>
+      </w:pPr>
+    </w:p>
+    <w:p>
+      <w:pPr>
+        <w:spacing w:after="0"/>
+        <w:rPr>
+          <w:b/>
+        </w:rPr>
+      </w:pPr>
+      <w:r>
+        <w:rPr>
+          <w:b/>
+        </w:rPr>
+        <w:t>UPDATE PERSON</w:t>
+      </w:r>
+      <w:r>
+        <w:rPr>
+          <w:b/>
+        </w:rPr>
+        <w:t xml:space="preserve"> WITH CARD NUMBER</w:t>
+      </w:r>
+      <w:r>
+        <w:rPr>
+          <w:b/>
+        </w:rPr>
+        <w:t>:</w:t>
+      </w:r>
+      <w:r>
+        <w:rPr>
+          <w:b/>
+        </w:rPr>
+        <w:t xml:space="preserve"> -- for replace card</w:t>
       </w:r>
     </w:p>
     <w:p>
@@ -9875,18 +10095,130 @@
       </w:r>
       <w:proofErr w:type="spellEnd"/>
       <w:r>
-        <w:t xml:space="preserve"> = 6543)</w:t>
-      </w:r>
+        <w:t xml:space="preserve">=4444), </w:t>
+      </w:r>
+      <w:proofErr w:type="spellStart"/>
+      <w:r>
+        <w:t>pinNum</w:t>
+      </w:r>
+      <w:proofErr w:type="spellEnd"/>
+      <w:r>
+        <w:t xml:space="preserve"> = 4444 WHERE id = 3</w:t>
+      </w:r>
+    </w:p>
+    <w:p>
+      <w:pPr>
+        <w:spacing w:after="0"/>
+      </w:pPr>
+    </w:p>
+    <w:p>
+      <w:pPr>
+        <w:spacing w:after="0"/>
+        <w:rPr>
+          <w:b/>
+        </w:rPr>
+      </w:pPr>
+      <w:r>
+        <w:rPr>
+          <w:b/>
+        </w:rPr>
+        <w:t>GET CARD NUM TO PRINT TO USER</w:t>
+      </w:r>
+      <w:bookmarkStart w:id="0" w:name="_GoBack"/>
+      <w:bookmarkEnd w:id="0"/>
+    </w:p>
+    <w:p>
+      <w:pPr>
+        <w:spacing w:after="0"/>
+      </w:pPr>
+      <w:r>
+        <w:t xml:space="preserve">SELECT id FROM </w:t>
+      </w:r>
+      <w:proofErr w:type="spellStart"/>
+      <w:r>
+        <w:t>libraryCard</w:t>
+      </w:r>
+      <w:proofErr w:type="spellEnd"/>
       <w:r>
         <w:t xml:space="preserve"> WHERE </w:t>
       </w:r>
       <w:proofErr w:type="spellStart"/>
       <w:r>
+        <w:t>pin</w:t>
+      </w:r>
+      <w:r>
+        <w:t>Num</w:t>
+      </w:r>
+      <w:proofErr w:type="spellEnd"/>
+      <w:r>
+        <w:t>=</w:t>
+      </w:r>
+      <w:r>
+        <w:t>X</w:t>
+      </w:r>
+    </w:p>
+    <w:p>
+      <w:pPr>
+        <w:spacing w:after="0"/>
+      </w:pPr>
+    </w:p>
+    <w:p>
+      <w:pPr>
+        <w:spacing w:after="0"/>
+        <w:rPr>
+          <w:b/>
+        </w:rPr>
+      </w:pPr>
+      <w:r>
+        <w:rPr>
+          <w:b/>
+        </w:rPr>
+        <w:t xml:space="preserve">SEARCH FOR PERSON </w:t>
+      </w:r>
+      <w:r>
+        <w:rPr>
+          <w:b/>
+        </w:rPr>
+        <w:t xml:space="preserve">CARD NUMBR AND </w:t>
+      </w:r>
+      <w:r>
+        <w:rPr>
+          <w:b/>
+        </w:rPr>
+        <w:t>PIN NUM:</w:t>
+      </w:r>
+      <w:r>
+        <w:rPr>
+          <w:b/>
+        </w:rPr>
+        <w:t xml:space="preserve"> -- to validate log in</w:t>
+      </w:r>
+    </w:p>
+    <w:p>
+      <w:pPr>
+        <w:spacing w:after="0"/>
+      </w:pPr>
+      <w:r>
+        <w:t xml:space="preserve">SELECT </w:t>
+      </w:r>
+      <w:proofErr w:type="spellStart"/>
+      <w:r>
+        <w:t>libraryCardNum</w:t>
+      </w:r>
+      <w:proofErr w:type="spellEnd"/>
+      <w:r>
+        <w:t xml:space="preserve">, </w:t>
+      </w:r>
+      <w:proofErr w:type="spellStart"/>
+      <w:r>
         <w:t>pinNum</w:t>
       </w:r>
       <w:proofErr w:type="spellEnd"/>
       <w:r>
-        <w:t xml:space="preserve"> = 6543;</w:t>
+        <w:t xml:space="preserve"> FROM Person</w:t>
+      </w:r>
+      <w:r>
+        <w:t>;</w:t>
       </w:r>
     </w:p>
     <w:p>
@@ -9905,52 +10237,540 @@
         <w:rPr>
           <w:b/>
         </w:rPr>
-        <w:t xml:space="preserve">SEARCH FOR PERSON </w:t>
-      </w:r>
-      <w:r>
+        <w:t>SEARCH FOR LIBRARIAN USERNAME AND PIN: --to validate log in</w:t>
+      </w:r>
+    </w:p>
+    <w:p>
+      <w:pPr>
+        <w:spacing w:after="0"/>
+      </w:pPr>
+      <w:r>
+        <w:t xml:space="preserve">SELECT username, </w:t>
+      </w:r>
+      <w:proofErr w:type="spellStart"/>
+      <w:r>
+        <w:t>pinNum</w:t>
+      </w:r>
+      <w:proofErr w:type="spellEnd"/>
+      <w:r>
+        <w:t xml:space="preserve"> FROM Librarian</w:t>
+      </w:r>
+      <w:r>
+        <w:t>;</w:t>
+      </w:r>
+    </w:p>
+    <w:p>
+      <w:pPr>
+        <w:spacing w:after="0"/>
+      </w:pPr>
+    </w:p>
+    <w:p>
+      <w:pPr>
+        <w:spacing w:after="0"/>
         <w:rPr>
           <w:b/>
         </w:rPr>
-        <w:t xml:space="preserve">CARD NUMBR AND </w:t>
-      </w:r>
+      </w:pPr>
       <w:r>
         <w:rPr>
           <w:b/>
         </w:rPr>
-        <w:t>PIN NUM:</w:t>
-      </w:r>
-      <w:r>
+        <w:t>SEARCH FOR PERSON NAME: --to display profile</w:t>
+      </w:r>
+    </w:p>
+    <w:p>
+      <w:pPr>
+        <w:spacing w:after="0"/>
+      </w:pPr>
+      <w:r>
+        <w:t xml:space="preserve">SELECT </w:t>
+      </w:r>
+      <w:proofErr w:type="spellStart"/>
+      <w:r>
+        <w:t>fname</w:t>
+      </w:r>
+      <w:proofErr w:type="spellEnd"/>
+      <w:r>
+        <w:t xml:space="preserve">, </w:t>
+      </w:r>
+      <w:proofErr w:type="spellStart"/>
+      <w:r>
+        <w:t>lname</w:t>
+      </w:r>
+      <w:proofErr w:type="spellEnd"/>
+    </w:p>
+    <w:p>
+      <w:pPr>
+        <w:spacing w:after="0"/>
+      </w:pPr>
+      <w:r>
+        <w:t>FROM Person</w:t>
+      </w:r>
+    </w:p>
+    <w:p>
+      <w:pPr>
+        <w:spacing w:after="0"/>
+      </w:pPr>
+      <w:r>
+        <w:t xml:space="preserve">WHERE </w:t>
+      </w:r>
+      <w:proofErr w:type="spellStart"/>
+      <w:r>
+        <w:t>libraryCardNum</w:t>
+      </w:r>
+      <w:proofErr w:type="spellEnd"/>
+      <w:r>
+        <w:t xml:space="preserve"> =2;</w:t>
+      </w:r>
+    </w:p>
+    <w:p>
+      <w:pPr>
+        <w:spacing w:after="0"/>
+      </w:pPr>
+    </w:p>
+    <w:p>
+      <w:pPr>
+        <w:spacing w:after="0"/>
         <w:rPr>
           <w:b/>
         </w:rPr>
-        <w:t xml:space="preserve"> -- to validate log in</w:t>
-      </w:r>
-    </w:p>
-    <w:p>
-      <w:pPr>
-        <w:spacing w:after="0"/>
-      </w:pPr>
-      <w:r>
-        <w:t xml:space="preserve">SELECT </w:t>
+      </w:pPr>
+      <w:r>
+        <w:rPr>
+          <w:b/>
+        </w:rPr>
+        <w:t>CREATE SHELF:</w:t>
+      </w:r>
+    </w:p>
+    <w:p>
+      <w:pPr>
+        <w:spacing w:after="0"/>
+      </w:pPr>
+      <w:r>
+        <w:t xml:space="preserve">INSET INTO Shelf (‘location’, </w:t>
       </w:r>
       <w:proofErr w:type="spellStart"/>
       <w:r>
+        <w:t>floorNum</w:t>
+      </w:r>
+      <w:proofErr w:type="spellEnd"/>
+      <w:r>
+        <w:t xml:space="preserve">’) </w:t>
+      </w:r>
+    </w:p>
+    <w:p>
+      <w:pPr>
+        <w:spacing w:after="0"/>
+      </w:pPr>
+      <w:r>
+        <w:t>VALUES (‘North Wing’, 1);</w:t>
+      </w:r>
+    </w:p>
+    <w:p>
+      <w:pPr>
+        <w:spacing w:after="0"/>
+      </w:pPr>
+    </w:p>
+    <w:p>
+      <w:pPr>
+        <w:spacing w:after="0"/>
+        <w:rPr>
+          <w:b/>
+        </w:rPr>
+      </w:pPr>
+      <w:r>
+        <w:rPr>
+          <w:b/>
+        </w:rPr>
+        <w:t>CREATE BOOK:</w:t>
+      </w:r>
+    </w:p>
+    <w:p>
+      <w:pPr>
+        <w:spacing w:after="0"/>
+      </w:pPr>
+      <w:r>
+        <w:t xml:space="preserve">INSERT INTO </w:t>
+      </w:r>
+      <w:proofErr w:type="gramStart"/>
+      <w:r>
+        <w:t>Book(</w:t>
+      </w:r>
+      <w:proofErr w:type="gramEnd"/>
+      <w:r>
+        <w:t xml:space="preserve"> </w:t>
+      </w:r>
+      <w:proofErr w:type="spellStart"/>
+      <w:r>
+        <w:t>authorFName</w:t>
+      </w:r>
+      <w:proofErr w:type="spellEnd"/>
+      <w:r>
+        <w:t xml:space="preserve">, </w:t>
+      </w:r>
+      <w:proofErr w:type="spellStart"/>
+      <w:r>
+        <w:t>authorLName</w:t>
+      </w:r>
+      <w:proofErr w:type="spellEnd"/>
+      <w:r>
+        <w:t xml:space="preserve">, title, genre, description, </w:t>
+      </w:r>
+      <w:proofErr w:type="spellStart"/>
+      <w:r>
+        <w:t>addedBy</w:t>
+      </w:r>
+      <w:proofErr w:type="spellEnd"/>
+      <w:r>
+        <w:t xml:space="preserve">, shelf ) </w:t>
+      </w:r>
+    </w:p>
+    <w:p>
+      <w:pPr>
+        <w:spacing w:after="0"/>
+      </w:pPr>
+      <w:r>
+        <w:t>VALUES ('J.K.'</w:t>
+      </w:r>
+      <w:proofErr w:type="gramStart"/>
+      <w:r>
+        <w:t>,  'Rowling'</w:t>
+      </w:r>
+      <w:proofErr w:type="gramEnd"/>
+      <w:r>
+        <w:t>,  'Harry Potter',  'Youth',  'Book about wizards', 5, 5)</w:t>
+      </w:r>
+    </w:p>
+    <w:p>
+      <w:pPr>
+        <w:spacing w:after="0"/>
+      </w:pPr>
+    </w:p>
+    <w:p>
+      <w:pPr>
+        <w:spacing w:after="0"/>
+        <w:rPr>
+          <w:b/>
+        </w:rPr>
+      </w:pPr>
+      <w:r>
+        <w:rPr>
+          <w:b/>
+        </w:rPr>
+        <w:t>SELECT BOOKS: --to print Patron table</w:t>
+      </w:r>
+    </w:p>
+    <w:p>
+      <w:pPr>
+        <w:spacing w:after="0"/>
+      </w:pPr>
+      <w:r>
+        <w:t xml:space="preserve">SELECT Book.id, </w:t>
+      </w:r>
+      <w:proofErr w:type="spellStart"/>
+      <w:r>
+        <w:t>authorFName</w:t>
+      </w:r>
+      <w:proofErr w:type="spellEnd"/>
+      <w:r>
+        <w:t xml:space="preserve">, </w:t>
+      </w:r>
+      <w:proofErr w:type="spellStart"/>
+      <w:r>
+        <w:t>authorLName</w:t>
+      </w:r>
+      <w:proofErr w:type="spellEnd"/>
+      <w:r>
+        <w:t xml:space="preserve">, title, genre, description, </w:t>
+      </w:r>
+      <w:proofErr w:type="spellStart"/>
+      <w:r>
+        <w:t>checkedOutBy</w:t>
+      </w:r>
+      <w:proofErr w:type="spellEnd"/>
+      <w:r>
+        <w:t xml:space="preserve">, </w:t>
+      </w:r>
+      <w:proofErr w:type="spellStart"/>
+      <w:r>
+        <w:t>dueDate</w:t>
+      </w:r>
+      <w:proofErr w:type="spellEnd"/>
+      <w:r>
+        <w:t xml:space="preserve">, </w:t>
+      </w:r>
+      <w:proofErr w:type="spellStart"/>
+      <w:r>
+        <w:t>Shelf.location</w:t>
+      </w:r>
+      <w:proofErr w:type="spellEnd"/>
+      <w:r>
+        <w:t xml:space="preserve"> AS location, </w:t>
+      </w:r>
+      <w:proofErr w:type="spellStart"/>
+      <w:r>
+        <w:t>Shelf.floorNum</w:t>
+      </w:r>
+      <w:proofErr w:type="spellEnd"/>
+      <w:r>
+        <w:t xml:space="preserve"> AS </w:t>
+      </w:r>
+      <w:proofErr w:type="spellStart"/>
+      <w:r>
+        <w:t>floorNum</w:t>
+      </w:r>
+      <w:proofErr w:type="spellEnd"/>
+      <w:r>
+        <w:t xml:space="preserve">, </w:t>
+      </w:r>
+      <w:proofErr w:type="spellStart"/>
+      <w:r>
+        <w:t>Person.libraryCardNum</w:t>
+      </w:r>
+      <w:proofErr w:type="spellEnd"/>
+      <w:r>
+        <w:t xml:space="preserve"> AS </w:t>
+      </w:r>
+      <w:proofErr w:type="spellStart"/>
+      <w:r>
+        <w:t>libNum</w:t>
+      </w:r>
+      <w:proofErr w:type="spellEnd"/>
+    </w:p>
+    <w:p>
+      <w:pPr>
+        <w:spacing w:after="0"/>
+      </w:pPr>
+      <w:r>
+        <w:t>FROM Book</w:t>
+      </w:r>
+    </w:p>
+    <w:p>
+      <w:pPr>
+        <w:spacing w:after="0"/>
+      </w:pPr>
+      <w:r>
+        <w:lastRenderedPageBreak/>
+        <w:t xml:space="preserve">INNER JOIN Shelf ON Shelf.id = </w:t>
+      </w:r>
+      <w:proofErr w:type="spellStart"/>
+      <w:r>
+        <w:t>Book.shelf</w:t>
+      </w:r>
+      <w:proofErr w:type="spellEnd"/>
+    </w:p>
+    <w:p>
+      <w:pPr>
+        <w:spacing w:after="0"/>
+      </w:pPr>
+      <w:r>
+        <w:t xml:space="preserve">LEFT JOIN Person on Person.id = </w:t>
+      </w:r>
+      <w:proofErr w:type="spellStart"/>
+      <w:r>
+        <w:t>Book.checkedOutBy</w:t>
+      </w:r>
+      <w:proofErr w:type="spellEnd"/>
+    </w:p>
+    <w:p>
+      <w:pPr>
+        <w:spacing w:after="0"/>
+      </w:pPr>
+    </w:p>
+    <w:p>
+      <w:pPr>
+        <w:spacing w:after="0"/>
+        <w:rPr>
+          <w:b/>
+        </w:rPr>
+      </w:pPr>
+      <w:r>
+        <w:rPr>
+          <w:b/>
+        </w:rPr>
+        <w:t>CHECK OUT A BOOK:</w:t>
+      </w:r>
+    </w:p>
+    <w:p>
+      <w:pPr>
+        <w:spacing w:after="0"/>
+        <w:rPr>
+          <w:bCs/>
+        </w:rPr>
+      </w:pPr>
+      <w:r>
+        <w:rPr>
+          <w:bCs/>
+        </w:rPr>
+        <w:t xml:space="preserve">UPDATE Book SET </w:t>
+      </w:r>
+      <w:proofErr w:type="spellStart"/>
+      <w:r>
+        <w:rPr>
+          <w:bCs/>
+        </w:rPr>
+        <w:t>checkedOutBy</w:t>
+      </w:r>
+      <w:proofErr w:type="spellEnd"/>
+      <w:r>
+        <w:rPr>
+          <w:bCs/>
+        </w:rPr>
+        <w:t xml:space="preserve"> = </w:t>
+      </w:r>
+      <w:proofErr w:type="gramStart"/>
+      <w:r>
+        <w:rPr>
+          <w:bCs/>
+        </w:rPr>
+        <w:t>( SELECT</w:t>
+      </w:r>
+      <w:proofErr w:type="gramEnd"/>
+      <w:r>
+        <w:rPr>
+          <w:bCs/>
+        </w:rPr>
+        <w:t xml:space="preserve"> id</w:t>
+      </w:r>
+    </w:p>
+    <w:p>
+      <w:pPr>
+        <w:spacing w:after="0"/>
+        <w:rPr>
+          <w:bCs/>
+        </w:rPr>
+      </w:pPr>
+      <w:r>
+        <w:rPr>
+          <w:bCs/>
+        </w:rPr>
+        <w:t>FROM Person</w:t>
+      </w:r>
+    </w:p>
+    <w:p>
+      <w:pPr>
+        <w:spacing w:after="0"/>
+        <w:rPr>
+          <w:bCs/>
+        </w:rPr>
+      </w:pPr>
+      <w:r>
+        <w:rPr>
+          <w:bCs/>
+        </w:rPr>
+        <w:t xml:space="preserve">WHERE </w:t>
+      </w:r>
+      <w:proofErr w:type="spellStart"/>
+      <w:r>
+        <w:rPr>
+          <w:bCs/>
+        </w:rPr>
         <w:t>libraryCardNum</w:t>
       </w:r>
       <w:proofErr w:type="spellEnd"/>
       <w:r>
+        <w:rPr>
+          <w:bCs/>
+        </w:rPr>
+        <w:t xml:space="preserve"> = </w:t>
+      </w:r>
+      <w:proofErr w:type="gramStart"/>
+      <w:r>
+        <w:rPr>
+          <w:bCs/>
+        </w:rPr>
+        <w:t>'2' )</w:t>
+      </w:r>
+      <w:proofErr w:type="gramEnd"/>
+      <w:r>
+        <w:rPr>
+          <w:bCs/>
+        </w:rPr>
         <w:t xml:space="preserve">, </w:t>
       </w:r>
       <w:proofErr w:type="spellStart"/>
       <w:r>
-        <w:t>pinNum</w:t>
+        <w:rPr>
+          <w:bCs/>
+        </w:rPr>
+        <w:t>dateOut</w:t>
       </w:r>
       <w:proofErr w:type="spellEnd"/>
       <w:r>
-        <w:t xml:space="preserve"> FROM Person</w:t>
-      </w:r>
-      <w:r>
-        <w:t>;</w:t>
+        <w:rPr>
+          <w:bCs/>
+        </w:rPr>
+        <w:t>=</w:t>
+      </w:r>
+      <w:proofErr w:type="spellStart"/>
+      <w:r>
+        <w:rPr>
+          <w:bCs/>
+        </w:rPr>
+        <w:t>curdate</w:t>
+      </w:r>
+      <w:proofErr w:type="spellEnd"/>
+      <w:r>
+        <w:rPr>
+          <w:bCs/>
+        </w:rPr>
+        <w:t xml:space="preserve">(), </w:t>
+      </w:r>
+      <w:proofErr w:type="spellStart"/>
+      <w:r>
+        <w:rPr>
+          <w:bCs/>
+        </w:rPr>
+        <w:t>dueDate</w:t>
+      </w:r>
+      <w:proofErr w:type="spellEnd"/>
+      <w:r>
+        <w:rPr>
+          <w:bCs/>
+        </w:rPr>
+        <w:t>=</w:t>
+      </w:r>
+      <w:proofErr w:type="spellStart"/>
+      <w:r>
+        <w:rPr>
+          <w:bCs/>
+        </w:rPr>
+        <w:t>date_add</w:t>
+      </w:r>
+      <w:proofErr w:type="spellEnd"/>
+      <w:r>
+        <w:rPr>
+          <w:bCs/>
+        </w:rPr>
+        <w:t>(</w:t>
+      </w:r>
+      <w:proofErr w:type="spellStart"/>
+      <w:r>
+        <w:rPr>
+          <w:bCs/>
+        </w:rPr>
+        <w:t>curdate</w:t>
+      </w:r>
+      <w:proofErr w:type="spellEnd"/>
+      <w:r>
+        <w:rPr>
+          <w:bCs/>
+        </w:rPr>
+        <w:t>(), Interval 10 DAY)</w:t>
+      </w:r>
+    </w:p>
+    <w:p>
+      <w:pPr>
+        <w:spacing w:after="0"/>
+        <w:rPr>
+          <w:bCs/>
+        </w:rPr>
+      </w:pPr>
+      <w:r>
+        <w:rPr>
+          <w:bCs/>
+        </w:rPr>
+        <w:t>WHERE id =4</w:t>
       </w:r>
     </w:p>
     <w:p>
@@ -9969,572 +10789,6 @@
         <w:rPr>
           <w:b/>
         </w:rPr>
-        <w:t>SEARCH FOR LIBRARIAN USERNAME AND PIN: --to validate log in</w:t>
-      </w:r>
-    </w:p>
-    <w:p>
-      <w:pPr>
-        <w:spacing w:after="0"/>
-      </w:pPr>
-      <w:r>
-        <w:t xml:space="preserve">SELECT username, </w:t>
-      </w:r>
-      <w:proofErr w:type="spellStart"/>
-      <w:r>
-        <w:t>pinNum</w:t>
-      </w:r>
-      <w:proofErr w:type="spellEnd"/>
-      <w:r>
-        <w:t xml:space="preserve"> FROM Librarian</w:t>
-      </w:r>
-      <w:r>
-        <w:t>;</w:t>
-      </w:r>
-    </w:p>
-    <w:p>
-      <w:pPr>
-        <w:spacing w:after="0"/>
-      </w:pPr>
-    </w:p>
-    <w:p>
-      <w:pPr>
-        <w:spacing w:after="0"/>
-        <w:rPr>
-          <w:b/>
-        </w:rPr>
-      </w:pPr>
-      <w:r>
-        <w:rPr>
-          <w:b/>
-        </w:rPr>
-        <w:t>SEARCH FOR PERSON NAME: --to display profile</w:t>
-      </w:r>
-    </w:p>
-    <w:p>
-      <w:pPr>
-        <w:spacing w:after="0"/>
-      </w:pPr>
-      <w:r>
-        <w:t xml:space="preserve">SELECT </w:t>
-      </w:r>
-      <w:proofErr w:type="spellStart"/>
-      <w:r>
-        <w:t>fname</w:t>
-      </w:r>
-      <w:proofErr w:type="spellEnd"/>
-      <w:r>
-        <w:t xml:space="preserve">, </w:t>
-      </w:r>
-      <w:proofErr w:type="spellStart"/>
-      <w:r>
-        <w:t>lname</w:t>
-      </w:r>
-      <w:proofErr w:type="spellEnd"/>
-    </w:p>
-    <w:p>
-      <w:pPr>
-        <w:spacing w:after="0"/>
-      </w:pPr>
-      <w:r>
-        <w:t>FROM Person</w:t>
-      </w:r>
-    </w:p>
-    <w:p>
-      <w:pPr>
-        <w:spacing w:after="0"/>
-      </w:pPr>
-      <w:r>
-        <w:t xml:space="preserve">WHERE </w:t>
-      </w:r>
-      <w:proofErr w:type="spellStart"/>
-      <w:r>
-        <w:t>libraryCardNum</w:t>
-      </w:r>
-      <w:proofErr w:type="spellEnd"/>
-      <w:r>
-        <w:t xml:space="preserve"> =2</w:t>
-      </w:r>
-      <w:r>
-        <w:t>;</w:t>
-      </w:r>
-    </w:p>
-    <w:p>
-      <w:pPr>
-        <w:spacing w:after="0"/>
-      </w:pPr>
-    </w:p>
-    <w:p>
-      <w:pPr>
-        <w:spacing w:after="0"/>
-        <w:rPr>
-          <w:b/>
-        </w:rPr>
-      </w:pPr>
-      <w:r>
-        <w:rPr>
-          <w:b/>
-        </w:rPr>
-        <w:t>CREATE SHELF:</w:t>
-      </w:r>
-    </w:p>
-    <w:p>
-      <w:pPr>
-        <w:spacing w:after="0"/>
-      </w:pPr>
-      <w:r>
-        <w:t xml:space="preserve">INSET INTO Shelf (‘location’, </w:t>
-      </w:r>
-      <w:proofErr w:type="spellStart"/>
-      <w:r>
-        <w:t>floorNum</w:t>
-      </w:r>
-      <w:proofErr w:type="spellEnd"/>
-      <w:r>
-        <w:t xml:space="preserve">’) </w:t>
-      </w:r>
-    </w:p>
-    <w:p>
-      <w:pPr>
-        <w:spacing w:after="0"/>
-      </w:pPr>
-      <w:r>
-        <w:t>VALUES (‘North Wing’, 1);</w:t>
-      </w:r>
-    </w:p>
-    <w:p>
-      <w:pPr>
-        <w:spacing w:after="0"/>
-      </w:pPr>
-    </w:p>
-    <w:p>
-      <w:pPr>
-        <w:spacing w:after="0"/>
-        <w:rPr>
-          <w:b/>
-        </w:rPr>
-      </w:pPr>
-      <w:r>
-        <w:rPr>
-          <w:b/>
-        </w:rPr>
-        <w:t>CREATE BOOK:</w:t>
-      </w:r>
-    </w:p>
-    <w:p>
-      <w:pPr>
-        <w:spacing w:after="0"/>
-      </w:pPr>
-      <w:r>
-        <w:t xml:space="preserve">INSERT INTO </w:t>
-      </w:r>
-      <w:proofErr w:type="gramStart"/>
-      <w:r>
-        <w:t>Book(</w:t>
-      </w:r>
-      <w:proofErr w:type="gramEnd"/>
-      <w:r>
-        <w:t xml:space="preserve"> </w:t>
-      </w:r>
-      <w:proofErr w:type="spellStart"/>
-      <w:r>
-        <w:t>authorFName</w:t>
-      </w:r>
-      <w:proofErr w:type="spellEnd"/>
-      <w:r>
-        <w:t xml:space="preserve">, </w:t>
-      </w:r>
-      <w:proofErr w:type="spellStart"/>
-      <w:r>
-        <w:t>authorLName</w:t>
-      </w:r>
-      <w:proofErr w:type="spellEnd"/>
-      <w:r>
-        <w:t xml:space="preserve">, title, genre, description, </w:t>
-      </w:r>
-      <w:proofErr w:type="spellStart"/>
-      <w:r>
-        <w:t>addedBy</w:t>
-      </w:r>
-      <w:proofErr w:type="spellEnd"/>
-      <w:r>
-        <w:t xml:space="preserve">, shelf ) </w:t>
-      </w:r>
-    </w:p>
-    <w:p>
-      <w:pPr>
-        <w:spacing w:after="0"/>
-      </w:pPr>
-      <w:r>
-        <w:t>VALUES (</w:t>
-      </w:r>
-      <w:r>
-        <w:t>'J.K.'</w:t>
-      </w:r>
-      <w:proofErr w:type="gramStart"/>
-      <w:r>
-        <w:t>,  'Rowling'</w:t>
-      </w:r>
-      <w:proofErr w:type="gramEnd"/>
-      <w:r>
-        <w:t>,  'Harry Potter',  'Yout</w:t>
-      </w:r>
-      <w:r>
-        <w:t>h',  'Book about wizards', 5, 5</w:t>
-      </w:r>
-      <w:r>
-        <w:t>)</w:t>
-      </w:r>
-    </w:p>
-    <w:p>
-      <w:pPr>
-        <w:spacing w:after="0"/>
-      </w:pPr>
-    </w:p>
-    <w:p>
-      <w:pPr>
-        <w:spacing w:after="0"/>
-        <w:rPr>
-          <w:b/>
-        </w:rPr>
-      </w:pPr>
-      <w:r>
-        <w:rPr>
-          <w:b/>
-        </w:rPr>
-        <w:t>SELECT BOOKS: --to print Patron table</w:t>
-      </w:r>
-    </w:p>
-    <w:p>
-      <w:pPr>
-        <w:spacing w:after="0"/>
-      </w:pPr>
-      <w:r>
-        <w:t xml:space="preserve">SELECT Book.id, </w:t>
-      </w:r>
-      <w:proofErr w:type="spellStart"/>
-      <w:r>
-        <w:t>authorFName</w:t>
-      </w:r>
-      <w:proofErr w:type="spellEnd"/>
-      <w:r>
-        <w:t xml:space="preserve">, </w:t>
-      </w:r>
-      <w:proofErr w:type="spellStart"/>
-      <w:r>
-        <w:t>authorLName</w:t>
-      </w:r>
-      <w:proofErr w:type="spellEnd"/>
-      <w:r>
-        <w:t xml:space="preserve">, title, genre, description, </w:t>
-      </w:r>
-      <w:proofErr w:type="spellStart"/>
-      <w:r>
-        <w:t>checkedOutBy</w:t>
-      </w:r>
-      <w:proofErr w:type="spellEnd"/>
-      <w:r>
-        <w:t xml:space="preserve">, </w:t>
-      </w:r>
-      <w:proofErr w:type="spellStart"/>
-      <w:r>
-        <w:t>dueDate</w:t>
-      </w:r>
-      <w:proofErr w:type="spellEnd"/>
-      <w:r>
-        <w:t xml:space="preserve">, </w:t>
-      </w:r>
-      <w:proofErr w:type="spellStart"/>
-      <w:r>
-        <w:t>Shelf.location</w:t>
-      </w:r>
-      <w:proofErr w:type="spellEnd"/>
-      <w:r>
-        <w:t xml:space="preserve"> AS location</w:t>
-      </w:r>
-      <w:r>
-        <w:t xml:space="preserve">, </w:t>
-      </w:r>
-      <w:proofErr w:type="spellStart"/>
-      <w:r>
-        <w:t>Shelf.floorNum</w:t>
-      </w:r>
-      <w:proofErr w:type="spellEnd"/>
-      <w:r>
-        <w:t xml:space="preserve"> AS </w:t>
-      </w:r>
-      <w:proofErr w:type="spellStart"/>
-      <w:r>
-        <w:t>floorNum</w:t>
-      </w:r>
-      <w:proofErr w:type="spellEnd"/>
-      <w:r>
-        <w:t xml:space="preserve">, </w:t>
-      </w:r>
-      <w:proofErr w:type="spellStart"/>
-      <w:r>
-        <w:t>Person.libraryCardNum</w:t>
-      </w:r>
-      <w:proofErr w:type="spellEnd"/>
-      <w:r>
-        <w:t xml:space="preserve"> AS </w:t>
-      </w:r>
-      <w:proofErr w:type="spellStart"/>
-      <w:r>
-        <w:t>libNum</w:t>
-      </w:r>
-      <w:proofErr w:type="spellEnd"/>
-    </w:p>
-    <w:p>
-      <w:pPr>
-        <w:spacing w:after="0"/>
-      </w:pPr>
-      <w:r>
-        <w:t>FROM Book</w:t>
-      </w:r>
-    </w:p>
-    <w:p>
-      <w:pPr>
-        <w:spacing w:after="0"/>
-      </w:pPr>
-      <w:r>
-        <w:t xml:space="preserve">INNER JOIN Shelf ON Shelf.id = </w:t>
-      </w:r>
-      <w:proofErr w:type="spellStart"/>
-      <w:r>
-        <w:t>Book.shelf</w:t>
-      </w:r>
-      <w:proofErr w:type="spellEnd"/>
-    </w:p>
-    <w:p>
-      <w:pPr>
-        <w:spacing w:after="0"/>
-      </w:pPr>
-      <w:r>
-        <w:t xml:space="preserve">LEFT JOIN Person on Person.id = </w:t>
-      </w:r>
-      <w:proofErr w:type="spellStart"/>
-      <w:r>
-        <w:t>Book.checkedOutBy</w:t>
-      </w:r>
-      <w:proofErr w:type="spellEnd"/>
-    </w:p>
-    <w:p>
-      <w:pPr>
-        <w:spacing w:after="0"/>
-      </w:pPr>
-    </w:p>
-    <w:p>
-      <w:pPr>
-        <w:spacing w:after="0"/>
-        <w:rPr>
-          <w:b/>
-        </w:rPr>
-      </w:pPr>
-      <w:r>
-        <w:rPr>
-          <w:b/>
-        </w:rPr>
-        <w:t>CHECK OUT A BOOK:</w:t>
-      </w:r>
-    </w:p>
-    <w:p>
-      <w:pPr>
-        <w:spacing w:after="0"/>
-        <w:rPr>
-          <w:bCs/>
-        </w:rPr>
-      </w:pPr>
-      <w:r>
-        <w:rPr>
-          <w:bCs/>
-        </w:rPr>
-        <w:t xml:space="preserve">UPDATE Book SET </w:t>
-      </w:r>
-      <w:proofErr w:type="spellStart"/>
-      <w:r>
-        <w:rPr>
-          <w:bCs/>
-        </w:rPr>
-        <w:t>checkedOutBy</w:t>
-      </w:r>
-      <w:proofErr w:type="spellEnd"/>
-      <w:r>
-        <w:rPr>
-          <w:bCs/>
-        </w:rPr>
-        <w:t xml:space="preserve"> = </w:t>
-      </w:r>
-      <w:proofErr w:type="gramStart"/>
-      <w:r>
-        <w:rPr>
-          <w:bCs/>
-        </w:rPr>
-        <w:t>( SELECT</w:t>
-      </w:r>
-      <w:proofErr w:type="gramEnd"/>
-      <w:r>
-        <w:rPr>
-          <w:bCs/>
-        </w:rPr>
-        <w:t xml:space="preserve"> id</w:t>
-      </w:r>
-    </w:p>
-    <w:p>
-      <w:pPr>
-        <w:spacing w:after="0"/>
-        <w:rPr>
-          <w:bCs/>
-        </w:rPr>
-      </w:pPr>
-      <w:r>
-        <w:rPr>
-          <w:bCs/>
-        </w:rPr>
-        <w:t>FROM Person</w:t>
-      </w:r>
-    </w:p>
-    <w:p>
-      <w:pPr>
-        <w:spacing w:after="0"/>
-        <w:rPr>
-          <w:bCs/>
-        </w:rPr>
-      </w:pPr>
-      <w:r>
-        <w:rPr>
-          <w:bCs/>
-        </w:rPr>
-        <w:t xml:space="preserve">WHERE </w:t>
-      </w:r>
-      <w:proofErr w:type="spellStart"/>
-      <w:r>
-        <w:rPr>
-          <w:bCs/>
-        </w:rPr>
-        <w:t>libraryCardNum</w:t>
-      </w:r>
-      <w:proofErr w:type="spellEnd"/>
-      <w:r>
-        <w:rPr>
-          <w:bCs/>
-        </w:rPr>
-        <w:t xml:space="preserve"> = </w:t>
-      </w:r>
-      <w:proofErr w:type="gramStart"/>
-      <w:r>
-        <w:rPr>
-          <w:bCs/>
-        </w:rPr>
-        <w:t>'2' )</w:t>
-      </w:r>
-      <w:proofErr w:type="gramEnd"/>
-      <w:r>
-        <w:rPr>
-          <w:bCs/>
-        </w:rPr>
-        <w:t xml:space="preserve">, </w:t>
-      </w:r>
-      <w:proofErr w:type="spellStart"/>
-      <w:r>
-        <w:rPr>
-          <w:bCs/>
-        </w:rPr>
-        <w:t>dateOut</w:t>
-      </w:r>
-      <w:proofErr w:type="spellEnd"/>
-      <w:r>
-        <w:rPr>
-          <w:bCs/>
-        </w:rPr>
-        <w:t>=</w:t>
-      </w:r>
-      <w:proofErr w:type="spellStart"/>
-      <w:r>
-        <w:rPr>
-          <w:bCs/>
-        </w:rPr>
-        <w:t>curdate</w:t>
-      </w:r>
-      <w:proofErr w:type="spellEnd"/>
-      <w:r>
-        <w:rPr>
-          <w:bCs/>
-        </w:rPr>
-        <w:t xml:space="preserve">(), </w:t>
-      </w:r>
-      <w:proofErr w:type="spellStart"/>
-      <w:r>
-        <w:rPr>
-          <w:bCs/>
-        </w:rPr>
-        <w:t>dueDate</w:t>
-      </w:r>
-      <w:proofErr w:type="spellEnd"/>
-      <w:r>
-        <w:rPr>
-          <w:bCs/>
-        </w:rPr>
-        <w:t>=</w:t>
-      </w:r>
-      <w:proofErr w:type="spellStart"/>
-      <w:r>
-        <w:rPr>
-          <w:bCs/>
-        </w:rPr>
-        <w:t>date_add</w:t>
-      </w:r>
-      <w:proofErr w:type="spellEnd"/>
-      <w:r>
-        <w:rPr>
-          <w:bCs/>
-        </w:rPr>
-        <w:t>(</w:t>
-      </w:r>
-      <w:proofErr w:type="spellStart"/>
-      <w:r>
-        <w:rPr>
-          <w:bCs/>
-        </w:rPr>
-        <w:t>curdate</w:t>
-      </w:r>
-      <w:proofErr w:type="spellEnd"/>
-      <w:r>
-        <w:rPr>
-          <w:bCs/>
-        </w:rPr>
-        <w:t>(), Interval 10 DAY)</w:t>
-      </w:r>
-    </w:p>
-    <w:p>
-      <w:pPr>
-        <w:spacing w:after="0"/>
-        <w:rPr>
-          <w:bCs/>
-        </w:rPr>
-      </w:pPr>
-      <w:r>
-        <w:rPr>
-          <w:bCs/>
-        </w:rPr>
-        <w:t>WHERE id =4</w:t>
-      </w:r>
-    </w:p>
-    <w:p>
-      <w:pPr>
-        <w:spacing w:after="0"/>
-      </w:pPr>
-    </w:p>
-    <w:p>
-      <w:pPr>
-        <w:spacing w:after="0"/>
-        <w:rPr>
-          <w:b/>
-        </w:rPr>
-      </w:pPr>
-      <w:r>
-        <w:rPr>
-          <w:b/>
-        </w:rPr>
         <w:t>RETURN BOOK:</w:t>
       </w:r>
     </w:p>
@@ -10543,7 +10797,6 @@
         <w:spacing w:after="0"/>
       </w:pPr>
       <w:r>
-        <w:lastRenderedPageBreak/>
         <w:t xml:space="preserve">UPDATE Book SET </w:t>
       </w:r>
       <w:proofErr w:type="spellStart"/>
@@ -11149,8 +11402,6 @@
       <w:pPr>
         <w:spacing w:after="0"/>
       </w:pPr>
-      <w:bookmarkStart w:id="0" w:name="_GoBack"/>
-      <w:bookmarkEnd w:id="0"/>
     </w:p>
     <w:p>
       <w:pPr>
@@ -11163,6 +11414,7 @@
         <w:rPr>
           <w:b/>
         </w:rPr>
+        <w:lastRenderedPageBreak/>
         <w:t>FOR PATRON PROFILE INFO</w:t>
       </w:r>
     </w:p>
@@ -11257,6 +11509,211 @@
       <w:proofErr w:type="spellEnd"/>
       <w:r>
         <w:t xml:space="preserve"> =4</w:t>
+      </w:r>
+    </w:p>
+    <w:p>
+      <w:pPr>
+        <w:spacing w:after="0"/>
+      </w:pPr>
+    </w:p>
+    <w:p>
+      <w:pPr>
+        <w:spacing w:after="0"/>
+        <w:rPr>
+          <w:b/>
+        </w:rPr>
+      </w:pPr>
+      <w:r>
+        <w:rPr>
+          <w:b/>
+        </w:rPr>
+        <w:t>DELETE PERSON</w:t>
+      </w:r>
+      <w:r>
+        <w:rPr>
+          <w:b/>
+        </w:rPr>
+        <w:t>/CARD</w:t>
+      </w:r>
+      <w:r>
+        <w:rPr>
+          <w:b/>
+        </w:rPr>
+        <w:t xml:space="preserve"> – QUIT LIBRARY</w:t>
+      </w:r>
+    </w:p>
+    <w:p>
+      <w:pPr>
+        <w:spacing w:after="0"/>
+      </w:pPr>
+      <w:r>
+        <w:t xml:space="preserve">DELETE FROM Person WHERE </w:t>
+      </w:r>
+      <w:proofErr w:type="spellStart"/>
+      <w:r>
+        <w:t>pinNum</w:t>
+      </w:r>
+      <w:proofErr w:type="spellEnd"/>
+      <w:r>
+        <w:t xml:space="preserve"> </w:t>
+      </w:r>
+      <w:proofErr w:type="gramStart"/>
+      <w:r>
+        <w:t>= ?</w:t>
+      </w:r>
+      <w:proofErr w:type="gramEnd"/>
+    </w:p>
+    <w:p>
+      <w:pPr>
+        <w:spacing w:after="0"/>
+      </w:pPr>
+      <w:r>
+        <w:t xml:space="preserve">DELETE FROM Person WHERE </w:t>
+      </w:r>
+      <w:proofErr w:type="spellStart"/>
+      <w:r>
+        <w:t>pinNum</w:t>
+      </w:r>
+      <w:proofErr w:type="spellEnd"/>
+      <w:r>
+        <w:t xml:space="preserve"> </w:t>
+      </w:r>
+      <w:proofErr w:type="gramStart"/>
+      <w:r>
+        <w:t>= ?</w:t>
+      </w:r>
+      <w:proofErr w:type="gramEnd"/>
+    </w:p>
+    <w:p>
+      <w:pPr>
+        <w:spacing w:after="0"/>
+      </w:pPr>
+    </w:p>
+    <w:p>
+      <w:pPr>
+        <w:spacing w:after="0"/>
+        <w:rPr>
+          <w:b/>
+        </w:rPr>
+      </w:pPr>
+      <w:r>
+        <w:rPr>
+          <w:b/>
+        </w:rPr>
+        <w:t>UPDATE LIBRARY CARD</w:t>
+      </w:r>
+    </w:p>
+    <w:p>
+      <w:pPr>
+        <w:spacing w:after="0"/>
+      </w:pPr>
+      <w:r>
+        <w:t xml:space="preserve">UPDATE </w:t>
+      </w:r>
+      <w:proofErr w:type="spellStart"/>
+      <w:r>
+        <w:t>libraryCard</w:t>
+      </w:r>
+      <w:proofErr w:type="spellEnd"/>
+      <w:r>
+        <w:t xml:space="preserve"> SET </w:t>
+      </w:r>
+      <w:proofErr w:type="spellStart"/>
+      <w:r>
+        <w:t>pinNum</w:t>
+      </w:r>
+      <w:proofErr w:type="spellEnd"/>
+      <w:r>
+        <w:t xml:space="preserve">=? WHERE </w:t>
+      </w:r>
+      <w:proofErr w:type="spellStart"/>
+      <w:r>
+        <w:t>pinNum</w:t>
+      </w:r>
+      <w:proofErr w:type="spellEnd"/>
+      <w:r>
+        <w:t>=?</w:t>
+      </w:r>
+    </w:p>
+    <w:p>
+      <w:pPr>
+        <w:spacing w:after="0"/>
+      </w:pPr>
+    </w:p>
+    <w:p>
+      <w:pPr>
+        <w:spacing w:after="0"/>
+        <w:rPr>
+          <w:b/>
+        </w:rPr>
+      </w:pPr>
+      <w:r>
+        <w:rPr>
+          <w:b/>
+        </w:rPr>
+        <w:t>SELECT PIN TO DETERMINE IF NEW PIN IS UNIQUE</w:t>
+      </w:r>
+    </w:p>
+    <w:p>
+      <w:pPr>
+        <w:spacing w:after="0"/>
+      </w:pPr>
+      <w:r>
+        <w:t xml:space="preserve">SELECT </w:t>
+      </w:r>
+      <w:proofErr w:type="spellStart"/>
+      <w:r>
+        <w:t>pinNum</w:t>
+      </w:r>
+      <w:proofErr w:type="spellEnd"/>
+      <w:r>
+        <w:t xml:space="preserve"> FROM Person</w:t>
+      </w:r>
+    </w:p>
+    <w:p>
+      <w:pPr>
+        <w:spacing w:after="0"/>
+      </w:pPr>
+    </w:p>
+    <w:p>
+      <w:pPr>
+        <w:spacing w:after="0"/>
+        <w:rPr>
+          <w:b/>
+        </w:rPr>
+      </w:pPr>
+      <w:r>
+        <w:rPr>
+          <w:b/>
+        </w:rPr>
+        <w:t>GET PIN FOR USER – TO TEST INPUT OF PIN</w:t>
+      </w:r>
+    </w:p>
+    <w:p>
+      <w:pPr>
+        <w:spacing w:after="0"/>
+      </w:pPr>
+      <w:r>
+        <w:t xml:space="preserve">SELECT </w:t>
+      </w:r>
+      <w:proofErr w:type="spellStart"/>
+      <w:r>
+        <w:t>pinNum</w:t>
+      </w:r>
+      <w:proofErr w:type="spellEnd"/>
+      <w:r>
+        <w:t xml:space="preserve"> FROM Person WHERE </w:t>
+      </w:r>
+      <w:proofErr w:type="spellStart"/>
+      <w:r>
+        <w:t>libraryCardNum</w:t>
+      </w:r>
+      <w:proofErr w:type="spellEnd"/>
+      <w:r>
+        <w:t>=</w:t>
+      </w:r>
+      <w:r>
+        <w:t>X</w:t>
       </w:r>
     </w:p>
     <w:p>

</xml_diff>

<commit_message>
Librarian homepage complete. Working on profile page -- added books table
</commit_message>
<xml_diff>
--- a/ER+Schema.docx
+++ b/ER+Schema.docx
@@ -131,14 +131,12 @@
                                 <w:u w:val="single"/>
                               </w:rPr>
                             </w:pPr>
-                            <w:proofErr w:type="gramStart"/>
                             <w:r>
                               <w:rPr>
                                 <w:u w:val="single"/>
                               </w:rPr>
                               <w:t>id</w:t>
                             </w:r>
-                            <w:proofErr w:type="gramEnd"/>
                           </w:p>
                           <w:p>
                             <w:pPr>
@@ -181,14 +179,12 @@
                           <w:u w:val="single"/>
                         </w:rPr>
                       </w:pPr>
-                      <w:proofErr w:type="gramStart"/>
                       <w:r>
                         <w:rPr>
                           <w:u w:val="single"/>
                         </w:rPr>
                         <w:t>id</w:t>
                       </w:r>
-                      <w:proofErr w:type="gramEnd"/>
                     </w:p>
                     <w:p>
                       <w:pPr>
@@ -328,12 +324,10 @@
                               <w:jc w:val="center"/>
                             </w:pPr>
                             <w:proofErr w:type="spellStart"/>
-                            <w:proofErr w:type="gramStart"/>
                             <w:r>
                               <w:t>lname</w:t>
                             </w:r>
                             <w:proofErr w:type="spellEnd"/>
-                            <w:proofErr w:type="gramEnd"/>
                           </w:p>
                         </w:txbxContent>
                       </wps:txbx>
@@ -366,12 +360,10 @@
                         <w:jc w:val="center"/>
                       </w:pPr>
                       <w:proofErr w:type="spellStart"/>
-                      <w:proofErr w:type="gramStart"/>
                       <w:r>
                         <w:t>lname</w:t>
                       </w:r>
                       <w:proofErr w:type="spellEnd"/>
-                      <w:proofErr w:type="gramEnd"/>
                     </w:p>
                   </w:txbxContent>
                 </v:textbox>
@@ -434,12 +426,10 @@
                               <w:jc w:val="center"/>
                             </w:pPr>
                             <w:proofErr w:type="spellStart"/>
-                            <w:proofErr w:type="gramStart"/>
                             <w:r>
                               <w:t>fname</w:t>
                             </w:r>
                             <w:proofErr w:type="spellEnd"/>
-                            <w:proofErr w:type="gramEnd"/>
                           </w:p>
                         </w:txbxContent>
                       </wps:txbx>
@@ -472,12 +462,10 @@
                         <w:jc w:val="center"/>
                       </w:pPr>
                       <w:proofErr w:type="spellStart"/>
-                      <w:proofErr w:type="gramStart"/>
                       <w:r>
                         <w:t>fname</w:t>
                       </w:r>
                       <w:proofErr w:type="spellEnd"/>
-                      <w:proofErr w:type="gramEnd"/>
                     </w:p>
                   </w:txbxContent>
                 </v:textbox>
@@ -732,7 +720,6 @@
                                 <w:szCs w:val="18"/>
                               </w:rPr>
                             </w:pPr>
-                            <w:proofErr w:type="gramStart"/>
                             <w:r>
                               <w:rPr>
                                 <w:sz w:val="18"/>
@@ -740,7 +727,6 @@
                               </w:rPr>
                               <w:t>contains</w:t>
                             </w:r>
-                            <w:proofErr w:type="gramEnd"/>
                           </w:p>
                         </w:txbxContent>
                       </wps:txbx>
@@ -779,7 +765,6 @@
                           <w:szCs w:val="18"/>
                         </w:rPr>
                       </w:pPr>
-                      <w:proofErr w:type="gramStart"/>
                       <w:r>
                         <w:rPr>
                           <w:sz w:val="18"/>
@@ -787,7 +772,6 @@
                         </w:rPr>
                         <w:t>contains</w:t>
                       </w:r>
-                      <w:proofErr w:type="gramEnd"/>
                     </w:p>
                   </w:txbxContent>
                 </v:textbox>
@@ -853,14 +837,12 @@
                                 <w:u w:val="single"/>
                               </w:rPr>
                             </w:pPr>
-                            <w:proofErr w:type="gramStart"/>
                             <w:r>
                               <w:rPr>
                                 <w:u w:val="single"/>
                               </w:rPr>
                               <w:t>id</w:t>
                             </w:r>
-                            <w:proofErr w:type="gramEnd"/>
                           </w:p>
                         </w:txbxContent>
                       </wps:txbx>
@@ -895,14 +877,12 @@
                           <w:u w:val="single"/>
                         </w:rPr>
                       </w:pPr>
-                      <w:proofErr w:type="gramStart"/>
                       <w:r>
                         <w:rPr>
                           <w:u w:val="single"/>
                         </w:rPr>
                         <w:t>id</w:t>
                       </w:r>
-                      <w:proofErr w:type="gramEnd"/>
                     </w:p>
                   </w:txbxContent>
                 </v:textbox>
@@ -965,11 +945,9 @@
                             <w:pPr>
                               <w:jc w:val="center"/>
                             </w:pPr>
-                            <w:proofErr w:type="gramStart"/>
                             <w:r>
                               <w:t>floor</w:t>
                             </w:r>
-                            <w:proofErr w:type="gramEnd"/>
                           </w:p>
                         </w:txbxContent>
                       </wps:txbx>
@@ -1001,11 +979,9 @@
                       <w:pPr>
                         <w:jc w:val="center"/>
                       </w:pPr>
-                      <w:proofErr w:type="gramStart"/>
                       <w:r>
                         <w:t>floor</w:t>
                       </w:r>
-                      <w:proofErr w:type="gramEnd"/>
                     </w:p>
                   </w:txbxContent>
                 </v:textbox>
@@ -1264,12 +1240,10 @@
                               <w:jc w:val="center"/>
                             </w:pPr>
                             <w:proofErr w:type="spellStart"/>
-                            <w:proofErr w:type="gramStart"/>
                             <w:r>
                               <w:t>startDate</w:t>
                             </w:r>
                             <w:proofErr w:type="spellEnd"/>
-                            <w:proofErr w:type="gramEnd"/>
                           </w:p>
                         </w:txbxContent>
                       </wps:txbx>
@@ -1302,12 +1276,10 @@
                         <w:jc w:val="center"/>
                       </w:pPr>
                       <w:proofErr w:type="spellStart"/>
-                      <w:proofErr w:type="gramStart"/>
                       <w:r>
                         <w:t>startDate</w:t>
                       </w:r>
                       <w:proofErr w:type="spellEnd"/>
-                      <w:proofErr w:type="gramEnd"/>
                     </w:p>
                   </w:txbxContent>
                 </v:textbox>
@@ -1690,7 +1662,6 @@
                                 <w:szCs w:val="18"/>
                               </w:rPr>
                             </w:pPr>
-                            <w:proofErr w:type="gramStart"/>
                             <w:r>
                               <w:rPr>
                                 <w:sz w:val="18"/>
@@ -1698,7 +1669,6 @@
                               </w:rPr>
                               <w:t>adds</w:t>
                             </w:r>
-                            <w:proofErr w:type="gramEnd"/>
                           </w:p>
                         </w:txbxContent>
                       </wps:txbx>
@@ -1733,7 +1703,6 @@
                           <w:szCs w:val="18"/>
                         </w:rPr>
                       </w:pPr>
-                      <w:proofErr w:type="gramStart"/>
                       <w:r>
                         <w:rPr>
                           <w:sz w:val="18"/>
@@ -1741,7 +1710,6 @@
                         </w:rPr>
                         <w:t>adds</w:t>
                       </w:r>
-                      <w:proofErr w:type="gramEnd"/>
                     </w:p>
                   </w:txbxContent>
                 </v:textbox>
@@ -1805,12 +1773,10 @@
                               <w:jc w:val="center"/>
                             </w:pPr>
                             <w:proofErr w:type="spellStart"/>
-                            <w:proofErr w:type="gramStart"/>
                             <w:r>
                               <w:t>userName</w:t>
                             </w:r>
                             <w:proofErr w:type="spellEnd"/>
-                            <w:proofErr w:type="gramEnd"/>
                           </w:p>
                         </w:txbxContent>
                       </wps:txbx>
@@ -1843,12 +1809,10 @@
                         <w:jc w:val="center"/>
                       </w:pPr>
                       <w:proofErr w:type="spellStart"/>
-                      <w:proofErr w:type="gramStart"/>
                       <w:r>
                         <w:t>userName</w:t>
                       </w:r>
                       <w:proofErr w:type="spellEnd"/>
-                      <w:proofErr w:type="gramEnd"/>
                     </w:p>
                   </w:txbxContent>
                 </v:textbox>
@@ -2210,12 +2174,10 @@
                               <w:jc w:val="center"/>
                             </w:pPr>
                             <w:proofErr w:type="spellStart"/>
-                            <w:proofErr w:type="gramStart"/>
                             <w:r>
                               <w:t>dateIssued</w:t>
                             </w:r>
                             <w:proofErr w:type="spellEnd"/>
-                            <w:proofErr w:type="gramEnd"/>
                           </w:p>
                         </w:txbxContent>
                       </wps:txbx>
@@ -2248,12 +2210,10 @@
                         <w:jc w:val="center"/>
                       </w:pPr>
                       <w:proofErr w:type="spellStart"/>
-                      <w:proofErr w:type="gramStart"/>
                       <w:r>
                         <w:t>dateIssued</w:t>
                       </w:r>
                       <w:proofErr w:type="spellEnd"/>
-                      <w:proofErr w:type="gramEnd"/>
                     </w:p>
                   </w:txbxContent>
                 </v:textbox>
@@ -2513,14 +2473,12 @@
                                 <w:u w:val="single"/>
                               </w:rPr>
                             </w:pPr>
-                            <w:proofErr w:type="gramStart"/>
                             <w:r>
                               <w:rPr>
                                 <w:u w:val="single"/>
                               </w:rPr>
                               <w:t>id</w:t>
                             </w:r>
-                            <w:proofErr w:type="gramEnd"/>
                           </w:p>
                         </w:txbxContent>
                       </wps:txbx>
@@ -2555,14 +2513,12 @@
                           <w:u w:val="single"/>
                         </w:rPr>
                       </w:pPr>
-                      <w:proofErr w:type="gramStart"/>
                       <w:r>
                         <w:rPr>
                           <w:u w:val="single"/>
                         </w:rPr>
                         <w:t>id</w:t>
                       </w:r>
-                      <w:proofErr w:type="gramEnd"/>
                     </w:p>
                   </w:txbxContent>
                 </v:textbox>
@@ -2763,11 +2719,9 @@
                             <w:pPr>
                               <w:jc w:val="center"/>
                             </w:pPr>
-                            <w:proofErr w:type="gramStart"/>
                             <w:r>
                               <w:t>has</w:t>
                             </w:r>
-                            <w:proofErr w:type="gramEnd"/>
                           </w:p>
                         </w:txbxContent>
                       </wps:txbx>
@@ -2795,11 +2749,9 @@
                       <w:pPr>
                         <w:jc w:val="center"/>
                       </w:pPr>
-                      <w:proofErr w:type="gramStart"/>
                       <w:r>
                         <w:t>has</w:t>
                       </w:r>
-                      <w:proofErr w:type="gramEnd"/>
                     </w:p>
                   </w:txbxContent>
                 </v:textbox>
@@ -2873,7 +2825,7 @@
           </mc:Choice>
           <mc:Fallback>
             <w:pict>
-              <v:line w14:anchorId="0EA62F4C" id="Straight Connector 4" o:spid="_x0000_s1026" style="position:absolute;flip:y;z-index:251825152;visibility:visible;mso-wrap-style:square;mso-wrap-distance-left:9pt;mso-wrap-distance-top:0;mso-wrap-distance-right:9pt;mso-wrap-distance-bottom:0;mso-position-horizontal:absolute;mso-position-horizontal-relative:margin;mso-position-vertical:absolute;mso-position-vertical-relative:text" from="153.15pt,2pt" to="189.6pt,3.8pt" o:gfxdata="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" strokecolor="black [3200]" strokeweight=".5pt">
+              <v:line w14:anchorId="6E05B272" id="Straight Connector 4" o:spid="_x0000_s1026" style="position:absolute;flip:y;z-index:251825152;visibility:visible;mso-wrap-style:square;mso-wrap-distance-left:9pt;mso-wrap-distance-top:0;mso-wrap-distance-right:9pt;mso-wrap-distance-bottom:0;mso-position-horizontal:absolute;mso-position-horizontal-relative:margin;mso-position-vertical:absolute;mso-position-vertical-relative:text" from="153.15pt,2pt" to="189.6pt,3.8pt" o:gfxdata="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" strokecolor="black [3200]" strokeweight=".5pt">
                 <v:stroke joinstyle="miter"/>
                 <w10:wrap anchorx="margin"/>
               </v:line>
@@ -3441,12 +3393,10 @@
                               <w:jc w:val="center"/>
                             </w:pPr>
                             <w:proofErr w:type="spellStart"/>
-                            <w:proofErr w:type="gramStart"/>
                             <w:r>
                               <w:t>dateOut</w:t>
                             </w:r>
                             <w:proofErr w:type="spellEnd"/>
-                            <w:proofErr w:type="gramEnd"/>
                           </w:p>
                         </w:txbxContent>
                       </wps:txbx>
@@ -3479,12 +3429,10 @@
                         <w:jc w:val="center"/>
                       </w:pPr>
                       <w:proofErr w:type="spellStart"/>
-                      <w:proofErr w:type="gramStart"/>
                       <w:r>
                         <w:t>dateOut</w:t>
                       </w:r>
                       <w:proofErr w:type="spellEnd"/>
-                      <w:proofErr w:type="gramEnd"/>
                     </w:p>
                   </w:txbxContent>
                 </v:textbox>
@@ -3735,12 +3683,10 @@
                               <w:jc w:val="center"/>
                             </w:pPr>
                             <w:proofErr w:type="spellStart"/>
-                            <w:proofErr w:type="gramStart"/>
                             <w:r>
                               <w:t>dueDate</w:t>
                             </w:r>
                             <w:proofErr w:type="spellEnd"/>
-                            <w:proofErr w:type="gramEnd"/>
                           </w:p>
                         </w:txbxContent>
                       </wps:txbx>
@@ -3773,12 +3719,10 @@
                         <w:jc w:val="center"/>
                       </w:pPr>
                       <w:proofErr w:type="spellStart"/>
-                      <w:proofErr w:type="gramStart"/>
                       <w:r>
                         <w:t>dueDate</w:t>
                       </w:r>
                       <w:proofErr w:type="spellEnd"/>
-                      <w:proofErr w:type="gramEnd"/>
                     </w:p>
                   </w:txbxContent>
                 </v:textbox>
@@ -4093,14 +4037,12 @@
                                 <w:u w:val="single"/>
                               </w:rPr>
                             </w:pPr>
-                            <w:proofErr w:type="gramStart"/>
                             <w:r>
                               <w:rPr>
                                 <w:u w:val="single"/>
                               </w:rPr>
                               <w:t>id</w:t>
                             </w:r>
-                            <w:proofErr w:type="gramEnd"/>
                           </w:p>
                           <w:p>
                             <w:pPr>
@@ -4145,14 +4087,12 @@
                           <w:u w:val="single"/>
                         </w:rPr>
                       </w:pPr>
-                      <w:proofErr w:type="gramStart"/>
                       <w:r>
                         <w:rPr>
                           <w:u w:val="single"/>
                         </w:rPr>
                         <w:t>id</w:t>
                       </w:r>
-                      <w:proofErr w:type="gramEnd"/>
                     </w:p>
                     <w:p>
                       <w:pPr>
@@ -4907,11 +4847,9 @@
                             <w:pPr>
                               <w:jc w:val="center"/>
                             </w:pPr>
-                            <w:proofErr w:type="gramStart"/>
                             <w:r>
                               <w:t>location</w:t>
                             </w:r>
-                            <w:proofErr w:type="gramEnd"/>
                           </w:p>
                         </w:txbxContent>
                       </wps:txbx>
@@ -4943,11 +4881,9 @@
                       <w:pPr>
                         <w:jc w:val="center"/>
                       </w:pPr>
-                      <w:proofErr w:type="gramStart"/>
                       <w:r>
                         <w:t>location</w:t>
                       </w:r>
-                      <w:proofErr w:type="gramEnd"/>
                     </w:p>
                   </w:txbxContent>
                 </v:textbox>
@@ -5275,7 +5211,6 @@
                               <w:jc w:val="center"/>
                             </w:pPr>
                             <w:proofErr w:type="spellStart"/>
-                            <w:proofErr w:type="gramStart"/>
                             <w:r>
                               <w:t>author</w:t>
                             </w:r>
@@ -5283,7 +5218,6 @@
                               <w:t>Fname</w:t>
                             </w:r>
                             <w:proofErr w:type="spellEnd"/>
-                            <w:proofErr w:type="gramEnd"/>
                           </w:p>
                           <w:p>
                             <w:pPr>
@@ -5324,7 +5258,6 @@
                         <w:jc w:val="center"/>
                       </w:pPr>
                       <w:proofErr w:type="spellStart"/>
-                      <w:proofErr w:type="gramStart"/>
                       <w:r>
                         <w:t>author</w:t>
                       </w:r>
@@ -5332,7 +5265,6 @@
                         <w:t>Fname</w:t>
                       </w:r>
                       <w:proofErr w:type="spellEnd"/>
-                      <w:proofErr w:type="gramEnd"/>
                     </w:p>
                     <w:p>
                       <w:pPr>
@@ -5646,7 +5578,6 @@
                               <w:jc w:val="center"/>
                             </w:pPr>
                             <w:proofErr w:type="spellStart"/>
-                            <w:proofErr w:type="gramStart"/>
                             <w:r>
                               <w:t>author</w:t>
                             </w:r>
@@ -5654,7 +5585,6 @@
                               <w:t>Lname</w:t>
                             </w:r>
                             <w:proofErr w:type="spellEnd"/>
-                            <w:proofErr w:type="gramEnd"/>
                           </w:p>
                           <w:p>
                             <w:pPr>
@@ -5695,7 +5625,6 @@
                         <w:jc w:val="center"/>
                       </w:pPr>
                       <w:proofErr w:type="spellStart"/>
-                      <w:proofErr w:type="gramStart"/>
                       <w:r>
                         <w:t>author</w:t>
                       </w:r>
@@ -5703,7 +5632,6 @@
                         <w:t>Lname</w:t>
                       </w:r>
                       <w:proofErr w:type="spellEnd"/>
-                      <w:proofErr w:type="gramEnd"/>
                     </w:p>
                     <w:p>
                       <w:pPr>
@@ -5980,14 +5908,12 @@
                                 <w:u w:val="single"/>
                               </w:rPr>
                             </w:pPr>
-                            <w:proofErr w:type="gramStart"/>
                             <w:r>
                               <w:rPr>
                                 <w:u w:val="single"/>
                               </w:rPr>
                               <w:t>id</w:t>
                             </w:r>
-                            <w:proofErr w:type="gramEnd"/>
                           </w:p>
                           <w:p>
                             <w:pPr>
@@ -6030,14 +5956,12 @@
                           <w:u w:val="single"/>
                         </w:rPr>
                       </w:pPr>
-                      <w:proofErr w:type="gramStart"/>
                       <w:r>
                         <w:rPr>
                           <w:u w:val="single"/>
                         </w:rPr>
                         <w:t>id</w:t>
                       </w:r>
-                      <w:proofErr w:type="gramEnd"/>
                     </w:p>
                     <w:p>
                       <w:pPr>
@@ -6243,12 +6167,10 @@
                               <w:jc w:val="center"/>
                             </w:pPr>
                             <w:proofErr w:type="spellStart"/>
-                            <w:proofErr w:type="gramStart"/>
                             <w:r>
                               <w:t>fname</w:t>
                             </w:r>
                             <w:proofErr w:type="spellEnd"/>
-                            <w:proofErr w:type="gramEnd"/>
                           </w:p>
                         </w:txbxContent>
                       </wps:txbx>
@@ -6281,12 +6203,10 @@
                         <w:jc w:val="center"/>
                       </w:pPr>
                       <w:proofErr w:type="spellStart"/>
-                      <w:proofErr w:type="gramStart"/>
                       <w:r>
                         <w:t>fname</w:t>
                       </w:r>
                       <w:proofErr w:type="spellEnd"/>
-                      <w:proofErr w:type="gramEnd"/>
                     </w:p>
                   </w:txbxContent>
                 </v:textbox>
@@ -6605,12 +6525,10 @@
                               <w:jc w:val="center"/>
                             </w:pPr>
                             <w:proofErr w:type="spellStart"/>
-                            <w:proofErr w:type="gramStart"/>
                             <w:r>
                               <w:t>lname</w:t>
                             </w:r>
                             <w:proofErr w:type="spellEnd"/>
-                            <w:proofErr w:type="gramEnd"/>
                           </w:p>
                         </w:txbxContent>
                       </wps:txbx>
@@ -6643,12 +6561,10 @@
                         <w:jc w:val="center"/>
                       </w:pPr>
                       <w:proofErr w:type="spellStart"/>
-                      <w:proofErr w:type="gramStart"/>
                       <w:r>
                         <w:t>lname</w:t>
                       </w:r>
                       <w:proofErr w:type="spellEnd"/>
-                      <w:proofErr w:type="gramEnd"/>
                     </w:p>
                   </w:txbxContent>
                 </v:textbox>
@@ -8816,7 +8732,6 @@
         <w:t xml:space="preserve">CREATE TABLE </w:t>
       </w:r>
       <w:proofErr w:type="spellStart"/>
-      <w:proofErr w:type="gramStart"/>
       <w:r>
         <w:t>libraryCard</w:t>
       </w:r>
@@ -8824,32 +8739,24 @@
       <w:r>
         <w:t>(</w:t>
       </w:r>
-      <w:proofErr w:type="gramEnd"/>
-    </w:p>
-    <w:p>
-      <w:pPr>
-        <w:spacing w:after="0"/>
-      </w:pPr>
-      <w:proofErr w:type="gramStart"/>
-      <w:r>
-        <w:t>id</w:t>
-      </w:r>
-      <w:proofErr w:type="gramEnd"/>
-      <w:r>
-        <w:t xml:space="preserve"> INT AUTO_INCREMENT ,</w:t>
-      </w:r>
-    </w:p>
-    <w:p>
-      <w:pPr>
-        <w:spacing w:after="0"/>
-      </w:pPr>
-      <w:proofErr w:type="spellStart"/>
-      <w:proofErr w:type="gramStart"/>
+    </w:p>
+    <w:p>
+      <w:pPr>
+        <w:spacing w:after="0"/>
+      </w:pPr>
+      <w:r>
+        <w:t>id INT AUTO_INCREMENT ,</w:t>
+      </w:r>
+    </w:p>
+    <w:p>
+      <w:pPr>
+        <w:spacing w:after="0"/>
+      </w:pPr>
+      <w:proofErr w:type="spellStart"/>
       <w:r>
         <w:t>pinNum</w:t>
       </w:r>
       <w:proofErr w:type="spellEnd"/>
-      <w:proofErr w:type="gramEnd"/>
       <w:r>
         <w:t xml:space="preserve"> INT</w:t>
       </w:r>
@@ -8868,12 +8775,10 @@
         <w:spacing w:after="0"/>
       </w:pPr>
       <w:proofErr w:type="spellStart"/>
-      <w:proofErr w:type="gramStart"/>
       <w:r>
         <w:t>dateIssued</w:t>
       </w:r>
       <w:proofErr w:type="spellEnd"/>
-      <w:proofErr w:type="gramEnd"/>
       <w:r>
         <w:t xml:space="preserve"> DATE,</w:t>
       </w:r>
@@ -8883,13 +8788,152 @@
         <w:spacing w:after="0"/>
       </w:pPr>
       <w:r>
-        <w:t xml:space="preserve">PRIMARY KEY </w:t>
-      </w:r>
-      <w:proofErr w:type="gramStart"/>
-      <w:r>
-        <w:t>( id</w:t>
-      </w:r>
-      <w:proofErr w:type="gramEnd"/>
+        <w:t xml:space="preserve">PRIMARY KEY ( id, </w:t>
+      </w:r>
+      <w:proofErr w:type="spellStart"/>
+      <w:r>
+        <w:t>pinNum</w:t>
+      </w:r>
+      <w:proofErr w:type="spellEnd"/>
+      <w:r>
+        <w:t xml:space="preserve"> )</w:t>
+      </w:r>
+    </w:p>
+    <w:p>
+      <w:pPr>
+        <w:spacing w:after="0"/>
+      </w:pPr>
+      <w:r>
+        <w:t>) ENGINE = INNODB;</w:t>
+      </w:r>
+    </w:p>
+    <w:p>
+      <w:pPr>
+        <w:spacing w:after="0"/>
+      </w:pPr>
+    </w:p>
+    <w:p>
+      <w:pPr>
+        <w:spacing w:after="0"/>
+      </w:pPr>
+      <w:r>
+        <w:t>CREATE TABLE Person (</w:t>
+      </w:r>
+    </w:p>
+    <w:p>
+      <w:pPr>
+        <w:spacing w:after="0"/>
+      </w:pPr>
+      <w:r>
+        <w:t>id int AUTO_INCREMENT PRIMARY KEY,</w:t>
+      </w:r>
+    </w:p>
+    <w:p>
+      <w:pPr>
+        <w:spacing w:after="0"/>
+      </w:pPr>
+      <w:r>
+        <w:t>DOB date,</w:t>
+      </w:r>
+    </w:p>
+    <w:p>
+      <w:pPr>
+        <w:spacing w:after="0"/>
+      </w:pPr>
+      <w:proofErr w:type="spellStart"/>
+      <w:r>
+        <w:t>fname</w:t>
+      </w:r>
+      <w:proofErr w:type="spellEnd"/>
+      <w:r>
+        <w:t xml:space="preserve"> </w:t>
+      </w:r>
+      <w:proofErr w:type="spellStart"/>
+      <w:r>
+        <w:t>varchar</w:t>
+      </w:r>
+      <w:proofErr w:type="spellEnd"/>
+      <w:r>
+        <w:t>(255) NOT NULL,</w:t>
+      </w:r>
+    </w:p>
+    <w:p>
+      <w:pPr>
+        <w:spacing w:after="0"/>
+      </w:pPr>
+      <w:proofErr w:type="spellStart"/>
+      <w:r>
+        <w:t>lname</w:t>
+      </w:r>
+      <w:proofErr w:type="spellEnd"/>
+      <w:r>
+        <w:t xml:space="preserve"> </w:t>
+      </w:r>
+      <w:proofErr w:type="spellStart"/>
+      <w:r>
+        <w:t>varchar</w:t>
+      </w:r>
+      <w:proofErr w:type="spellEnd"/>
+      <w:r>
+        <w:t>(255) NOT NULL,</w:t>
+      </w:r>
+    </w:p>
+    <w:p>
+      <w:pPr>
+        <w:spacing w:after="0"/>
+      </w:pPr>
+      <w:proofErr w:type="spellStart"/>
+      <w:r>
+        <w:t>libraryCardNum</w:t>
+      </w:r>
+      <w:proofErr w:type="spellEnd"/>
+      <w:r>
+        <w:t xml:space="preserve"> int DEFAULT NULL </w:t>
+      </w:r>
+      <w:r>
+        <w:t>UNIQUE</w:t>
+      </w:r>
+      <w:r>
+        <w:t>,</w:t>
+      </w:r>
+    </w:p>
+    <w:p>
+      <w:pPr>
+        <w:spacing w:after="0"/>
+      </w:pPr>
+      <w:proofErr w:type="spellStart"/>
+      <w:r>
+        <w:t>pinNum</w:t>
+      </w:r>
+      <w:proofErr w:type="spellEnd"/>
+      <w:r>
+        <w:t>(4)</w:t>
+      </w:r>
+      <w:r>
+        <w:t xml:space="preserve"> int </w:t>
+      </w:r>
+      <w:r>
+        <w:t xml:space="preserve">DEFAULT NULL </w:t>
+      </w:r>
+      <w:r>
+        <w:t>UNIQUE</w:t>
+      </w:r>
+      <w:r>
+        <w:t>,</w:t>
+      </w:r>
+    </w:p>
+    <w:p>
+      <w:pPr>
+        <w:spacing w:after="0"/>
+      </w:pPr>
+      <w:r>
+        <w:t>FOREIGN KEY (</w:t>
+      </w:r>
+      <w:proofErr w:type="spellStart"/>
+      <w:r>
+        <w:t>libraryCardNum</w:t>
+      </w:r>
+      <w:proofErr w:type="spellEnd"/>
       <w:r>
         <w:t xml:space="preserve">, </w:t>
       </w:r>
@@ -8899,41 +8943,50 @@
       </w:r>
       <w:proofErr w:type="spellEnd"/>
       <w:r>
-        <w:t xml:space="preserve"> )</w:t>
-      </w:r>
-    </w:p>
-    <w:p>
-      <w:pPr>
-        <w:spacing w:after="0"/>
-      </w:pPr>
-      <w:r>
-        <w:t>) ENGINE = INNODB;</w:t>
-      </w:r>
-    </w:p>
-    <w:p>
-      <w:pPr>
-        <w:spacing w:after="0"/>
-      </w:pPr>
-    </w:p>
-    <w:p>
-      <w:pPr>
-        <w:spacing w:after="0"/>
-      </w:pPr>
-      <w:r>
-        <w:t>CREATE TABLE Person (</w:t>
-      </w:r>
-    </w:p>
-    <w:p>
-      <w:pPr>
-        <w:spacing w:after="0"/>
-      </w:pPr>
-      <w:proofErr w:type="gramStart"/>
-      <w:r>
-        <w:t>id</w:t>
-      </w:r>
-      <w:proofErr w:type="gramEnd"/>
-      <w:r>
-        <w:t xml:space="preserve"> int AUTO_INCREMENT PRIMARY KEY,</w:t>
+        <w:t xml:space="preserve">) references </w:t>
+      </w:r>
+      <w:proofErr w:type="spellStart"/>
+      <w:r>
+        <w:t>libraryCard</w:t>
+      </w:r>
+      <w:proofErr w:type="spellEnd"/>
+      <w:r>
+        <w:t xml:space="preserve"> (id, </w:t>
+      </w:r>
+      <w:proofErr w:type="spellStart"/>
+      <w:r>
+        <w:t>pinNum</w:t>
+      </w:r>
+      <w:proofErr w:type="spellEnd"/>
+      <w:r>
+        <w:t>) ON DELETE SET NULL ON UPDATE CASCADE)</w:t>
+      </w:r>
+      <w:r>
+        <w:t xml:space="preserve"> </w:t>
+      </w:r>
+      <w:r>
+        <w:t>ENGINE = INNODB;</w:t>
+      </w:r>
+    </w:p>
+    <w:p>
+      <w:pPr>
+        <w:spacing w:after="0"/>
+      </w:pPr>
+    </w:p>
+    <w:p>
+      <w:pPr>
+        <w:spacing w:after="0"/>
+      </w:pPr>
+      <w:r>
+        <w:t>CREATE TABLE Librarian (</w:t>
+      </w:r>
+    </w:p>
+    <w:p>
+      <w:pPr>
+        <w:spacing w:after="0"/>
+      </w:pPr>
+      <w:r>
+        <w:t>id int PRIMARY KEY AUTO_INCREMENT,</w:t>
       </w:r>
     </w:p>
     <w:p>
@@ -8949,190 +9002,11 @@
         <w:spacing w:after="0"/>
       </w:pPr>
       <w:proofErr w:type="spellStart"/>
-      <w:proofErr w:type="gramStart"/>
-      <w:r>
-        <w:t>fname</w:t>
-      </w:r>
-      <w:proofErr w:type="spellEnd"/>
-      <w:proofErr w:type="gramEnd"/>
-      <w:r>
-        <w:t xml:space="preserve"> </w:t>
-      </w:r>
-      <w:proofErr w:type="spellStart"/>
-      <w:r>
-        <w:t>varchar</w:t>
-      </w:r>
-      <w:proofErr w:type="spellEnd"/>
-      <w:r>
-        <w:t>(255) NOT NULL,</w:t>
-      </w:r>
-    </w:p>
-    <w:p>
-      <w:pPr>
-        <w:spacing w:after="0"/>
-      </w:pPr>
-      <w:proofErr w:type="spellStart"/>
-      <w:proofErr w:type="gramStart"/>
-      <w:r>
-        <w:t>lname</w:t>
-      </w:r>
-      <w:proofErr w:type="spellEnd"/>
-      <w:proofErr w:type="gramEnd"/>
-      <w:r>
-        <w:t xml:space="preserve"> </w:t>
-      </w:r>
-      <w:proofErr w:type="spellStart"/>
-      <w:r>
-        <w:t>varchar</w:t>
-      </w:r>
-      <w:proofErr w:type="spellEnd"/>
-      <w:r>
-        <w:t>(255) NOT NULL,</w:t>
-      </w:r>
-    </w:p>
-    <w:p>
-      <w:pPr>
-        <w:spacing w:after="0"/>
-      </w:pPr>
-      <w:proofErr w:type="spellStart"/>
-      <w:proofErr w:type="gramStart"/>
-      <w:r>
-        <w:t>libraryCardNum</w:t>
-      </w:r>
-      <w:proofErr w:type="spellEnd"/>
-      <w:proofErr w:type="gramEnd"/>
-      <w:r>
-        <w:t xml:space="preserve"> int DEFAULT NULL </w:t>
-      </w:r>
-      <w:r>
-        <w:t>UNIQUE</w:t>
-      </w:r>
-      <w:r>
-        <w:t>,</w:t>
-      </w:r>
-    </w:p>
-    <w:p>
-      <w:pPr>
-        <w:spacing w:after="0"/>
-      </w:pPr>
-      <w:proofErr w:type="spellStart"/>
-      <w:proofErr w:type="gramStart"/>
-      <w:r>
-        <w:t>pinNum</w:t>
-      </w:r>
-      <w:proofErr w:type="spellEnd"/>
-      <w:r>
-        <w:t>(</w:t>
-      </w:r>
-      <w:proofErr w:type="gramEnd"/>
-      <w:r>
-        <w:t>4)</w:t>
-      </w:r>
-      <w:r>
-        <w:t xml:space="preserve"> int </w:t>
-      </w:r>
-      <w:r>
-        <w:t xml:space="preserve">DEFAULT NULL </w:t>
-      </w:r>
-      <w:r>
-        <w:t>UNIQUE</w:t>
-      </w:r>
-      <w:r>
-        <w:t>,</w:t>
-      </w:r>
-    </w:p>
-    <w:p>
-      <w:pPr>
-        <w:spacing w:after="0"/>
-      </w:pPr>
-      <w:r>
-        <w:t>FOREIGN KEY (</w:t>
-      </w:r>
-      <w:proofErr w:type="spellStart"/>
-      <w:r>
-        <w:t>libraryCardNum</w:t>
-      </w:r>
-      <w:proofErr w:type="spellEnd"/>
-      <w:r>
-        <w:t xml:space="preserve">, </w:t>
-      </w:r>
-      <w:proofErr w:type="spellStart"/>
-      <w:r>
-        <w:t>pinNum</w:t>
-      </w:r>
-      <w:proofErr w:type="spellEnd"/>
-      <w:r>
-        <w:t xml:space="preserve">) references </w:t>
-      </w:r>
-      <w:proofErr w:type="spellStart"/>
-      <w:r>
-        <w:t>libraryCard</w:t>
-      </w:r>
-      <w:proofErr w:type="spellEnd"/>
-      <w:r>
-        <w:t xml:space="preserve"> (id, </w:t>
-      </w:r>
-      <w:proofErr w:type="spellStart"/>
-      <w:r>
-        <w:t>pinNum</w:t>
-      </w:r>
-      <w:proofErr w:type="spellEnd"/>
-      <w:r>
-        <w:t>) ON DELETE SET NULL ON UPDATE CASCADE)</w:t>
-      </w:r>
-      <w:r>
-        <w:t xml:space="preserve"> </w:t>
-      </w:r>
-      <w:r>
-        <w:t>ENGINE = INNODB;</w:t>
-      </w:r>
-    </w:p>
-    <w:p>
-      <w:pPr>
-        <w:spacing w:after="0"/>
-      </w:pPr>
-    </w:p>
-    <w:p>
-      <w:pPr>
-        <w:spacing w:after="0"/>
-      </w:pPr>
-      <w:r>
-        <w:t>CREATE TABLE Librarian (</w:t>
-      </w:r>
-    </w:p>
-    <w:p>
-      <w:pPr>
-        <w:spacing w:after="0"/>
-      </w:pPr>
-      <w:proofErr w:type="gramStart"/>
-      <w:r>
-        <w:t>id</w:t>
-      </w:r>
-      <w:proofErr w:type="gramEnd"/>
-      <w:r>
-        <w:t xml:space="preserve"> int PRIMARY KEY AUTO_INCREMENT,</w:t>
-      </w:r>
-    </w:p>
-    <w:p>
-      <w:pPr>
-        <w:spacing w:after="0"/>
-      </w:pPr>
-      <w:r>
-        <w:t>DOB date,</w:t>
-      </w:r>
-    </w:p>
-    <w:p>
-      <w:pPr>
-        <w:spacing w:after="0"/>
-      </w:pPr>
-      <w:proofErr w:type="spellStart"/>
-      <w:proofErr w:type="gramStart"/>
       <w:r>
         <w:lastRenderedPageBreak/>
         <w:t>fname</w:t>
       </w:r>
       <w:proofErr w:type="spellEnd"/>
-      <w:proofErr w:type="gramEnd"/>
       <w:r>
         <w:t xml:space="preserve"> </w:t>
       </w:r>
@@ -9150,12 +9024,10 @@
         <w:spacing w:after="0"/>
       </w:pPr>
       <w:proofErr w:type="spellStart"/>
-      <w:proofErr w:type="gramStart"/>
       <w:r>
         <w:t>lname</w:t>
       </w:r>
       <w:proofErr w:type="spellEnd"/>
-      <w:proofErr w:type="gramEnd"/>
       <w:r>
         <w:t xml:space="preserve"> </w:t>
       </w:r>
@@ -9173,12 +9045,10 @@
         <w:spacing w:after="0"/>
       </w:pPr>
       <w:proofErr w:type="spellStart"/>
-      <w:proofErr w:type="gramStart"/>
       <w:r>
         <w:t>startDate</w:t>
       </w:r>
       <w:proofErr w:type="spellEnd"/>
-      <w:proofErr w:type="gramEnd"/>
       <w:r>
         <w:t xml:space="preserve"> date,</w:t>
       </w:r>
@@ -9188,12 +9058,10 @@
         <w:spacing w:after="0"/>
       </w:pPr>
       <w:proofErr w:type="spellStart"/>
-      <w:proofErr w:type="gramStart"/>
       <w:r>
         <w:t>pinNum</w:t>
       </w:r>
       <w:proofErr w:type="spellEnd"/>
-      <w:proofErr w:type="gramEnd"/>
       <w:r>
         <w:t xml:space="preserve"> int NOT NULL UNIQUE,</w:t>
       </w:r>
@@ -9203,12 +9071,10 @@
         <w:spacing w:after="0"/>
       </w:pPr>
       <w:proofErr w:type="spellStart"/>
-      <w:proofErr w:type="gramStart"/>
       <w:r>
         <w:t>userName</w:t>
       </w:r>
       <w:proofErr w:type="spellEnd"/>
-      <w:proofErr w:type="gramEnd"/>
       <w:r>
         <w:t xml:space="preserve"> </w:t>
       </w:r>
@@ -9234,25 +9100,15 @@
         <w:spacing w:after="0"/>
       </w:pPr>
       <w:r>
-        <w:t xml:space="preserve">CREATE TABLE </w:t>
-      </w:r>
-      <w:proofErr w:type="gramStart"/>
-      <w:r>
-        <w:t>Shelf(</w:t>
-      </w:r>
-      <w:proofErr w:type="gramEnd"/>
-    </w:p>
-    <w:p>
-      <w:pPr>
-        <w:spacing w:after="0"/>
-      </w:pPr>
-      <w:proofErr w:type="gramStart"/>
-      <w:r>
-        <w:t>id</w:t>
-      </w:r>
-      <w:proofErr w:type="gramEnd"/>
-      <w:r>
-        <w:t xml:space="preserve"> int PRIMARY KEY AUTO_INCREMENT,</w:t>
+        <w:t>CREATE TABLE Shelf(</w:t>
+      </w:r>
+    </w:p>
+    <w:p>
+      <w:pPr>
+        <w:spacing w:after="0"/>
+      </w:pPr>
+      <w:r>
+        <w:t>id int PRIMARY KEY AUTO_INCREMENT,</w:t>
       </w:r>
     </w:p>
     <w:p>
@@ -9268,12 +9124,10 @@
         <w:spacing w:after="0"/>
       </w:pPr>
       <w:proofErr w:type="spellStart"/>
-      <w:proofErr w:type="gramStart"/>
       <w:r>
         <w:t>floorNum</w:t>
       </w:r>
       <w:proofErr w:type="spellEnd"/>
-      <w:proofErr w:type="gramEnd"/>
       <w:r>
         <w:t xml:space="preserve"> int </w:t>
       </w:r>
@@ -9282,57 +9136,40 @@
       <w:pPr>
         <w:spacing w:after="0"/>
       </w:pPr>
-      <w:proofErr w:type="gramStart"/>
-      <w:r>
-        <w:t>)ENGINE</w:t>
-      </w:r>
-      <w:proofErr w:type="gramEnd"/>
-      <w:r>
-        <w:t xml:space="preserve"> = INNODB;</w:t>
-      </w:r>
-    </w:p>
-    <w:p>
-      <w:pPr>
-        <w:spacing w:after="0"/>
-      </w:pPr>
-    </w:p>
-    <w:p>
-      <w:pPr>
-        <w:spacing w:after="0"/>
-      </w:pPr>
-      <w:r>
-        <w:t xml:space="preserve">CREATE TABLE </w:t>
-      </w:r>
-      <w:proofErr w:type="gramStart"/>
-      <w:r>
-        <w:t>Book(</w:t>
-      </w:r>
-      <w:proofErr w:type="gramEnd"/>
-    </w:p>
-    <w:p>
-      <w:pPr>
-        <w:spacing w:after="0"/>
-      </w:pPr>
-      <w:proofErr w:type="gramStart"/>
-      <w:r>
-        <w:t>id</w:t>
-      </w:r>
-      <w:proofErr w:type="gramEnd"/>
-      <w:r>
-        <w:t xml:space="preserve"> int PRIMARY KEY AUTO_INCREMENT,</w:t>
-      </w:r>
-    </w:p>
-    <w:p>
-      <w:pPr>
-        <w:spacing w:after="0"/>
-      </w:pPr>
-      <w:proofErr w:type="spellStart"/>
-      <w:proofErr w:type="gramStart"/>
+      <w:r>
+        <w:t>)ENGINE = INNODB;</w:t>
+      </w:r>
+    </w:p>
+    <w:p>
+      <w:pPr>
+        <w:spacing w:after="0"/>
+      </w:pPr>
+    </w:p>
+    <w:p>
+      <w:pPr>
+        <w:spacing w:after="0"/>
+      </w:pPr>
+      <w:r>
+        <w:t>CREATE TABLE Book(</w:t>
+      </w:r>
+    </w:p>
+    <w:p>
+      <w:pPr>
+        <w:spacing w:after="0"/>
+      </w:pPr>
+      <w:r>
+        <w:t>id int PRIMARY KEY AUTO_INCREMENT,</w:t>
+      </w:r>
+    </w:p>
+    <w:p>
+      <w:pPr>
+        <w:spacing w:after="0"/>
+      </w:pPr>
+      <w:proofErr w:type="spellStart"/>
       <w:r>
         <w:t>authorFName</w:t>
       </w:r>
       <w:proofErr w:type="spellEnd"/>
-      <w:proofErr w:type="gramEnd"/>
       <w:r>
         <w:t xml:space="preserve"> </w:t>
       </w:r>
@@ -9350,12 +9187,10 @@
         <w:spacing w:after="0"/>
       </w:pPr>
       <w:proofErr w:type="spellStart"/>
-      <w:proofErr w:type="gramStart"/>
       <w:r>
         <w:t>authorLName</w:t>
       </w:r>
       <w:proofErr w:type="spellEnd"/>
-      <w:proofErr w:type="gramEnd"/>
       <w:r>
         <w:t xml:space="preserve"> </w:t>
       </w:r>
@@ -9372,364 +9207,301 @@
       <w:pPr>
         <w:spacing w:after="0"/>
       </w:pPr>
-      <w:proofErr w:type="gramStart"/>
-      <w:r>
-        <w:t>title</w:t>
-      </w:r>
-      <w:proofErr w:type="gramEnd"/>
+      <w:r>
+        <w:t xml:space="preserve">title </w:t>
+      </w:r>
+      <w:proofErr w:type="spellStart"/>
+      <w:r>
+        <w:t>varchar</w:t>
+      </w:r>
+      <w:proofErr w:type="spellEnd"/>
+      <w:r>
+        <w:t>(255) UNIQUE NOT NULL,</w:t>
+      </w:r>
+    </w:p>
+    <w:p>
+      <w:pPr>
+        <w:spacing w:after="0"/>
+      </w:pPr>
+      <w:r>
+        <w:t xml:space="preserve">genre </w:t>
+      </w:r>
+      <w:proofErr w:type="spellStart"/>
+      <w:r>
+        <w:t>varchar</w:t>
+      </w:r>
+      <w:proofErr w:type="spellEnd"/>
+      <w:r>
+        <w:t>(255) NOT NULL,</w:t>
+      </w:r>
+    </w:p>
+    <w:p>
+      <w:pPr>
+        <w:spacing w:after="0"/>
+      </w:pPr>
+      <w:r>
+        <w:t>description text,</w:t>
+      </w:r>
+    </w:p>
+    <w:p>
+      <w:pPr>
+        <w:spacing w:after="0"/>
+      </w:pPr>
+      <w:proofErr w:type="spellStart"/>
+      <w:r>
+        <w:t>checkedOutBy</w:t>
+      </w:r>
+      <w:proofErr w:type="spellEnd"/>
+      <w:r>
+        <w:t xml:space="preserve"> int DEFAULT NULL,</w:t>
+      </w:r>
+    </w:p>
+    <w:p>
+      <w:pPr>
+        <w:spacing w:after="0"/>
+      </w:pPr>
+      <w:proofErr w:type="spellStart"/>
+      <w:r>
+        <w:t>dateOut</w:t>
+      </w:r>
+      <w:proofErr w:type="spellEnd"/>
+      <w:r>
+        <w:t xml:space="preserve"> Date,</w:t>
+      </w:r>
+    </w:p>
+    <w:p>
+      <w:pPr>
+        <w:spacing w:after="0"/>
+      </w:pPr>
+      <w:proofErr w:type="spellStart"/>
+      <w:r>
+        <w:t>dueDate</w:t>
+      </w:r>
+      <w:proofErr w:type="spellEnd"/>
+      <w:r>
+        <w:t xml:space="preserve"> Date,</w:t>
+      </w:r>
+    </w:p>
+    <w:p>
+      <w:pPr>
+        <w:spacing w:after="0"/>
+      </w:pPr>
+      <w:proofErr w:type="spellStart"/>
+      <w:r>
+        <w:t>addedBy</w:t>
+      </w:r>
+      <w:proofErr w:type="spellEnd"/>
+      <w:r>
+        <w:t xml:space="preserve"> int NOT NULL,</w:t>
+      </w:r>
+    </w:p>
+    <w:p>
+      <w:pPr>
+        <w:spacing w:after="0"/>
+      </w:pPr>
+      <w:r>
+        <w:t>shelf int NOT NULL,</w:t>
+      </w:r>
+    </w:p>
+    <w:p>
+      <w:pPr>
+        <w:spacing w:after="0"/>
+      </w:pPr>
+      <w:r>
+        <w:t>FOREIGN KEY (</w:t>
+      </w:r>
+      <w:proofErr w:type="spellStart"/>
+      <w:r>
+        <w:t>checkedOutBy</w:t>
+      </w:r>
+      <w:proofErr w:type="spellEnd"/>
+      <w:r>
+        <w:t>) references Person (id),</w:t>
+      </w:r>
+    </w:p>
+    <w:p>
+      <w:pPr>
+        <w:spacing w:after="0"/>
+      </w:pPr>
+      <w:r>
+        <w:t>FOREIGN KEY (</w:t>
+      </w:r>
+      <w:proofErr w:type="spellStart"/>
+      <w:r>
+        <w:t>addedBy</w:t>
+      </w:r>
+      <w:proofErr w:type="spellEnd"/>
+      <w:r>
+        <w:t>) references Librarian (id),</w:t>
+      </w:r>
+    </w:p>
+    <w:p>
+      <w:pPr>
+        <w:spacing w:after="0"/>
+      </w:pPr>
+      <w:r>
+        <w:t>FOREIGN KEY (shelf) references Shelf (id)</w:t>
+      </w:r>
+    </w:p>
+    <w:p>
+      <w:pPr>
+        <w:spacing w:after="0"/>
+      </w:pPr>
+      <w:r>
+        <w:t>)ENGINE = INNODB;</w:t>
+      </w:r>
+    </w:p>
+    <w:p>
+      <w:pPr>
+        <w:spacing w:after="0"/>
+      </w:pPr>
+    </w:p>
+    <w:p>
+      <w:pPr>
+        <w:spacing w:after="0"/>
+      </w:pPr>
+      <w:r>
+        <w:t>CREATE TABLE request(</w:t>
+      </w:r>
+    </w:p>
+    <w:p>
+      <w:pPr>
+        <w:spacing w:after="0"/>
+      </w:pPr>
+      <w:r>
+        <w:t>id int PRIMARY KEY AUTO_INCREMENT ,</w:t>
+      </w:r>
+    </w:p>
+    <w:p>
+      <w:pPr>
+        <w:spacing w:after="0"/>
+      </w:pPr>
+      <w:proofErr w:type="spellStart"/>
+      <w:r>
+        <w:t>pid</w:t>
+      </w:r>
+      <w:proofErr w:type="spellEnd"/>
+      <w:r>
+        <w:t xml:space="preserve"> INT NOT NULL ,</w:t>
+      </w:r>
+    </w:p>
+    <w:p>
+      <w:pPr>
+        <w:spacing w:after="0"/>
+      </w:pPr>
+      <w:r>
+        <w:t>bid INT NOT NULL ,</w:t>
+      </w:r>
+    </w:p>
+    <w:p>
+      <w:pPr>
+        <w:spacing w:after="0"/>
+      </w:pPr>
+      <w:r>
+        <w:t xml:space="preserve">FOREIGN KEY ( </w:t>
+      </w:r>
+      <w:proofErr w:type="spellStart"/>
+      <w:r>
+        <w:t>pid</w:t>
+      </w:r>
+      <w:proofErr w:type="spellEnd"/>
+      <w:r>
+        <w:t xml:space="preserve"> ) REFERENCES Person( id ) ,</w:t>
+      </w:r>
+    </w:p>
+    <w:p>
+      <w:pPr>
+        <w:spacing w:after="0"/>
+      </w:pPr>
+      <w:r>
+        <w:t>FOREIGN KEY ( bid ) REFERENCES Book( id )</w:t>
+      </w:r>
+    </w:p>
+    <w:p>
+      <w:pPr>
+        <w:spacing w:after="0"/>
+      </w:pPr>
+      <w:r>
+        <w:t>) ENGINE = INNODB;</w:t>
+      </w:r>
       <w:r>
         <w:t xml:space="preserve"> </w:t>
       </w:r>
-      <w:proofErr w:type="spellStart"/>
-      <w:r>
-        <w:t>varchar</w:t>
-      </w:r>
-      <w:proofErr w:type="spellEnd"/>
-      <w:r>
-        <w:t>(255) UNIQUE NOT NULL,</w:t>
-      </w:r>
-    </w:p>
-    <w:p>
-      <w:pPr>
-        <w:spacing w:after="0"/>
-      </w:pPr>
-      <w:proofErr w:type="gramStart"/>
-      <w:r>
-        <w:t>genre</w:t>
-      </w:r>
-      <w:proofErr w:type="gramEnd"/>
+    </w:p>
+    <w:p>
+      <w:pPr>
+        <w:spacing w:after="0"/>
+      </w:pPr>
+    </w:p>
+    <w:p>
+      <w:pPr>
+        <w:spacing w:after="0"/>
+        <w:rPr>
+          <w:b/>
+        </w:rPr>
+      </w:pPr>
+      <w:r>
+        <w:rPr>
+          <w:b/>
+        </w:rPr>
+        <w:t>CREATE LIBRARIAN:</w:t>
+      </w:r>
+    </w:p>
+    <w:p>
+      <w:pPr>
+        <w:spacing w:after="0"/>
+      </w:pPr>
+      <w:r>
+        <w:t xml:space="preserve">INSERT INTO Librarian (DOB, </w:t>
+      </w:r>
+      <w:proofErr w:type="spellStart"/>
+      <w:r>
+        <w:t>fName</w:t>
+      </w:r>
+      <w:proofErr w:type="spellEnd"/>
+      <w:r>
+        <w:t xml:space="preserve">, </w:t>
+      </w:r>
+      <w:proofErr w:type="spellStart"/>
+      <w:r>
+        <w:t>lName</w:t>
+      </w:r>
+      <w:proofErr w:type="spellEnd"/>
+      <w:r>
+        <w:t xml:space="preserve">, </w:t>
+      </w:r>
+      <w:proofErr w:type="spellStart"/>
+      <w:r>
+        <w:t>startDate</w:t>
+      </w:r>
+      <w:proofErr w:type="spellEnd"/>
+      <w:r>
+        <w:t xml:space="preserve">, </w:t>
+      </w:r>
+      <w:proofErr w:type="spellStart"/>
+      <w:r>
+        <w:t>pinNum</w:t>
+      </w:r>
+      <w:proofErr w:type="spellEnd"/>
+      <w:r>
+        <w:t xml:space="preserve">, </w:t>
+      </w:r>
+      <w:proofErr w:type="spellStart"/>
+      <w:r>
+        <w:t>userName</w:t>
+      </w:r>
+      <w:proofErr w:type="spellEnd"/>
+      <w:r>
+        <w:t>)</w:t>
+      </w:r>
+    </w:p>
+    <w:p>
+      <w:pPr>
+        <w:spacing w:after="0"/>
+      </w:pPr>
       <w:r>
         <w:t xml:space="preserve"> </w:t>
       </w:r>
-      <w:proofErr w:type="spellStart"/>
-      <w:r>
-        <w:t>varchar</w:t>
-      </w:r>
-      <w:proofErr w:type="spellEnd"/>
-      <w:r>
-        <w:t>(255) NOT NULL,</w:t>
-      </w:r>
-    </w:p>
-    <w:p>
-      <w:pPr>
-        <w:spacing w:after="0"/>
-      </w:pPr>
-      <w:proofErr w:type="gramStart"/>
-      <w:r>
-        <w:t>description</w:t>
-      </w:r>
-      <w:proofErr w:type="gramEnd"/>
-      <w:r>
-        <w:t xml:space="preserve"> text,</w:t>
-      </w:r>
-    </w:p>
-    <w:p>
-      <w:pPr>
-        <w:spacing w:after="0"/>
-      </w:pPr>
-      <w:proofErr w:type="spellStart"/>
-      <w:proofErr w:type="gramStart"/>
-      <w:r>
-        <w:t>checkedOutBy</w:t>
-      </w:r>
-      <w:proofErr w:type="spellEnd"/>
-      <w:proofErr w:type="gramEnd"/>
-      <w:r>
-        <w:t xml:space="preserve"> int DEFAULT NULL,</w:t>
-      </w:r>
-    </w:p>
-    <w:p>
-      <w:pPr>
-        <w:spacing w:after="0"/>
-      </w:pPr>
-      <w:proofErr w:type="spellStart"/>
-      <w:proofErr w:type="gramStart"/>
-      <w:r>
-        <w:t>dateOut</w:t>
-      </w:r>
-      <w:proofErr w:type="spellEnd"/>
-      <w:proofErr w:type="gramEnd"/>
-      <w:r>
-        <w:t xml:space="preserve"> Date,</w:t>
-      </w:r>
-    </w:p>
-    <w:p>
-      <w:pPr>
-        <w:spacing w:after="0"/>
-      </w:pPr>
-      <w:proofErr w:type="spellStart"/>
-      <w:proofErr w:type="gramStart"/>
-      <w:r>
-        <w:t>dueDate</w:t>
-      </w:r>
-      <w:proofErr w:type="spellEnd"/>
-      <w:proofErr w:type="gramEnd"/>
-      <w:r>
-        <w:t xml:space="preserve"> Date,</w:t>
-      </w:r>
-    </w:p>
-    <w:p>
-      <w:pPr>
-        <w:spacing w:after="0"/>
-      </w:pPr>
-      <w:proofErr w:type="spellStart"/>
-      <w:proofErr w:type="gramStart"/>
-      <w:r>
-        <w:t>addedBy</w:t>
-      </w:r>
-      <w:proofErr w:type="spellEnd"/>
-      <w:proofErr w:type="gramEnd"/>
-      <w:r>
-        <w:t xml:space="preserve"> int NOT NULL,</w:t>
-      </w:r>
-    </w:p>
-    <w:p>
-      <w:pPr>
-        <w:spacing w:after="0"/>
-      </w:pPr>
-      <w:proofErr w:type="gramStart"/>
-      <w:r>
-        <w:t>shelf</w:t>
-      </w:r>
-      <w:proofErr w:type="gramEnd"/>
-      <w:r>
-        <w:t xml:space="preserve"> int NOT NULL,</w:t>
-      </w:r>
-    </w:p>
-    <w:p>
-      <w:pPr>
-        <w:spacing w:after="0"/>
-      </w:pPr>
-      <w:r>
-        <w:t>FOREIGN KEY (</w:t>
-      </w:r>
-      <w:proofErr w:type="spellStart"/>
-      <w:r>
-        <w:t>checkedOutBy</w:t>
-      </w:r>
-      <w:proofErr w:type="spellEnd"/>
-      <w:r>
-        <w:t>) references Person (id),</w:t>
-      </w:r>
-    </w:p>
-    <w:p>
-      <w:pPr>
-        <w:spacing w:after="0"/>
-      </w:pPr>
-      <w:r>
-        <w:t>FOREIGN KEY (</w:t>
-      </w:r>
-      <w:proofErr w:type="spellStart"/>
-      <w:r>
-        <w:t>addedBy</w:t>
-      </w:r>
-      <w:proofErr w:type="spellEnd"/>
-      <w:r>
-        <w:t>) references Librarian (id),</w:t>
-      </w:r>
-    </w:p>
-    <w:p>
-      <w:pPr>
-        <w:spacing w:after="0"/>
-      </w:pPr>
-      <w:r>
-        <w:t>FOREIGN KEY (shelf) references Shelf (id)</w:t>
-      </w:r>
-    </w:p>
-    <w:p>
-      <w:pPr>
-        <w:spacing w:after="0"/>
-      </w:pPr>
-      <w:proofErr w:type="gramStart"/>
-      <w:r>
-        <w:t>)ENGINE</w:t>
-      </w:r>
-      <w:proofErr w:type="gramEnd"/>
-      <w:r>
-        <w:t xml:space="preserve"> = INNODB;</w:t>
-      </w:r>
-    </w:p>
-    <w:p>
-      <w:pPr>
-        <w:spacing w:after="0"/>
-      </w:pPr>
-    </w:p>
-    <w:p>
-      <w:pPr>
-        <w:spacing w:after="0"/>
-      </w:pPr>
-      <w:r>
-        <w:t xml:space="preserve">CREATE TABLE </w:t>
-      </w:r>
-      <w:proofErr w:type="gramStart"/>
-      <w:r>
-        <w:t>request(</w:t>
-      </w:r>
-      <w:proofErr w:type="gramEnd"/>
-    </w:p>
-    <w:p>
-      <w:pPr>
-        <w:spacing w:after="0"/>
-      </w:pPr>
-      <w:proofErr w:type="gramStart"/>
-      <w:r>
-        <w:t>id</w:t>
-      </w:r>
-      <w:proofErr w:type="gramEnd"/>
-      <w:r>
-        <w:t xml:space="preserve"> int PRIMARY KEY AUTO_INCREMENT ,</w:t>
-      </w:r>
-    </w:p>
-    <w:p>
-      <w:pPr>
-        <w:spacing w:after="0"/>
-      </w:pPr>
-      <w:proofErr w:type="spellStart"/>
-      <w:proofErr w:type="gramStart"/>
-      <w:r>
-        <w:t>pid</w:t>
-      </w:r>
-      <w:proofErr w:type="spellEnd"/>
-      <w:proofErr w:type="gramEnd"/>
-      <w:r>
-        <w:t xml:space="preserve"> INT NOT NULL ,</w:t>
-      </w:r>
-    </w:p>
-    <w:p>
-      <w:pPr>
-        <w:spacing w:after="0"/>
-      </w:pPr>
-      <w:proofErr w:type="gramStart"/>
-      <w:r>
-        <w:t>bid</w:t>
-      </w:r>
-      <w:proofErr w:type="gramEnd"/>
-      <w:r>
-        <w:t xml:space="preserve"> INT NOT NULL ,</w:t>
-      </w:r>
-    </w:p>
-    <w:p>
-      <w:pPr>
-        <w:spacing w:after="0"/>
-      </w:pPr>
-      <w:r>
-        <w:t xml:space="preserve">FOREIGN KEY </w:t>
-      </w:r>
-      <w:proofErr w:type="gramStart"/>
-      <w:r>
-        <w:t xml:space="preserve">( </w:t>
-      </w:r>
-      <w:proofErr w:type="spellStart"/>
-      <w:r>
-        <w:t>pid</w:t>
-      </w:r>
-      <w:proofErr w:type="spellEnd"/>
-      <w:proofErr w:type="gramEnd"/>
-      <w:r>
-        <w:t xml:space="preserve"> ) REFERENCES Person( id ) ,</w:t>
-      </w:r>
-    </w:p>
-    <w:p>
-      <w:pPr>
-        <w:spacing w:after="0"/>
-      </w:pPr>
-      <w:r>
-        <w:t xml:space="preserve">FOREIGN KEY </w:t>
-      </w:r>
-      <w:proofErr w:type="gramStart"/>
-      <w:r>
-        <w:t>( bid</w:t>
-      </w:r>
-      <w:proofErr w:type="gramEnd"/>
-      <w:r>
-        <w:t xml:space="preserve"> ) REFERENCES Book( id )</w:t>
-      </w:r>
-    </w:p>
-    <w:p>
-      <w:pPr>
-        <w:spacing w:after="0"/>
-      </w:pPr>
-      <w:r>
-        <w:t>) ENGINE = INNODB;</w:t>
-      </w:r>
-      <w:r>
-        <w:t xml:space="preserve"> </w:t>
-      </w:r>
-    </w:p>
-    <w:p>
-      <w:pPr>
-        <w:spacing w:after="0"/>
-      </w:pPr>
-    </w:p>
-    <w:p>
-      <w:pPr>
-        <w:spacing w:after="0"/>
-        <w:rPr>
-          <w:b/>
-        </w:rPr>
-      </w:pPr>
-      <w:r>
-        <w:rPr>
-          <w:b/>
-        </w:rPr>
-        <w:t>CREATE LIBRARIAN:</w:t>
-      </w:r>
-    </w:p>
-    <w:p>
-      <w:pPr>
-        <w:spacing w:after="0"/>
-      </w:pPr>
-      <w:r>
-        <w:t xml:space="preserve">INSERT INTO Librarian (DOB, </w:t>
-      </w:r>
-      <w:proofErr w:type="spellStart"/>
-      <w:r>
-        <w:t>fName</w:t>
-      </w:r>
-      <w:proofErr w:type="spellEnd"/>
-      <w:r>
-        <w:t xml:space="preserve">, </w:t>
-      </w:r>
-      <w:proofErr w:type="spellStart"/>
-      <w:r>
-        <w:t>lName</w:t>
-      </w:r>
-      <w:proofErr w:type="spellEnd"/>
-      <w:r>
-        <w:t xml:space="preserve">, </w:t>
-      </w:r>
-      <w:proofErr w:type="spellStart"/>
-      <w:r>
-        <w:t>startDate</w:t>
-      </w:r>
-      <w:proofErr w:type="spellEnd"/>
-      <w:r>
-        <w:t xml:space="preserve">, </w:t>
-      </w:r>
-      <w:proofErr w:type="spellStart"/>
-      <w:r>
-        <w:t>pinNum</w:t>
-      </w:r>
-      <w:proofErr w:type="spellEnd"/>
-      <w:r>
-        <w:t xml:space="preserve">, </w:t>
-      </w:r>
-      <w:proofErr w:type="spellStart"/>
-      <w:r>
-        <w:t>userName</w:t>
-      </w:r>
-      <w:proofErr w:type="spellEnd"/>
-      <w:r>
-        <w:t>)</w:t>
-      </w:r>
-    </w:p>
-    <w:p>
-      <w:pPr>
-        <w:spacing w:after="0"/>
-      </w:pPr>
-      <w:r>
-        <w:t xml:space="preserve"> </w:t>
-      </w:r>
       <w:r>
         <w:t>VALUES</w:t>
       </w:r>
@@ -9737,18 +9509,10 @@
         <w:t xml:space="preserve"> ('1990-03-07', 'Rory', 'Gilmore',</w:t>
       </w:r>
       <w:r>
-        <w:t xml:space="preserve"> </w:t>
-      </w:r>
-      <w:proofErr w:type="gramStart"/>
-      <w:r>
-        <w:t>CURDATE</w:t>
-      </w:r>
-      <w:r>
-        <w:t>(</w:t>
-      </w:r>
-      <w:proofErr w:type="gramEnd"/>
-      <w:r>
-        <w:t>), '1234', '</w:t>
+        <w:t xml:space="preserve"> CURDATE</w:t>
+      </w:r>
+      <w:r>
+        <w:t>(), '1234', '</w:t>
       </w:r>
       <w:proofErr w:type="spellStart"/>
       <w:r>
@@ -9806,18 +9570,91 @@
         <w:t xml:space="preserve">INSERT INTO </w:t>
       </w:r>
       <w:proofErr w:type="spellStart"/>
-      <w:proofErr w:type="gramStart"/>
       <w:r>
         <w:t>libraryCard</w:t>
       </w:r>
       <w:proofErr w:type="spellEnd"/>
       <w:r>
-        <w:t>(</w:t>
-      </w:r>
-      <w:proofErr w:type="gramEnd"/>
+        <w:t xml:space="preserve">( </w:t>
+      </w:r>
+      <w:proofErr w:type="spellStart"/>
+      <w:r>
+        <w:t>pinNum</w:t>
+      </w:r>
+      <w:proofErr w:type="spellEnd"/>
+      <w:r>
+        <w:t xml:space="preserve">, </w:t>
+      </w:r>
+      <w:proofErr w:type="spellStart"/>
+      <w:r>
+        <w:t>dateIssued</w:t>
+      </w:r>
+      <w:proofErr w:type="spellEnd"/>
+      <w:r>
+        <w:t xml:space="preserve"> ) </w:t>
+      </w:r>
+    </w:p>
+    <w:p>
+      <w:pPr>
+        <w:spacing w:after="0"/>
+      </w:pPr>
+      <w:r>
+        <w:t>VALUES ( 6543, CURDATE( ) ) ;</w:t>
+      </w:r>
+    </w:p>
+    <w:p>
+      <w:pPr>
+        <w:spacing w:after="0"/>
+      </w:pPr>
+    </w:p>
+    <w:p>
+      <w:pPr>
+        <w:spacing w:after="0"/>
+      </w:pPr>
+    </w:p>
+    <w:p>
+      <w:pPr>
+        <w:spacing w:after="0"/>
+        <w:rPr>
+          <w:b/>
+        </w:rPr>
+      </w:pPr>
+      <w:r>
+        <w:rPr>
+          <w:b/>
+        </w:rPr>
+        <w:t>CREATE PERSON:</w:t>
+      </w:r>
+    </w:p>
+    <w:p>
+      <w:pPr>
+        <w:spacing w:after="0"/>
+      </w:pPr>
+      <w:r>
+        <w:t>INSERT INTO Person</w:t>
+      </w:r>
       <w:r>
         <w:t xml:space="preserve"> </w:t>
       </w:r>
+      <w:r>
+        <w:t xml:space="preserve">(DOB, </w:t>
+      </w:r>
+      <w:proofErr w:type="spellStart"/>
+      <w:r>
+        <w:t>fname</w:t>
+      </w:r>
+      <w:proofErr w:type="spellEnd"/>
+      <w:r>
+        <w:t xml:space="preserve">, </w:t>
+      </w:r>
+      <w:proofErr w:type="spellStart"/>
+      <w:r>
+        <w:t>lname</w:t>
+      </w:r>
+      <w:proofErr w:type="spellEnd"/>
+      <w:r>
+        <w:t xml:space="preserve">, </w:t>
+      </w:r>
       <w:proofErr w:type="spellStart"/>
       <w:r>
         <w:t>pinNum</w:t>
@@ -9828,33 +9665,37 @@
       </w:r>
       <w:proofErr w:type="spellStart"/>
       <w:r>
-        <w:t>dateIssued</w:t>
-      </w:r>
-      <w:proofErr w:type="spellEnd"/>
-      <w:r>
-        <w:t xml:space="preserve"> ) </w:t>
-      </w:r>
-    </w:p>
-    <w:p>
-      <w:pPr>
-        <w:spacing w:after="0"/>
-      </w:pPr>
-      <w:r>
-        <w:t xml:space="preserve">VALUES </w:t>
-      </w:r>
-      <w:proofErr w:type="gramStart"/>
-      <w:r>
-        <w:t>( 6543</w:t>
-      </w:r>
-      <w:proofErr w:type="gramEnd"/>
-      <w:r>
-        <w:t>, CURDATE( ) ) ;</w:t>
-      </w:r>
-    </w:p>
-    <w:p>
-      <w:pPr>
-        <w:spacing w:after="0"/>
-      </w:pPr>
+        <w:t>libraryCardNum</w:t>
+      </w:r>
+      <w:proofErr w:type="spellEnd"/>
+      <w:r>
+        <w:t xml:space="preserve">) </w:t>
+      </w:r>
+    </w:p>
+    <w:p>
+      <w:pPr>
+        <w:spacing w:after="0"/>
+      </w:pPr>
+      <w:r>
+        <w:t>VALUES</w:t>
+      </w:r>
+      <w:r>
+        <w:t xml:space="preserve"> ('1967-10-18', 'Ross', 'Geller', '6543'</w:t>
+      </w:r>
+      <w:r>
+        <w:t xml:space="preserve">, (SELECT id FROM </w:t>
+      </w:r>
+      <w:proofErr w:type="spellStart"/>
+      <w:r>
+        <w:t>libraryCard</w:t>
+      </w:r>
+      <w:proofErr w:type="spellEnd"/>
+      <w:r>
+        <w:t xml:space="preserve"> WHERE pin=’6543’</w:t>
+      </w:r>
+      <w:r>
+        <w:t>);</w:t>
+      </w:r>
     </w:p>
     <w:p>
       <w:pPr>
@@ -9872,21 +9713,319 @@
         <w:rPr>
           <w:b/>
         </w:rPr>
-        <w:t>CREATE PERSON:</w:t>
-      </w:r>
-    </w:p>
-    <w:p>
-      <w:pPr>
-        <w:spacing w:after="0"/>
-      </w:pPr>
-      <w:r>
-        <w:t>INSERT INTO Person</w:t>
-      </w:r>
-      <w:r>
-        <w:t xml:space="preserve"> </w:t>
-      </w:r>
-      <w:r>
-        <w:t xml:space="preserve">(DOB, </w:t>
+        <w:t>SELECT ID:</w:t>
+      </w:r>
+    </w:p>
+    <w:p>
+      <w:pPr>
+        <w:spacing w:after="0"/>
+      </w:pPr>
+      <w:r>
+        <w:t xml:space="preserve">SELECT id FROM Person WHERE </w:t>
+      </w:r>
+      <w:proofErr w:type="spellStart"/>
+      <w:r>
+        <w:t>libraryCardNum</w:t>
+      </w:r>
+      <w:proofErr w:type="spellEnd"/>
+      <w:r>
+        <w:t>=</w:t>
+      </w:r>
+      <w:r>
+        <w:t>X</w:t>
+      </w:r>
+    </w:p>
+    <w:p>
+      <w:pPr>
+        <w:spacing w:after="0"/>
+      </w:pPr>
+    </w:p>
+    <w:p>
+      <w:pPr>
+        <w:spacing w:after="0"/>
+        <w:rPr>
+          <w:b/>
+        </w:rPr>
+      </w:pPr>
+      <w:r>
+        <w:rPr>
+          <w:b/>
+        </w:rPr>
+        <w:t>DELETE CARD:</w:t>
+      </w:r>
+    </w:p>
+    <w:p>
+      <w:pPr>
+        <w:spacing w:after="0"/>
+      </w:pPr>
+      <w:r>
+        <w:t>DE</w:t>
+      </w:r>
+      <w:r>
+        <w:t xml:space="preserve">LETE FROM </w:t>
+      </w:r>
+      <w:proofErr w:type="spellStart"/>
+      <w:r>
+        <w:t>libraryCard</w:t>
+      </w:r>
+      <w:proofErr w:type="spellEnd"/>
+      <w:r>
+        <w:t xml:space="preserve"> WHERE id=X(“</w:t>
+      </w:r>
+    </w:p>
+    <w:p>
+      <w:pPr>
+        <w:spacing w:after="0"/>
+      </w:pPr>
+    </w:p>
+    <w:p>
+      <w:pPr>
+        <w:spacing w:after="0"/>
+        <w:rPr>
+          <w:b/>
+        </w:rPr>
+      </w:pPr>
+      <w:r>
+        <w:rPr>
+          <w:b/>
+        </w:rPr>
+        <w:t>UPDATE PERSON</w:t>
+      </w:r>
+      <w:r>
+        <w:rPr>
+          <w:b/>
+        </w:rPr>
+        <w:t xml:space="preserve"> WITH CARD NUMBER</w:t>
+      </w:r>
+      <w:r>
+        <w:rPr>
+          <w:b/>
+        </w:rPr>
+        <w:t>:</w:t>
+      </w:r>
+      <w:r>
+        <w:rPr>
+          <w:b/>
+        </w:rPr>
+        <w:t xml:space="preserve"> -- for replace card</w:t>
+      </w:r>
+    </w:p>
+    <w:p>
+      <w:pPr>
+        <w:spacing w:after="0"/>
+      </w:pPr>
+      <w:r>
+        <w:t xml:space="preserve">UPDATE Person SET </w:t>
+      </w:r>
+      <w:proofErr w:type="spellStart"/>
+      <w:r>
+        <w:t>libraryCardNum</w:t>
+      </w:r>
+      <w:proofErr w:type="spellEnd"/>
+      <w:r>
+        <w:t xml:space="preserve"> = (SELECT libraryCard.id FROM </w:t>
+      </w:r>
+      <w:proofErr w:type="spellStart"/>
+      <w:r>
+        <w:t>libraryCard</w:t>
+      </w:r>
+      <w:proofErr w:type="spellEnd"/>
+      <w:r>
+        <w:t xml:space="preserve"> WHERE </w:t>
+      </w:r>
+      <w:proofErr w:type="spellStart"/>
+      <w:r>
+        <w:t>pinNum</w:t>
+      </w:r>
+      <w:proofErr w:type="spellEnd"/>
+      <w:r>
+        <w:t xml:space="preserve">=4444), </w:t>
+      </w:r>
+      <w:proofErr w:type="spellStart"/>
+      <w:r>
+        <w:t>pinNum</w:t>
+      </w:r>
+      <w:proofErr w:type="spellEnd"/>
+      <w:r>
+        <w:t xml:space="preserve"> = 4444 WHERE id = 3</w:t>
+      </w:r>
+    </w:p>
+    <w:p>
+      <w:pPr>
+        <w:spacing w:after="0"/>
+      </w:pPr>
+    </w:p>
+    <w:p>
+      <w:pPr>
+        <w:spacing w:after="0"/>
+        <w:rPr>
+          <w:b/>
+        </w:rPr>
+      </w:pPr>
+      <w:r>
+        <w:rPr>
+          <w:b/>
+        </w:rPr>
+        <w:t>GET CARD NUM TO PRINT TO USER</w:t>
+      </w:r>
+    </w:p>
+    <w:p>
+      <w:pPr>
+        <w:spacing w:after="0"/>
+      </w:pPr>
+      <w:r>
+        <w:t xml:space="preserve">SELECT id FROM </w:t>
+      </w:r>
+      <w:proofErr w:type="spellStart"/>
+      <w:r>
+        <w:t>libraryCard</w:t>
+      </w:r>
+      <w:proofErr w:type="spellEnd"/>
+      <w:r>
+        <w:t xml:space="preserve"> WHERE </w:t>
+      </w:r>
+      <w:proofErr w:type="spellStart"/>
+      <w:r>
+        <w:t>pin</w:t>
+      </w:r>
+      <w:r>
+        <w:t>Num</w:t>
+      </w:r>
+      <w:proofErr w:type="spellEnd"/>
+      <w:r>
+        <w:t>=</w:t>
+      </w:r>
+      <w:r>
+        <w:t>X</w:t>
+      </w:r>
+    </w:p>
+    <w:p>
+      <w:pPr>
+        <w:spacing w:after="0"/>
+      </w:pPr>
+    </w:p>
+    <w:p>
+      <w:pPr>
+        <w:spacing w:after="0"/>
+        <w:rPr>
+          <w:b/>
+        </w:rPr>
+      </w:pPr>
+      <w:r>
+        <w:rPr>
+          <w:b/>
+        </w:rPr>
+        <w:t xml:space="preserve">SEARCH FOR PERSON </w:t>
+      </w:r>
+      <w:r>
+        <w:rPr>
+          <w:b/>
+        </w:rPr>
+        <w:t xml:space="preserve">CARD NUMBR AND </w:t>
+      </w:r>
+      <w:r>
+        <w:rPr>
+          <w:b/>
+        </w:rPr>
+        <w:t>PIN NUM:</w:t>
+      </w:r>
+      <w:r>
+        <w:rPr>
+          <w:b/>
+        </w:rPr>
+        <w:t xml:space="preserve"> -- to validate log in</w:t>
+      </w:r>
+    </w:p>
+    <w:p>
+      <w:pPr>
+        <w:spacing w:after="0"/>
+      </w:pPr>
+      <w:r>
+        <w:t xml:space="preserve">SELECT </w:t>
+      </w:r>
+      <w:proofErr w:type="spellStart"/>
+      <w:r>
+        <w:t>libraryCardNum</w:t>
+      </w:r>
+      <w:proofErr w:type="spellEnd"/>
+      <w:r>
+        <w:t xml:space="preserve">, </w:t>
+      </w:r>
+      <w:proofErr w:type="spellStart"/>
+      <w:r>
+        <w:t>pinNum</w:t>
+      </w:r>
+      <w:proofErr w:type="spellEnd"/>
+      <w:r>
+        <w:t xml:space="preserve"> FROM Person</w:t>
+      </w:r>
+      <w:r>
+        <w:t>;</w:t>
+      </w:r>
+    </w:p>
+    <w:p>
+      <w:pPr>
+        <w:spacing w:after="0"/>
+      </w:pPr>
+    </w:p>
+    <w:p>
+      <w:pPr>
+        <w:spacing w:after="0"/>
+        <w:rPr>
+          <w:b/>
+        </w:rPr>
+      </w:pPr>
+      <w:r>
+        <w:rPr>
+          <w:b/>
+        </w:rPr>
+        <w:t>SEARCH FOR LIBRARIAN USERNAME AND PIN: --to validate log in</w:t>
+      </w:r>
+    </w:p>
+    <w:p>
+      <w:pPr>
+        <w:spacing w:after="0"/>
+      </w:pPr>
+      <w:r>
+        <w:t xml:space="preserve">SELECT username, </w:t>
+      </w:r>
+      <w:proofErr w:type="spellStart"/>
+      <w:r>
+        <w:t>pinNum</w:t>
+      </w:r>
+      <w:proofErr w:type="spellEnd"/>
+      <w:r>
+        <w:t xml:space="preserve"> FROM Librarian</w:t>
+      </w:r>
+      <w:r>
+        <w:t>;</w:t>
+      </w:r>
+    </w:p>
+    <w:p>
+      <w:pPr>
+        <w:spacing w:after="0"/>
+      </w:pPr>
+    </w:p>
+    <w:p>
+      <w:pPr>
+        <w:spacing w:after="0"/>
+        <w:rPr>
+          <w:b/>
+        </w:rPr>
+      </w:pPr>
+      <w:r>
+        <w:rPr>
+          <w:b/>
+        </w:rPr>
+        <w:t>SEARCH FOR PERSON NAME: --to display profile</w:t>
+      </w:r>
+    </w:p>
+    <w:p>
+      <w:pPr>
+        <w:spacing w:after="0"/>
+      </w:pPr>
+      <w:r>
+        <w:t xml:space="preserve">SELECT </w:t>
       </w:r>
       <w:proofErr w:type="spellStart"/>
       <w:r>
@@ -9901,515 +10040,110 @@
         <w:t>lname</w:t>
       </w:r>
       <w:proofErr w:type="spellEnd"/>
+    </w:p>
+    <w:p>
+      <w:pPr>
+        <w:spacing w:after="0"/>
+      </w:pPr>
+      <w:r>
+        <w:t>FROM Person</w:t>
+      </w:r>
+    </w:p>
+    <w:p>
+      <w:pPr>
+        <w:spacing w:after="0"/>
+      </w:pPr>
+      <w:r>
+        <w:t xml:space="preserve">WHERE </w:t>
+      </w:r>
+      <w:proofErr w:type="spellStart"/>
+      <w:r>
+        <w:t>libraryCardNum</w:t>
+      </w:r>
+      <w:proofErr w:type="spellEnd"/>
+      <w:r>
+        <w:t xml:space="preserve"> =2;</w:t>
+      </w:r>
+    </w:p>
+    <w:p>
+      <w:pPr>
+        <w:spacing w:after="0"/>
+      </w:pPr>
+    </w:p>
+    <w:p>
+      <w:pPr>
+        <w:spacing w:after="0"/>
+        <w:rPr>
+          <w:b/>
+        </w:rPr>
+      </w:pPr>
+      <w:r>
+        <w:rPr>
+          <w:b/>
+        </w:rPr>
+        <w:t>CREATE SHELF:</w:t>
+      </w:r>
+    </w:p>
+    <w:p>
+      <w:pPr>
+        <w:spacing w:after="0"/>
+      </w:pPr>
+      <w:r>
+        <w:t xml:space="preserve">INSET INTO Shelf (‘location’, </w:t>
+      </w:r>
+      <w:proofErr w:type="spellStart"/>
+      <w:r>
+        <w:t>floorNum</w:t>
+      </w:r>
+      <w:proofErr w:type="spellEnd"/>
+      <w:r>
+        <w:t xml:space="preserve">’) </w:t>
+      </w:r>
+    </w:p>
+    <w:p>
+      <w:pPr>
+        <w:spacing w:after="0"/>
+      </w:pPr>
+      <w:r>
+        <w:t>VALUES (‘North Wing’, 1);</w:t>
+      </w:r>
+    </w:p>
+    <w:p>
+      <w:pPr>
+        <w:spacing w:after="0"/>
+      </w:pPr>
+    </w:p>
+    <w:p>
+      <w:pPr>
+        <w:spacing w:after="0"/>
+        <w:rPr>
+          <w:b/>
+        </w:rPr>
+      </w:pPr>
+      <w:r>
+        <w:rPr>
+          <w:b/>
+        </w:rPr>
+        <w:t>CREATE BOOK:</w:t>
+      </w:r>
+    </w:p>
+    <w:p>
+      <w:pPr>
+        <w:spacing w:after="0"/>
+      </w:pPr>
+      <w:r>
+        <w:t xml:space="preserve">INSERT INTO Book( </w:t>
+      </w:r>
+      <w:proofErr w:type="spellStart"/>
+      <w:r>
+        <w:t>authorFName</w:t>
+      </w:r>
+      <w:proofErr w:type="spellEnd"/>
       <w:r>
         <w:t xml:space="preserve">, </w:t>
       </w:r>
       <w:proofErr w:type="spellStart"/>
       <w:r>
-        <w:t>pinNum</w:t>
-      </w:r>
-      <w:proofErr w:type="spellEnd"/>
-      <w:r>
-        <w:t xml:space="preserve">, </w:t>
-      </w:r>
-      <w:proofErr w:type="spellStart"/>
-      <w:r>
-        <w:t>libraryCardNum</w:t>
-      </w:r>
-      <w:proofErr w:type="spellEnd"/>
-      <w:r>
-        <w:t xml:space="preserve">) </w:t>
-      </w:r>
-    </w:p>
-    <w:p>
-      <w:pPr>
-        <w:spacing w:after="0"/>
-      </w:pPr>
-      <w:r>
-        <w:t>VALUES</w:t>
-      </w:r>
-      <w:r>
-        <w:t xml:space="preserve"> ('1967-10-18', 'Ross', 'Geller', '6543'</w:t>
-      </w:r>
-      <w:r>
-        <w:t xml:space="preserve">, (SELECT id FROM </w:t>
-      </w:r>
-      <w:proofErr w:type="spellStart"/>
-      <w:r>
-        <w:t>libraryCard</w:t>
-      </w:r>
-      <w:proofErr w:type="spellEnd"/>
-      <w:r>
-        <w:t xml:space="preserve"> WHERE pin=’6543’</w:t>
-      </w:r>
-      <w:proofErr w:type="gramStart"/>
-      <w:r>
-        <w:t>);</w:t>
-      </w:r>
-      <w:proofErr w:type="gramEnd"/>
-    </w:p>
-    <w:p>
-      <w:pPr>
-        <w:spacing w:after="0"/>
-      </w:pPr>
-    </w:p>
-    <w:p>
-      <w:pPr>
-        <w:spacing w:after="0"/>
-        <w:rPr>
-          <w:b/>
-        </w:rPr>
-      </w:pPr>
-      <w:r>
-        <w:rPr>
-          <w:b/>
-        </w:rPr>
-        <w:t>SELECT ID:</w:t>
-      </w:r>
-    </w:p>
-    <w:p>
-      <w:pPr>
-        <w:spacing w:after="0"/>
-      </w:pPr>
-      <w:r>
-        <w:t xml:space="preserve">SELECT id FROM Person WHERE </w:t>
-      </w:r>
-      <w:proofErr w:type="spellStart"/>
-      <w:r>
-        <w:t>libraryCardNum</w:t>
-      </w:r>
-      <w:proofErr w:type="spellEnd"/>
-      <w:r>
-        <w:t>=</w:t>
-      </w:r>
-      <w:r>
-        <w:t>X</w:t>
-      </w:r>
-    </w:p>
-    <w:p>
-      <w:pPr>
-        <w:spacing w:after="0"/>
-      </w:pPr>
-    </w:p>
-    <w:p>
-      <w:pPr>
-        <w:spacing w:after="0"/>
-        <w:rPr>
-          <w:b/>
-        </w:rPr>
-      </w:pPr>
-      <w:r>
-        <w:rPr>
-          <w:b/>
-        </w:rPr>
-        <w:t>DELETE CARD:</w:t>
-      </w:r>
-    </w:p>
-    <w:p>
-      <w:pPr>
-        <w:spacing w:after="0"/>
-      </w:pPr>
-      <w:r>
-        <w:t>DE</w:t>
-      </w:r>
-      <w:r>
-        <w:t xml:space="preserve">LETE FROM </w:t>
-      </w:r>
-      <w:proofErr w:type="spellStart"/>
-      <w:r>
-        <w:t>libraryCard</w:t>
-      </w:r>
-      <w:proofErr w:type="spellEnd"/>
-      <w:r>
-        <w:t xml:space="preserve"> WHERE id=</w:t>
-      </w:r>
-      <w:proofErr w:type="gramStart"/>
-      <w:r>
-        <w:t>X(“</w:t>
-      </w:r>
-      <w:proofErr w:type="gramEnd"/>
-    </w:p>
-    <w:p>
-      <w:pPr>
-        <w:spacing w:after="0"/>
-      </w:pPr>
-    </w:p>
-    <w:p>
-      <w:pPr>
-        <w:spacing w:after="0"/>
-        <w:rPr>
-          <w:b/>
-        </w:rPr>
-      </w:pPr>
-      <w:r>
-        <w:rPr>
-          <w:b/>
-        </w:rPr>
-        <w:t>UPDATE PERSON</w:t>
-      </w:r>
-      <w:r>
-        <w:rPr>
-          <w:b/>
-        </w:rPr>
-        <w:t xml:space="preserve"> WITH CARD NUMBER</w:t>
-      </w:r>
-      <w:r>
-        <w:rPr>
-          <w:b/>
-        </w:rPr>
-        <w:t>:</w:t>
-      </w:r>
-      <w:r>
-        <w:rPr>
-          <w:b/>
-        </w:rPr>
-        <w:t xml:space="preserve"> -- for replace card</w:t>
-      </w:r>
-    </w:p>
-    <w:p>
-      <w:pPr>
-        <w:spacing w:after="0"/>
-      </w:pPr>
-      <w:r>
-        <w:t xml:space="preserve">UPDATE Person SET </w:t>
-      </w:r>
-      <w:proofErr w:type="spellStart"/>
-      <w:r>
-        <w:t>libraryCardNum</w:t>
-      </w:r>
-      <w:proofErr w:type="spellEnd"/>
-      <w:r>
-        <w:t xml:space="preserve"> = (SELECT libraryCard.id FROM </w:t>
-      </w:r>
-      <w:proofErr w:type="spellStart"/>
-      <w:r>
-        <w:t>libraryCard</w:t>
-      </w:r>
-      <w:proofErr w:type="spellEnd"/>
-      <w:r>
-        <w:t xml:space="preserve"> WHERE </w:t>
-      </w:r>
-      <w:proofErr w:type="spellStart"/>
-      <w:r>
-        <w:t>pinNum</w:t>
-      </w:r>
-      <w:proofErr w:type="spellEnd"/>
-      <w:r>
-        <w:t xml:space="preserve">=4444), </w:t>
-      </w:r>
-      <w:proofErr w:type="spellStart"/>
-      <w:r>
-        <w:t>pinNum</w:t>
-      </w:r>
-      <w:proofErr w:type="spellEnd"/>
-      <w:r>
-        <w:t xml:space="preserve"> = 4444 WHERE id = 3</w:t>
-      </w:r>
-    </w:p>
-    <w:p>
-      <w:pPr>
-        <w:spacing w:after="0"/>
-      </w:pPr>
-    </w:p>
-    <w:p>
-      <w:pPr>
-        <w:spacing w:after="0"/>
-        <w:rPr>
-          <w:b/>
-        </w:rPr>
-      </w:pPr>
-      <w:r>
-        <w:rPr>
-          <w:b/>
-        </w:rPr>
-        <w:t>GET CARD NUM TO PRINT TO USER</w:t>
-      </w:r>
-      <w:bookmarkStart w:id="0" w:name="_GoBack"/>
-      <w:bookmarkEnd w:id="0"/>
-    </w:p>
-    <w:p>
-      <w:pPr>
-        <w:spacing w:after="0"/>
-      </w:pPr>
-      <w:r>
-        <w:t xml:space="preserve">SELECT id FROM </w:t>
-      </w:r>
-      <w:proofErr w:type="spellStart"/>
-      <w:r>
-        <w:t>libraryCard</w:t>
-      </w:r>
-      <w:proofErr w:type="spellEnd"/>
-      <w:r>
-        <w:t xml:space="preserve"> WHERE </w:t>
-      </w:r>
-      <w:proofErr w:type="spellStart"/>
-      <w:r>
-        <w:t>pin</w:t>
-      </w:r>
-      <w:r>
-        <w:t>Num</w:t>
-      </w:r>
-      <w:proofErr w:type="spellEnd"/>
-      <w:r>
-        <w:t>=</w:t>
-      </w:r>
-      <w:r>
-        <w:t>X</w:t>
-      </w:r>
-    </w:p>
-    <w:p>
-      <w:pPr>
-        <w:spacing w:after="0"/>
-      </w:pPr>
-    </w:p>
-    <w:p>
-      <w:pPr>
-        <w:spacing w:after="0"/>
-        <w:rPr>
-          <w:b/>
-        </w:rPr>
-      </w:pPr>
-      <w:r>
-        <w:rPr>
-          <w:b/>
-        </w:rPr>
-        <w:t xml:space="preserve">SEARCH FOR PERSON </w:t>
-      </w:r>
-      <w:r>
-        <w:rPr>
-          <w:b/>
-        </w:rPr>
-        <w:t xml:space="preserve">CARD NUMBR AND </w:t>
-      </w:r>
-      <w:r>
-        <w:rPr>
-          <w:b/>
-        </w:rPr>
-        <w:t>PIN NUM:</w:t>
-      </w:r>
-      <w:r>
-        <w:rPr>
-          <w:b/>
-        </w:rPr>
-        <w:t xml:space="preserve"> -- to validate log in</w:t>
-      </w:r>
-    </w:p>
-    <w:p>
-      <w:pPr>
-        <w:spacing w:after="0"/>
-      </w:pPr>
-      <w:r>
-        <w:t xml:space="preserve">SELECT </w:t>
-      </w:r>
-      <w:proofErr w:type="spellStart"/>
-      <w:r>
-        <w:t>libraryCardNum</w:t>
-      </w:r>
-      <w:proofErr w:type="spellEnd"/>
-      <w:r>
-        <w:t xml:space="preserve">, </w:t>
-      </w:r>
-      <w:proofErr w:type="spellStart"/>
-      <w:r>
-        <w:t>pinNum</w:t>
-      </w:r>
-      <w:proofErr w:type="spellEnd"/>
-      <w:r>
-        <w:t xml:space="preserve"> FROM Person</w:t>
-      </w:r>
-      <w:r>
-        <w:t>;</w:t>
-      </w:r>
-    </w:p>
-    <w:p>
-      <w:pPr>
-        <w:spacing w:after="0"/>
-      </w:pPr>
-    </w:p>
-    <w:p>
-      <w:pPr>
-        <w:spacing w:after="0"/>
-        <w:rPr>
-          <w:b/>
-        </w:rPr>
-      </w:pPr>
-      <w:r>
-        <w:rPr>
-          <w:b/>
-        </w:rPr>
-        <w:t>SEARCH FOR LIBRARIAN USERNAME AND PIN: --to validate log in</w:t>
-      </w:r>
-    </w:p>
-    <w:p>
-      <w:pPr>
-        <w:spacing w:after="0"/>
-      </w:pPr>
-      <w:r>
-        <w:t xml:space="preserve">SELECT username, </w:t>
-      </w:r>
-      <w:proofErr w:type="spellStart"/>
-      <w:r>
-        <w:t>pinNum</w:t>
-      </w:r>
-      <w:proofErr w:type="spellEnd"/>
-      <w:r>
-        <w:t xml:space="preserve"> FROM Librarian</w:t>
-      </w:r>
-      <w:r>
-        <w:t>;</w:t>
-      </w:r>
-    </w:p>
-    <w:p>
-      <w:pPr>
-        <w:spacing w:after="0"/>
-      </w:pPr>
-    </w:p>
-    <w:p>
-      <w:pPr>
-        <w:spacing w:after="0"/>
-        <w:rPr>
-          <w:b/>
-        </w:rPr>
-      </w:pPr>
-      <w:r>
-        <w:rPr>
-          <w:b/>
-        </w:rPr>
-        <w:t>SEARCH FOR PERSON NAME: --to display profile</w:t>
-      </w:r>
-    </w:p>
-    <w:p>
-      <w:pPr>
-        <w:spacing w:after="0"/>
-      </w:pPr>
-      <w:r>
-        <w:t xml:space="preserve">SELECT </w:t>
-      </w:r>
-      <w:proofErr w:type="spellStart"/>
-      <w:r>
-        <w:t>fname</w:t>
-      </w:r>
-      <w:proofErr w:type="spellEnd"/>
-      <w:r>
-        <w:t xml:space="preserve">, </w:t>
-      </w:r>
-      <w:proofErr w:type="spellStart"/>
-      <w:r>
-        <w:t>lname</w:t>
-      </w:r>
-      <w:proofErr w:type="spellEnd"/>
-    </w:p>
-    <w:p>
-      <w:pPr>
-        <w:spacing w:after="0"/>
-      </w:pPr>
-      <w:r>
-        <w:t>FROM Person</w:t>
-      </w:r>
-    </w:p>
-    <w:p>
-      <w:pPr>
-        <w:spacing w:after="0"/>
-      </w:pPr>
-      <w:r>
-        <w:t xml:space="preserve">WHERE </w:t>
-      </w:r>
-      <w:proofErr w:type="spellStart"/>
-      <w:r>
-        <w:t>libraryCardNum</w:t>
-      </w:r>
-      <w:proofErr w:type="spellEnd"/>
-      <w:r>
-        <w:t xml:space="preserve"> =2;</w:t>
-      </w:r>
-    </w:p>
-    <w:p>
-      <w:pPr>
-        <w:spacing w:after="0"/>
-      </w:pPr>
-    </w:p>
-    <w:p>
-      <w:pPr>
-        <w:spacing w:after="0"/>
-        <w:rPr>
-          <w:b/>
-        </w:rPr>
-      </w:pPr>
-      <w:r>
-        <w:rPr>
-          <w:b/>
-        </w:rPr>
-        <w:t>CREATE SHELF:</w:t>
-      </w:r>
-    </w:p>
-    <w:p>
-      <w:pPr>
-        <w:spacing w:after="0"/>
-      </w:pPr>
-      <w:r>
-        <w:t xml:space="preserve">INSET INTO Shelf (‘location’, </w:t>
-      </w:r>
-      <w:proofErr w:type="spellStart"/>
-      <w:r>
-        <w:t>floorNum</w:t>
-      </w:r>
-      <w:proofErr w:type="spellEnd"/>
-      <w:r>
-        <w:t xml:space="preserve">’) </w:t>
-      </w:r>
-    </w:p>
-    <w:p>
-      <w:pPr>
-        <w:spacing w:after="0"/>
-      </w:pPr>
-      <w:r>
-        <w:t>VALUES (‘North Wing’, 1);</w:t>
-      </w:r>
-    </w:p>
-    <w:p>
-      <w:pPr>
-        <w:spacing w:after="0"/>
-      </w:pPr>
-    </w:p>
-    <w:p>
-      <w:pPr>
-        <w:spacing w:after="0"/>
-        <w:rPr>
-          <w:b/>
-        </w:rPr>
-      </w:pPr>
-      <w:r>
-        <w:rPr>
-          <w:b/>
-        </w:rPr>
-        <w:t>CREATE BOOK:</w:t>
-      </w:r>
-    </w:p>
-    <w:p>
-      <w:pPr>
-        <w:spacing w:after="0"/>
-      </w:pPr>
-      <w:r>
-        <w:t xml:space="preserve">INSERT INTO </w:t>
-      </w:r>
-      <w:proofErr w:type="gramStart"/>
-      <w:r>
-        <w:t>Book(</w:t>
-      </w:r>
-      <w:proofErr w:type="gramEnd"/>
-      <w:r>
-        <w:t xml:space="preserve"> </w:t>
-      </w:r>
-      <w:proofErr w:type="spellStart"/>
-      <w:r>
-        <w:t>authorFName</w:t>
-      </w:r>
-      <w:proofErr w:type="spellEnd"/>
-      <w:r>
-        <w:t xml:space="preserve">, </w:t>
-      </w:r>
-      <w:proofErr w:type="spellStart"/>
-      <w:r>
         <w:t>authorLName</w:t>
       </w:r>
       <w:proofErr w:type="spellEnd"/>
@@ -10430,15 +10164,7 @@
         <w:spacing w:after="0"/>
       </w:pPr>
       <w:r>
-        <w:t>VALUES ('J.K.'</w:t>
-      </w:r>
-      <w:proofErr w:type="gramStart"/>
-      <w:r>
-        <w:t>,  'Rowling'</w:t>
-      </w:r>
-      <w:proofErr w:type="gramEnd"/>
-      <w:r>
-        <w:t>,  'Harry Potter',  'Youth',  'Book about wizards', 5, 5)</w:t>
+        <w:t>VALUES ('J.K.',  'Rowling',  'Harry Potter',  'Youth',  'Book about wizards', 5, 5)</w:t>
       </w:r>
     </w:p>
     <w:p>
@@ -10616,21 +10342,21 @@
         <w:rPr>
           <w:bCs/>
         </w:rPr>
-        <w:t xml:space="preserve"> = </w:t>
-      </w:r>
-      <w:proofErr w:type="gramStart"/>
-      <w:r>
+        <w:t xml:space="preserve"> = ( SELECT id</w:t>
+      </w:r>
+    </w:p>
+    <w:p>
+      <w:pPr>
+        <w:spacing w:after="0"/>
         <w:rPr>
           <w:bCs/>
         </w:rPr>
-        <w:t>( SELECT</w:t>
-      </w:r>
-      <w:proofErr w:type="gramEnd"/>
+      </w:pPr>
       <w:r>
         <w:rPr>
           <w:bCs/>
         </w:rPr>
-        <w:t xml:space="preserve"> id</w:t>
+        <w:t>FROM Person</w:t>
       </w:r>
     </w:p>
     <w:p>
@@ -10644,133 +10370,365 @@
         <w:rPr>
           <w:bCs/>
         </w:rPr>
-        <w:t>FROM Person</w:t>
-      </w:r>
-    </w:p>
-    <w:p>
-      <w:pPr>
-        <w:spacing w:after="0"/>
+        <w:t xml:space="preserve">WHERE </w:t>
+      </w:r>
+      <w:proofErr w:type="spellStart"/>
+      <w:r>
         <w:rPr>
           <w:bCs/>
         </w:rPr>
-      </w:pPr>
+        <w:t>libraryCardNum</w:t>
+      </w:r>
+      <w:proofErr w:type="spellEnd"/>
       <w:r>
         <w:rPr>
           <w:bCs/>
         </w:rPr>
-        <w:t xml:space="preserve">WHERE </w:t>
+        <w:t xml:space="preserve"> = '2' ), </w:t>
       </w:r>
       <w:proofErr w:type="spellStart"/>
       <w:r>
         <w:rPr>
           <w:bCs/>
         </w:rPr>
+        <w:t>dateOut</w:t>
+      </w:r>
+      <w:proofErr w:type="spellEnd"/>
+      <w:r>
+        <w:rPr>
+          <w:bCs/>
+        </w:rPr>
+        <w:t>=</w:t>
+      </w:r>
+      <w:proofErr w:type="spellStart"/>
+      <w:r>
+        <w:rPr>
+          <w:bCs/>
+        </w:rPr>
+        <w:t>curdate</w:t>
+      </w:r>
+      <w:proofErr w:type="spellEnd"/>
+      <w:r>
+        <w:rPr>
+          <w:bCs/>
+        </w:rPr>
+        <w:t xml:space="preserve">(), </w:t>
+      </w:r>
+      <w:proofErr w:type="spellStart"/>
+      <w:r>
+        <w:rPr>
+          <w:bCs/>
+        </w:rPr>
+        <w:t>dueDate</w:t>
+      </w:r>
+      <w:proofErr w:type="spellEnd"/>
+      <w:r>
+        <w:rPr>
+          <w:bCs/>
+        </w:rPr>
+        <w:t>=</w:t>
+      </w:r>
+      <w:proofErr w:type="spellStart"/>
+      <w:r>
+        <w:rPr>
+          <w:bCs/>
+        </w:rPr>
+        <w:t>date_add</w:t>
+      </w:r>
+      <w:proofErr w:type="spellEnd"/>
+      <w:r>
+        <w:rPr>
+          <w:bCs/>
+        </w:rPr>
+        <w:t>(</w:t>
+      </w:r>
+      <w:proofErr w:type="spellStart"/>
+      <w:r>
+        <w:rPr>
+          <w:bCs/>
+        </w:rPr>
+        <w:t>curdate</w:t>
+      </w:r>
+      <w:proofErr w:type="spellEnd"/>
+      <w:r>
+        <w:rPr>
+          <w:bCs/>
+        </w:rPr>
+        <w:t>(), Interval 10 DAY)</w:t>
+      </w:r>
+    </w:p>
+    <w:p>
+      <w:pPr>
+        <w:spacing w:after="0"/>
+        <w:rPr>
+          <w:bCs/>
+        </w:rPr>
+      </w:pPr>
+      <w:r>
+        <w:rPr>
+          <w:bCs/>
+        </w:rPr>
+        <w:t>WHERE id =4</w:t>
+      </w:r>
+    </w:p>
+    <w:p>
+      <w:pPr>
+        <w:spacing w:after="0"/>
+      </w:pPr>
+    </w:p>
+    <w:p>
+      <w:pPr>
+        <w:spacing w:after="0"/>
+        <w:rPr>
+          <w:b/>
+        </w:rPr>
+      </w:pPr>
+      <w:r>
+        <w:rPr>
+          <w:b/>
+        </w:rPr>
+        <w:t>RETURN BOOK:</w:t>
+      </w:r>
+    </w:p>
+    <w:p>
+      <w:pPr>
+        <w:spacing w:after="0"/>
+      </w:pPr>
+      <w:r>
+        <w:t xml:space="preserve">UPDATE Book SET </w:t>
+      </w:r>
+      <w:proofErr w:type="spellStart"/>
+      <w:r>
+        <w:t>checkedOutBy</w:t>
+      </w:r>
+      <w:proofErr w:type="spellEnd"/>
+      <w:r>
+        <w:t>=NULL WHERE id=</w:t>
+      </w:r>
+      <w:r>
+        <w:t>2</w:t>
+      </w:r>
+    </w:p>
+    <w:p>
+      <w:pPr>
+        <w:spacing w:after="0"/>
+      </w:pPr>
+    </w:p>
+    <w:p>
+      <w:pPr>
+        <w:spacing w:after="0"/>
+        <w:rPr>
+          <w:b/>
+        </w:rPr>
+      </w:pPr>
+      <w:r>
+        <w:rPr>
+          <w:b/>
+        </w:rPr>
+        <w:t>PATRON BOOK SEARCH:</w:t>
+      </w:r>
+    </w:p>
+    <w:p>
+      <w:pPr>
+        <w:spacing w:after="0"/>
+      </w:pPr>
+      <w:r>
+        <w:rPr>
+          <w:bCs/>
+        </w:rPr>
+        <w:t>SELECT</w:t>
+      </w:r>
+      <w:r>
+        <w:t> Book.id, authorFName, authorLName, title, genre, description, checkedOutBy, dueDate, Shelf.location </w:t>
+      </w:r>
+      <w:r>
+        <w:rPr>
+          <w:bCs/>
+        </w:rPr>
+        <w:t>AS</w:t>
+      </w:r>
+      <w:r>
+        <w:t> location, Shelf.floorNum </w:t>
+      </w:r>
+      <w:r>
+        <w:rPr>
+          <w:bCs/>
+        </w:rPr>
+        <w:t>AS</w:t>
+      </w:r>
+      <w:r>
+        <w:t> floorNum, Person.libraryCardNum </w:t>
+      </w:r>
+      <w:r>
+        <w:rPr>
+          <w:bCs/>
+        </w:rPr>
+        <w:t>AS</w:t>
+      </w:r>
+      <w:r>
+        <w:t> libNum</w:t>
+      </w:r>
+      <w:r>
+        <w:br/>
+      </w:r>
+      <w:r>
+        <w:rPr>
+          <w:bCs/>
+        </w:rPr>
+        <w:t>FROM</w:t>
+      </w:r>
+      <w:r>
+        <w:t> Book</w:t>
+      </w:r>
+      <w:r>
+        <w:br/>
+      </w:r>
+      <w:r>
+        <w:rPr>
+          <w:bCs/>
+        </w:rPr>
+        <w:t>INNER</w:t>
+      </w:r>
+      <w:r>
+        <w:t> </w:t>
+      </w:r>
+      <w:r>
+        <w:rPr>
+          <w:bCs/>
+        </w:rPr>
+        <w:t>JOIN</w:t>
+      </w:r>
+      <w:r>
+        <w:t> Shelf </w:t>
+      </w:r>
+      <w:r>
+        <w:rPr>
+          <w:bCs/>
+        </w:rPr>
+        <w:t>ON</w:t>
+      </w:r>
+      <w:r>
+        <w:t> Shelf.id = </w:t>
+      </w:r>
+      <w:proofErr w:type="spellStart"/>
+      <w:r>
+        <w:t>Book.shelf</w:t>
+      </w:r>
+      <w:proofErr w:type="spellEnd"/>
+      <w:r>
+        <w:br/>
+      </w:r>
+      <w:r>
+        <w:rPr>
+          <w:bCs/>
+        </w:rPr>
+        <w:t>LEFT</w:t>
+      </w:r>
+      <w:r>
+        <w:t> </w:t>
+      </w:r>
+      <w:r>
+        <w:rPr>
+          <w:bCs/>
+        </w:rPr>
+        <w:t>JOIN</w:t>
+      </w:r>
+      <w:r>
+        <w:t> Person </w:t>
+      </w:r>
+      <w:r>
+        <w:rPr>
+          <w:bCs/>
+        </w:rPr>
+        <w:t>ON</w:t>
+      </w:r>
+      <w:r>
+        <w:t> Person.id = </w:t>
+      </w:r>
+      <w:proofErr w:type="spellStart"/>
+      <w:r>
+        <w:t>Book.checkedOutBy</w:t>
+      </w:r>
+      <w:proofErr w:type="spellEnd"/>
+      <w:r>
+        <w:br/>
+      </w:r>
+      <w:r>
+        <w:rPr>
+          <w:bCs/>
+        </w:rPr>
+        <w:t>WHERE</w:t>
+      </w:r>
+      <w:r>
+        <w:t> </w:t>
+      </w:r>
+      <w:proofErr w:type="spellStart"/>
+      <w:r>
+        <w:t>authorfName</w:t>
+      </w:r>
+      <w:proofErr w:type="spellEnd"/>
+      <w:r>
+        <w:t> </w:t>
+      </w:r>
+      <w:r>
+        <w:rPr>
+          <w:bCs/>
+        </w:rPr>
+        <w:t>LIKE</w:t>
+      </w:r>
+      <w:r>
+        <w:t> '%</w:t>
+      </w:r>
+      <w:proofErr w:type="spellStart"/>
+      <w:r>
+        <w:t>shel</w:t>
+      </w:r>
+      <w:proofErr w:type="spellEnd"/>
+      <w:r>
+        <w:t>%'</w:t>
+      </w:r>
+    </w:p>
+    <w:p>
+      <w:pPr>
+        <w:spacing w:after="0"/>
+      </w:pPr>
+    </w:p>
+    <w:p>
+      <w:pPr>
+        <w:spacing w:after="0"/>
+        <w:rPr>
+          <w:b/>
+        </w:rPr>
+      </w:pPr>
+      <w:r>
+        <w:rPr>
+          <w:b/>
+        </w:rPr>
+        <w:t>REQUEST BOOK</w:t>
+      </w:r>
+    </w:p>
+    <w:p>
+      <w:pPr>
+        <w:spacing w:after="0"/>
+      </w:pPr>
+      <w:r>
+        <w:t>INSERT INTO request(</w:t>
+      </w:r>
+      <w:proofErr w:type="spellStart"/>
+      <w:r>
+        <w:t>pid</w:t>
+      </w:r>
+      <w:proofErr w:type="spellEnd"/>
+      <w:r>
+        <w:t xml:space="preserve">, bid) VALUES ((SELECT id FROM Person WHERE </w:t>
+      </w:r>
+      <w:proofErr w:type="spellStart"/>
+      <w:r>
         <w:t>libraryCardNum</w:t>
       </w:r>
       <w:proofErr w:type="spellEnd"/>
       <w:r>
-        <w:rPr>
-          <w:bCs/>
-        </w:rPr>
-        <w:t xml:space="preserve"> = </w:t>
-      </w:r>
-      <w:proofErr w:type="gramStart"/>
-      <w:r>
-        <w:rPr>
-          <w:bCs/>
-        </w:rPr>
-        <w:t>'2' )</w:t>
-      </w:r>
-      <w:proofErr w:type="gramEnd"/>
-      <w:r>
-        <w:rPr>
-          <w:bCs/>
-        </w:rPr>
-        <w:t xml:space="preserve">, </w:t>
-      </w:r>
-      <w:proofErr w:type="spellStart"/>
-      <w:r>
-        <w:rPr>
-          <w:bCs/>
-        </w:rPr>
-        <w:t>dateOut</w:t>
-      </w:r>
-      <w:proofErr w:type="spellEnd"/>
-      <w:r>
-        <w:rPr>
-          <w:bCs/>
-        </w:rPr>
-        <w:t>=</w:t>
-      </w:r>
-      <w:proofErr w:type="spellStart"/>
-      <w:r>
-        <w:rPr>
-          <w:bCs/>
-        </w:rPr>
-        <w:t>curdate</w:t>
-      </w:r>
-      <w:proofErr w:type="spellEnd"/>
-      <w:r>
-        <w:rPr>
-          <w:bCs/>
-        </w:rPr>
-        <w:t xml:space="preserve">(), </w:t>
-      </w:r>
-      <w:proofErr w:type="spellStart"/>
-      <w:r>
-        <w:rPr>
-          <w:bCs/>
-        </w:rPr>
-        <w:t>dueDate</w:t>
-      </w:r>
-      <w:proofErr w:type="spellEnd"/>
-      <w:r>
-        <w:rPr>
-          <w:bCs/>
-        </w:rPr>
-        <w:t>=</w:t>
-      </w:r>
-      <w:proofErr w:type="spellStart"/>
-      <w:r>
-        <w:rPr>
-          <w:bCs/>
-        </w:rPr>
-        <w:t>date_add</w:t>
-      </w:r>
-      <w:proofErr w:type="spellEnd"/>
-      <w:r>
-        <w:rPr>
-          <w:bCs/>
-        </w:rPr>
-        <w:t>(</w:t>
-      </w:r>
-      <w:proofErr w:type="spellStart"/>
-      <w:r>
-        <w:rPr>
-          <w:bCs/>
-        </w:rPr>
-        <w:t>curdate</w:t>
-      </w:r>
-      <w:proofErr w:type="spellEnd"/>
-      <w:r>
-        <w:rPr>
-          <w:bCs/>
-        </w:rPr>
-        <w:t>(), Interval 10 DAY)</w:t>
-      </w:r>
-    </w:p>
-    <w:p>
-      <w:pPr>
-        <w:spacing w:after="0"/>
-        <w:rPr>
-          <w:bCs/>
-        </w:rPr>
-      </w:pPr>
-      <w:r>
-        <w:rPr>
-          <w:bCs/>
-        </w:rPr>
-        <w:t>WHERE id =4</w:t>
+        <w:t>=2), 7)</w:t>
       </w:r>
     </w:p>
     <w:p>
@@ -10789,26 +10747,26 @@
         <w:rPr>
           <w:b/>
         </w:rPr>
-        <w:t>RETURN BOOK:</w:t>
-      </w:r>
-    </w:p>
-    <w:p>
-      <w:pPr>
-        <w:spacing w:after="0"/>
-      </w:pPr>
-      <w:r>
-        <w:t xml:space="preserve">UPDATE Book SET </w:t>
-      </w:r>
-      <w:proofErr w:type="spellStart"/>
-      <w:r>
-        <w:t>checkedOutBy</w:t>
-      </w:r>
-      <w:proofErr w:type="spellEnd"/>
-      <w:r>
-        <w:t>=NULL WHERE id=</w:t>
-      </w:r>
-      <w:r>
-        <w:t>2</w:t>
+        <w:t>GET REQUEST INFO</w:t>
+      </w:r>
+    </w:p>
+    <w:p>
+      <w:pPr>
+        <w:spacing w:after="0"/>
+      </w:pPr>
+      <w:r>
+        <w:t>SEL</w:t>
+      </w:r>
+      <w:r>
+        <w:t xml:space="preserve">ECT </w:t>
+      </w:r>
+      <w:proofErr w:type="spellStart"/>
+      <w:r>
+        <w:t>pid</w:t>
+      </w:r>
+      <w:proofErr w:type="spellEnd"/>
+      <w:r>
+        <w:t xml:space="preserve"> FROM request WHERE bid=4</w:t>
       </w:r>
     </w:p>
     <w:p>
@@ -10827,290 +10785,21 @@
         <w:rPr>
           <w:b/>
         </w:rPr>
-        <w:t>PATRON BOOK SEARCH:</w:t>
-      </w:r>
-    </w:p>
-    <w:p>
-      <w:pPr>
-        <w:spacing w:after="0"/>
-      </w:pPr>
-      <w:r>
-        <w:rPr>
-          <w:bCs/>
-        </w:rPr>
-        <w:t>SELECT</w:t>
-      </w:r>
-      <w:r>
-        <w:t> Book.id, authorFName, authorLName, title, genre, description, checkedOutBy, dueDate, Shelf.location </w:t>
-      </w:r>
-      <w:r>
-        <w:rPr>
-          <w:bCs/>
-        </w:rPr>
-        <w:t>AS</w:t>
-      </w:r>
-      <w:r>
-        <w:t> location, Shelf.floorNum </w:t>
-      </w:r>
-      <w:r>
-        <w:rPr>
-          <w:bCs/>
-        </w:rPr>
-        <w:t>AS</w:t>
-      </w:r>
-      <w:r>
-        <w:t> floorNum, Person.libraryCardNum </w:t>
-      </w:r>
-      <w:r>
-        <w:rPr>
-          <w:bCs/>
-        </w:rPr>
-        <w:t>AS</w:t>
-      </w:r>
-      <w:r>
-        <w:t> libNum</w:t>
-      </w:r>
-      <w:r>
-        <w:br/>
-      </w:r>
-      <w:r>
-        <w:rPr>
-          <w:bCs/>
-        </w:rPr>
-        <w:t>FROM</w:t>
-      </w:r>
-      <w:r>
-        <w:t> Book</w:t>
-      </w:r>
-      <w:r>
-        <w:br/>
-      </w:r>
-      <w:r>
-        <w:rPr>
-          <w:bCs/>
-        </w:rPr>
-        <w:t>INNER</w:t>
-      </w:r>
-      <w:r>
-        <w:t> </w:t>
-      </w:r>
-      <w:r>
-        <w:rPr>
-          <w:bCs/>
-        </w:rPr>
-        <w:t>JOIN</w:t>
-      </w:r>
-      <w:r>
-        <w:t> Shelf </w:t>
-      </w:r>
-      <w:r>
-        <w:rPr>
-          <w:bCs/>
-        </w:rPr>
-        <w:t>ON</w:t>
-      </w:r>
-      <w:r>
-        <w:t> Shelf.id = </w:t>
-      </w:r>
-      <w:proofErr w:type="spellStart"/>
-      <w:r>
-        <w:t>Book.shelf</w:t>
-      </w:r>
-      <w:proofErr w:type="spellEnd"/>
-      <w:r>
-        <w:br/>
-      </w:r>
-      <w:r>
-        <w:rPr>
-          <w:bCs/>
-        </w:rPr>
-        <w:t>LEFT</w:t>
-      </w:r>
-      <w:r>
-        <w:t> </w:t>
-      </w:r>
-      <w:r>
-        <w:rPr>
-          <w:bCs/>
-        </w:rPr>
-        <w:t>JOIN</w:t>
-      </w:r>
-      <w:r>
-        <w:t> Person </w:t>
-      </w:r>
-      <w:r>
-        <w:rPr>
-          <w:bCs/>
-        </w:rPr>
-        <w:t>ON</w:t>
-      </w:r>
-      <w:r>
-        <w:t> Person.id = </w:t>
-      </w:r>
-      <w:proofErr w:type="spellStart"/>
-      <w:r>
-        <w:t>Book.checkedOutBy</w:t>
-      </w:r>
-      <w:proofErr w:type="spellEnd"/>
-      <w:r>
-        <w:br/>
-      </w:r>
-      <w:r>
-        <w:rPr>
-          <w:bCs/>
-        </w:rPr>
-        <w:t>WHERE</w:t>
-      </w:r>
-      <w:r>
-        <w:t> </w:t>
-      </w:r>
-      <w:proofErr w:type="spellStart"/>
-      <w:r>
-        <w:t>authorfName</w:t>
-      </w:r>
-      <w:proofErr w:type="spellEnd"/>
-      <w:r>
-        <w:t> </w:t>
-      </w:r>
-      <w:r>
-        <w:rPr>
-          <w:bCs/>
-        </w:rPr>
-        <w:t>LIKE</w:t>
-      </w:r>
-      <w:r>
-        <w:t> '%</w:t>
-      </w:r>
-      <w:proofErr w:type="spellStart"/>
-      <w:r>
-        <w:t>shel</w:t>
-      </w:r>
-      <w:proofErr w:type="spellEnd"/>
-      <w:r>
-        <w:t>%'</w:t>
-      </w:r>
-    </w:p>
-    <w:p>
-      <w:pPr>
-        <w:spacing w:after="0"/>
-      </w:pPr>
-    </w:p>
-    <w:p>
-      <w:pPr>
-        <w:spacing w:after="0"/>
-        <w:rPr>
-          <w:b/>
-        </w:rPr>
-      </w:pPr>
-      <w:r>
-        <w:rPr>
-          <w:b/>
-        </w:rPr>
-        <w:t>REQUEST BOOK</w:t>
-      </w:r>
-    </w:p>
-    <w:p>
-      <w:pPr>
-        <w:spacing w:after="0"/>
-      </w:pPr>
-      <w:r>
-        <w:t xml:space="preserve">INSERT INTO </w:t>
-      </w:r>
-      <w:proofErr w:type="gramStart"/>
-      <w:r>
-        <w:t>request(</w:t>
-      </w:r>
-      <w:proofErr w:type="spellStart"/>
-      <w:proofErr w:type="gramEnd"/>
+        <w:t>CANCEL REQUEST</w:t>
+      </w:r>
+    </w:p>
+    <w:p>
+      <w:pPr>
+        <w:spacing w:after="0"/>
+      </w:pPr>
+      <w:r>
+        <w:t xml:space="preserve">DELETE FROM request WHERE </w:t>
+      </w:r>
+      <w:proofErr w:type="spellStart"/>
       <w:r>
         <w:t>pid</w:t>
       </w:r>
       <w:proofErr w:type="spellEnd"/>
-      <w:r>
-        <w:t xml:space="preserve">, bid) VALUES ((SELECT id FROM Person WHERE </w:t>
-      </w:r>
-      <w:proofErr w:type="spellStart"/>
-      <w:r>
-        <w:t>libraryCardNum</w:t>
-      </w:r>
-      <w:proofErr w:type="spellEnd"/>
-      <w:r>
-        <w:t>=2), 7)</w:t>
-      </w:r>
-    </w:p>
-    <w:p>
-      <w:pPr>
-        <w:spacing w:after="0"/>
-      </w:pPr>
-    </w:p>
-    <w:p>
-      <w:pPr>
-        <w:spacing w:after="0"/>
-        <w:rPr>
-          <w:b/>
-        </w:rPr>
-      </w:pPr>
-      <w:r>
-        <w:rPr>
-          <w:b/>
-        </w:rPr>
-        <w:t>GET REQUEST INFO</w:t>
-      </w:r>
-    </w:p>
-    <w:p>
-      <w:pPr>
-        <w:spacing w:after="0"/>
-      </w:pPr>
-      <w:r>
-        <w:t>SEL</w:t>
-      </w:r>
-      <w:r>
-        <w:t xml:space="preserve">ECT </w:t>
-      </w:r>
-      <w:proofErr w:type="spellStart"/>
-      <w:proofErr w:type="gramStart"/>
-      <w:r>
-        <w:t>pid</w:t>
-      </w:r>
-      <w:proofErr w:type="spellEnd"/>
-      <w:proofErr w:type="gramEnd"/>
-      <w:r>
-        <w:t xml:space="preserve"> FROM request WHERE bid=4</w:t>
-      </w:r>
-    </w:p>
-    <w:p>
-      <w:pPr>
-        <w:spacing w:after="0"/>
-      </w:pPr>
-    </w:p>
-    <w:p>
-      <w:pPr>
-        <w:spacing w:after="0"/>
-        <w:rPr>
-          <w:b/>
-        </w:rPr>
-      </w:pPr>
-      <w:r>
-        <w:rPr>
-          <w:b/>
-        </w:rPr>
-        <w:t>CANCEL REQUEST</w:t>
-      </w:r>
-    </w:p>
-    <w:p>
-      <w:pPr>
-        <w:spacing w:after="0"/>
-      </w:pPr>
-      <w:r>
-        <w:t xml:space="preserve">DELETE FROM request WHERE </w:t>
-      </w:r>
-      <w:proofErr w:type="spellStart"/>
-      <w:proofErr w:type="gramStart"/>
-      <w:r>
-        <w:t>pid</w:t>
-      </w:r>
-      <w:proofErr w:type="spellEnd"/>
-      <w:proofErr w:type="gramEnd"/>
       <w:r>
         <w:t xml:space="preserve"> =3 AND bid =7</w:t>
       </w:r>
@@ -11147,15 +10836,7 @@
         <w:spacing w:after="0"/>
       </w:pPr>
       <w:r>
-        <w:t xml:space="preserve">SELECT </w:t>
-      </w:r>
-      <w:proofErr w:type="gramStart"/>
-      <w:r>
-        <w:t>MIN(</w:t>
-      </w:r>
-      <w:proofErr w:type="gramEnd"/>
-      <w:r>
-        <w:t xml:space="preserve">id), </w:t>
+        <w:t xml:space="preserve">SELECT MIN(id), </w:t>
       </w:r>
       <w:proofErr w:type="spellStart"/>
       <w:r>
@@ -11376,15 +11057,7 @@
       </w:r>
       <w:proofErr w:type="spellEnd"/>
       <w:r>
-        <w:t xml:space="preserve"> = </w:t>
-      </w:r>
-      <w:proofErr w:type="gramStart"/>
-      <w:r>
-        <w:t>( SELECT</w:t>
-      </w:r>
-      <w:proofErr w:type="gramEnd"/>
-      <w:r>
-        <w:t xml:space="preserve"> id FROM Person </w:t>
+        <w:t xml:space="preserve"> = ( SELECT id FROM Person </w:t>
       </w:r>
       <w:r>
         <w:t xml:space="preserve">WHERE </w:t>
@@ -11555,20 +11228,550 @@
       </w:r>
       <w:proofErr w:type="spellEnd"/>
       <w:r>
+        <w:t xml:space="preserve"> = ?</w:t>
+      </w:r>
+    </w:p>
+    <w:p>
+      <w:pPr>
+        <w:spacing w:after="0"/>
+      </w:pPr>
+      <w:r>
+        <w:t xml:space="preserve">DELETE FROM Person WHERE </w:t>
+      </w:r>
+      <w:proofErr w:type="spellStart"/>
+      <w:r>
+        <w:t>pinNum</w:t>
+      </w:r>
+      <w:proofErr w:type="spellEnd"/>
+      <w:r>
+        <w:t xml:space="preserve"> = ?</w:t>
+      </w:r>
+    </w:p>
+    <w:p>
+      <w:pPr>
+        <w:spacing w:after="0"/>
+      </w:pPr>
+    </w:p>
+    <w:p>
+      <w:pPr>
+        <w:spacing w:after="0"/>
+        <w:rPr>
+          <w:b/>
+        </w:rPr>
+      </w:pPr>
+      <w:r>
+        <w:rPr>
+          <w:b/>
+        </w:rPr>
+        <w:t>UPDATE LIBRARY CARD</w:t>
+      </w:r>
+    </w:p>
+    <w:p>
+      <w:pPr>
+        <w:spacing w:after="0"/>
+      </w:pPr>
+      <w:r>
+        <w:t xml:space="preserve">UPDATE </w:t>
+      </w:r>
+      <w:proofErr w:type="spellStart"/>
+      <w:r>
+        <w:t>libraryCard</w:t>
+      </w:r>
+      <w:proofErr w:type="spellEnd"/>
+      <w:r>
+        <w:t xml:space="preserve"> SET </w:t>
+      </w:r>
+      <w:proofErr w:type="spellStart"/>
+      <w:r>
+        <w:t>pinNum</w:t>
+      </w:r>
+      <w:proofErr w:type="spellEnd"/>
+      <w:r>
+        <w:t xml:space="preserve">=? WHERE </w:t>
+      </w:r>
+      <w:proofErr w:type="spellStart"/>
+      <w:r>
+        <w:t>pinNum</w:t>
+      </w:r>
+      <w:proofErr w:type="spellEnd"/>
+      <w:r>
+        <w:t>=?</w:t>
+      </w:r>
+    </w:p>
+    <w:p>
+      <w:pPr>
+        <w:spacing w:after="0"/>
+      </w:pPr>
+    </w:p>
+    <w:p>
+      <w:pPr>
+        <w:spacing w:after="0"/>
+        <w:rPr>
+          <w:b/>
+        </w:rPr>
+      </w:pPr>
+      <w:r>
+        <w:rPr>
+          <w:b/>
+        </w:rPr>
+        <w:t>SELECT PIN TO DETERMINE IF NEW PIN IS UNIQUE</w:t>
+      </w:r>
+    </w:p>
+    <w:p>
+      <w:pPr>
+        <w:spacing w:after="0"/>
+      </w:pPr>
+      <w:r>
+        <w:t xml:space="preserve">SELECT </w:t>
+      </w:r>
+      <w:proofErr w:type="spellStart"/>
+      <w:r>
+        <w:t>pinNum</w:t>
+      </w:r>
+      <w:proofErr w:type="spellEnd"/>
+      <w:r>
+        <w:t xml:space="preserve"> FROM Person</w:t>
+      </w:r>
+    </w:p>
+    <w:p>
+      <w:pPr>
+        <w:spacing w:after="0"/>
+      </w:pPr>
+    </w:p>
+    <w:p>
+      <w:pPr>
+        <w:spacing w:after="0"/>
+        <w:rPr>
+          <w:b/>
+        </w:rPr>
+      </w:pPr>
+      <w:r>
+        <w:rPr>
+          <w:b/>
+        </w:rPr>
+        <w:t>GET PIN FOR USER – TO TEST INPUT OF PIN</w:t>
+      </w:r>
+    </w:p>
+    <w:p>
+      <w:pPr>
+        <w:spacing w:after="0"/>
+      </w:pPr>
+      <w:r>
+        <w:t xml:space="preserve">SELECT </w:t>
+      </w:r>
+      <w:proofErr w:type="spellStart"/>
+      <w:r>
+        <w:t>pinNum</w:t>
+      </w:r>
+      <w:proofErr w:type="spellEnd"/>
+      <w:r>
+        <w:t xml:space="preserve"> FROM Person WHERE </w:t>
+      </w:r>
+      <w:proofErr w:type="spellStart"/>
+      <w:r>
+        <w:t>libraryCardNum</w:t>
+      </w:r>
+      <w:proofErr w:type="spellEnd"/>
+      <w:r>
+        <w:t>=</w:t>
+      </w:r>
+      <w:r>
+        <w:t>X</w:t>
+      </w:r>
+    </w:p>
+    <w:p>
+      <w:pPr>
+        <w:spacing w:after="0"/>
+      </w:pPr>
+    </w:p>
+    <w:p>
+      <w:pPr>
+        <w:spacing w:after="0"/>
+        <w:rPr>
+          <w:b/>
+        </w:rPr>
+      </w:pPr>
+      <w:r>
+        <w:rPr>
+          <w:b/>
+        </w:rPr>
+        <w:t>GET Librarians name for profile</w:t>
+      </w:r>
+    </w:p>
+    <w:p>
+      <w:pPr>
+        <w:spacing w:after="0"/>
+      </w:pPr>
+      <w:r>
+        <w:t xml:space="preserve">SELECT </w:t>
+      </w:r>
+      <w:proofErr w:type="spellStart"/>
+      <w:r>
+        <w:t>fname</w:t>
+      </w:r>
+      <w:proofErr w:type="spellEnd"/>
+      <w:r>
+        <w:t xml:space="preserve">, </w:t>
+      </w:r>
+      <w:proofErr w:type="spellStart"/>
+      <w:r>
+        <w:t>lname</w:t>
+      </w:r>
+      <w:proofErr w:type="spellEnd"/>
+      <w:r>
+        <w:t xml:space="preserve"> FROM Librarian WHERE username='</w:t>
+      </w:r>
+    </w:p>
+    <w:p>
+      <w:pPr>
+        <w:spacing w:after="0"/>
+      </w:pPr>
+    </w:p>
+    <w:p>
+      <w:pPr>
+        <w:spacing w:after="0"/>
+        <w:rPr>
+          <w:b/>
+        </w:rPr>
+      </w:pPr>
+      <w:r>
+        <w:rPr>
+          <w:b/>
+        </w:rPr>
+        <w:t>SEARCH INVENTORY</w:t>
+      </w:r>
+    </w:p>
+    <w:p>
+      <w:pPr>
+        <w:spacing w:after="0"/>
+      </w:pPr>
+      <w:r>
+        <w:t xml:space="preserve">SELECT Book.id, </w:t>
+      </w:r>
+      <w:proofErr w:type="spellStart"/>
+      <w:r>
+        <w:t>authorFName</w:t>
+      </w:r>
+      <w:proofErr w:type="spellEnd"/>
+      <w:r>
+        <w:t xml:space="preserve">, </w:t>
+      </w:r>
+      <w:proofErr w:type="spellStart"/>
+      <w:r>
+        <w:t>authorLName</w:t>
+      </w:r>
+      <w:proofErr w:type="spellEnd"/>
+      <w:r>
+        <w:t xml:space="preserve">, title, genre, description, </w:t>
+      </w:r>
+      <w:proofErr w:type="spellStart"/>
+      <w:r>
+        <w:t>checkedOutBy</w:t>
+      </w:r>
+      <w:proofErr w:type="spellEnd"/>
+      <w:r>
+        <w:t xml:space="preserve">, </w:t>
+      </w:r>
+      <w:proofErr w:type="spellStart"/>
+      <w:r>
+        <w:t>dueDate</w:t>
+      </w:r>
+      <w:proofErr w:type="spellEnd"/>
+      <w:r>
+        <w:t xml:space="preserve">, </w:t>
+      </w:r>
+      <w:proofErr w:type="spellStart"/>
+      <w:r>
+        <w:t>dateOut</w:t>
+      </w:r>
+      <w:proofErr w:type="spellEnd"/>
+      <w:r>
+        <w:t xml:space="preserve">, </w:t>
+      </w:r>
+      <w:proofErr w:type="spellStart"/>
+      <w:r>
+        <w:t>Shelf.location</w:t>
+      </w:r>
+      <w:proofErr w:type="spellEnd"/>
+      <w:r>
+        <w:t xml:space="preserve"> AS location, </w:t>
+      </w:r>
+      <w:proofErr w:type="spellStart"/>
+      <w:r>
+        <w:t>Shelf.floorNum</w:t>
+      </w:r>
+      <w:proofErr w:type="spellEnd"/>
+      <w:r>
+        <w:t xml:space="preserve"> AS </w:t>
+      </w:r>
+      <w:proofErr w:type="spellStart"/>
+      <w:r>
+        <w:t>floorNum</w:t>
+      </w:r>
+      <w:proofErr w:type="spellEnd"/>
+      <w:r>
+        <w:t xml:space="preserve">, </w:t>
+      </w:r>
+      <w:proofErr w:type="spellStart"/>
+      <w:r>
+        <w:t>Person.fName</w:t>
+      </w:r>
+      <w:proofErr w:type="spellEnd"/>
+      <w:r>
+        <w:t xml:space="preserve"> AS </w:t>
+      </w:r>
+      <w:proofErr w:type="spellStart"/>
+      <w:r>
+        <w:t>pfname</w:t>
+      </w:r>
+      <w:proofErr w:type="spellEnd"/>
+      <w:r>
+        <w:t xml:space="preserve">, </w:t>
+      </w:r>
+      <w:proofErr w:type="spellStart"/>
+      <w:r>
+        <w:t>Person.lname</w:t>
+      </w:r>
+      <w:proofErr w:type="spellEnd"/>
+      <w:r>
+        <w:t xml:space="preserve"> AS </w:t>
+      </w:r>
+      <w:proofErr w:type="spellStart"/>
+      <w:r>
+        <w:t>plname</w:t>
+      </w:r>
+      <w:proofErr w:type="spellEnd"/>
+      <w:r>
+        <w:t xml:space="preserve">, </w:t>
+      </w:r>
+      <w:proofErr w:type="spellStart"/>
+      <w:r>
+        <w:t>Librarian.fname</w:t>
+      </w:r>
+      <w:proofErr w:type="spellEnd"/>
+      <w:r>
+        <w:t xml:space="preserve"> AS </w:t>
+      </w:r>
+      <w:proofErr w:type="spellStart"/>
+      <w:r>
+        <w:t>lfname</w:t>
+      </w:r>
+      <w:proofErr w:type="spellEnd"/>
+      <w:r>
+        <w:t xml:space="preserve">, </w:t>
+      </w:r>
+      <w:proofErr w:type="spellStart"/>
+      <w:r>
+        <w:t>Librarian.lname</w:t>
+      </w:r>
+      <w:proofErr w:type="spellEnd"/>
+      <w:r>
+        <w:t xml:space="preserve"> AS </w:t>
+      </w:r>
+      <w:proofErr w:type="spellStart"/>
+      <w:r>
+        <w:t>llname</w:t>
+      </w:r>
+      <w:proofErr w:type="spellEnd"/>
+      <w:r>
         <w:t xml:space="preserve"> </w:t>
       </w:r>
-      <w:proofErr w:type="gramStart"/>
-      <w:r>
-        <w:t>= ?</w:t>
-      </w:r>
-      <w:proofErr w:type="gramEnd"/>
-    </w:p>
-    <w:p>
-      <w:pPr>
-        <w:spacing w:after="0"/>
-      </w:pPr>
-      <w:r>
-        <w:t xml:space="preserve">DELETE FROM Person WHERE </w:t>
+    </w:p>
+    <w:p>
+      <w:pPr>
+        <w:spacing w:after="0"/>
+      </w:pPr>
+      <w:r>
+        <w:t>FROM Book</w:t>
+      </w:r>
+    </w:p>
+    <w:p>
+      <w:pPr>
+        <w:spacing w:after="0"/>
+      </w:pPr>
+      <w:r>
+        <w:t xml:space="preserve">INNER JOIN Shelf ON Shelf.id = </w:t>
+      </w:r>
+      <w:proofErr w:type="spellStart"/>
+      <w:r>
+        <w:t>Book.shelf</w:t>
+      </w:r>
+      <w:proofErr w:type="spellEnd"/>
+    </w:p>
+    <w:p>
+      <w:pPr>
+        <w:spacing w:after="0"/>
+      </w:pPr>
+      <w:r>
+        <w:t xml:space="preserve">LEFT JOIN Person ON Person.id = </w:t>
+      </w:r>
+      <w:proofErr w:type="spellStart"/>
+      <w:r>
+        <w:t>Book.checkedOutBy</w:t>
+      </w:r>
+      <w:proofErr w:type="spellEnd"/>
+    </w:p>
+    <w:p>
+      <w:pPr>
+        <w:spacing w:after="0"/>
+      </w:pPr>
+      <w:r>
+        <w:t xml:space="preserve">INNER JOIN Librarian ON Librarian.id = </w:t>
+      </w:r>
+      <w:proofErr w:type="spellStart"/>
+      <w:r>
+        <w:t>Book.addedBy</w:t>
+      </w:r>
+      <w:proofErr w:type="spellEnd"/>
+    </w:p>
+    <w:p>
+      <w:pPr>
+        <w:spacing w:after="0"/>
+      </w:pPr>
+    </w:p>
+    <w:p>
+      <w:pPr>
+        <w:spacing w:after="0"/>
+      </w:pPr>
+      <w:r>
+        <w:rPr>
+          <w:b/>
+        </w:rPr>
+        <w:t>TO PRINT REQUESTS TO LIBRARIAN</w:t>
+      </w:r>
+    </w:p>
+    <w:p>
+      <w:pPr>
+        <w:spacing w:after="0"/>
+      </w:pPr>
+      <w:r>
+        <w:t xml:space="preserve">SELECT </w:t>
+      </w:r>
+      <w:proofErr w:type="spellStart"/>
+      <w:r>
+        <w:t>fname</w:t>
+      </w:r>
+      <w:proofErr w:type="spellEnd"/>
+      <w:r>
+        <w:t xml:space="preserve">, </w:t>
+      </w:r>
+      <w:proofErr w:type="spellStart"/>
+      <w:r>
+        <w:t>lname</w:t>
+      </w:r>
+      <w:proofErr w:type="spellEnd"/>
+      <w:r>
+        <w:t xml:space="preserve">, </w:t>
+      </w:r>
+      <w:proofErr w:type="spellStart"/>
+      <w:r>
+        <w:t>request.bid</w:t>
+      </w:r>
+      <w:proofErr w:type="spellEnd"/>
+    </w:p>
+    <w:p>
+      <w:pPr>
+        <w:spacing w:after="0"/>
+      </w:pPr>
+      <w:r>
+        <w:t>FROM Person</w:t>
+      </w:r>
+    </w:p>
+    <w:p>
+      <w:pPr>
+        <w:spacing w:after="0"/>
+      </w:pPr>
+      <w:r>
+        <w:t xml:space="preserve">LEFT JOIN request ON </w:t>
+      </w:r>
+      <w:proofErr w:type="spellStart"/>
+      <w:r>
+        <w:t>request.pid</w:t>
+      </w:r>
+      <w:proofErr w:type="spellEnd"/>
+      <w:r>
+        <w:t xml:space="preserve"> = Person.id</w:t>
+      </w:r>
+    </w:p>
+    <w:p>
+      <w:pPr>
+        <w:spacing w:after="0"/>
+      </w:pPr>
+    </w:p>
+    <w:p>
+      <w:pPr>
+        <w:spacing w:after="0"/>
+        <w:rPr>
+          <w:b/>
+        </w:rPr>
+      </w:pPr>
+      <w:r>
+        <w:rPr>
+          <w:b/>
+        </w:rPr>
+        <w:t>DELETE BOOK</w:t>
+      </w:r>
+    </w:p>
+    <w:p>
+      <w:pPr>
+        <w:spacing w:after="0"/>
+      </w:pPr>
+      <w:r>
+        <w:t>DELETE FROM Book</w:t>
+      </w:r>
+      <w:r>
+        <w:t xml:space="preserve"> WHERE id=X</w:t>
+      </w:r>
+    </w:p>
+    <w:p>
+      <w:pPr>
+        <w:spacing w:after="0"/>
+      </w:pPr>
+    </w:p>
+    <w:p>
+      <w:pPr>
+        <w:spacing w:after="0"/>
+        <w:rPr>
+          <w:b/>
+        </w:rPr>
+      </w:pPr>
+      <w:r>
+        <w:rPr>
+          <w:b/>
+        </w:rPr>
+        <w:t>Librarian profile info</w:t>
+      </w:r>
+    </w:p>
+    <w:p>
+      <w:pPr>
+        <w:spacing w:after="0"/>
+      </w:pPr>
+      <w:r>
+        <w:t xml:space="preserve">SELECT Librarian.id, </w:t>
+      </w:r>
+      <w:proofErr w:type="spellStart"/>
+      <w:r>
+        <w:t>fname</w:t>
+      </w:r>
+      <w:proofErr w:type="spellEnd"/>
+      <w:r>
+        <w:t xml:space="preserve">, </w:t>
+      </w:r>
+      <w:proofErr w:type="spellStart"/>
+      <w:r>
+        <w:t>lname</w:t>
+      </w:r>
+      <w:proofErr w:type="spellEnd"/>
+      <w:r>
+        <w:t xml:space="preserve">, username, </w:t>
+      </w:r>
+      <w:proofErr w:type="spellStart"/>
+      <w:r>
+        <w:t>startDate</w:t>
+      </w:r>
+      <w:proofErr w:type="spellEnd"/>
+      <w:r>
+        <w:t xml:space="preserve">, </w:t>
       </w:r>
       <w:proofErr w:type="spellStart"/>
       <w:r>
@@ -11576,13 +11779,24 @@
       </w:r>
       <w:proofErr w:type="spellEnd"/>
       <w:r>
-        <w:t xml:space="preserve"> </w:t>
-      </w:r>
-      <w:proofErr w:type="gramStart"/>
-      <w:r>
-        <w:t>= ?</w:t>
-      </w:r>
-      <w:proofErr w:type="gramEnd"/>
+        <w:t xml:space="preserve"> FROM Librarian</w:t>
+      </w:r>
+    </w:p>
+    <w:p>
+      <w:pPr>
+        <w:spacing w:after="0"/>
+      </w:pPr>
+      <w:r>
+        <w:t>WHERE username=</w:t>
+      </w:r>
+      <w:r>
+        <w:t>X</w:t>
+      </w:r>
+    </w:p>
+    <w:p>
+      <w:pPr>
+        <w:spacing w:after="0"/>
+      </w:pPr>
     </w:p>
     <w:p>
       <w:pPr>
@@ -11600,120 +11814,206 @@
         <w:rPr>
           <w:b/>
         </w:rPr>
-        <w:t>UPDATE LIBRARY CARD</w:t>
-      </w:r>
-    </w:p>
-    <w:p>
-      <w:pPr>
-        <w:spacing w:after="0"/>
-      </w:pPr>
-      <w:r>
-        <w:t xml:space="preserve">UPDATE </w:t>
-      </w:r>
-      <w:proofErr w:type="spellStart"/>
-      <w:r>
-        <w:t>libraryCard</w:t>
-      </w:r>
-      <w:proofErr w:type="spellEnd"/>
-      <w:r>
-        <w:t xml:space="preserve"> SET </w:t>
-      </w:r>
-      <w:proofErr w:type="spellStart"/>
-      <w:r>
-        <w:t>pinNum</w:t>
-      </w:r>
-      <w:proofErr w:type="spellEnd"/>
-      <w:r>
-        <w:t xml:space="preserve">=? WHERE </w:t>
-      </w:r>
-      <w:proofErr w:type="spellStart"/>
-      <w:r>
-        <w:t>pinNum</w:t>
-      </w:r>
-      <w:proofErr w:type="spellEnd"/>
-      <w:r>
-        <w:t>=?</w:t>
-      </w:r>
-    </w:p>
-    <w:p>
-      <w:pPr>
-        <w:spacing w:after="0"/>
-      </w:pPr>
-    </w:p>
-    <w:p>
-      <w:pPr>
-        <w:spacing w:after="0"/>
-        <w:rPr>
-          <w:b/>
-        </w:rPr>
-      </w:pPr>
-      <w:r>
-        <w:rPr>
-          <w:b/>
-        </w:rPr>
-        <w:t>SELECT PIN TO DETERMINE IF NEW PIN IS UNIQUE</w:t>
-      </w:r>
-    </w:p>
-    <w:p>
-      <w:pPr>
-        <w:spacing w:after="0"/>
-      </w:pPr>
-      <w:r>
-        <w:t xml:space="preserve">SELECT </w:t>
-      </w:r>
-      <w:proofErr w:type="spellStart"/>
-      <w:r>
-        <w:t>pinNum</w:t>
-      </w:r>
-      <w:proofErr w:type="spellEnd"/>
-      <w:r>
-        <w:t xml:space="preserve"> FROM Person</w:t>
-      </w:r>
-    </w:p>
-    <w:p>
-      <w:pPr>
-        <w:spacing w:after="0"/>
-      </w:pPr>
-    </w:p>
-    <w:p>
-      <w:pPr>
-        <w:spacing w:after="0"/>
-        <w:rPr>
-          <w:b/>
-        </w:rPr>
-      </w:pPr>
-      <w:r>
-        <w:rPr>
-          <w:b/>
-        </w:rPr>
-        <w:t>GET PIN FOR USER – TO TEST INPUT OF PIN</w:t>
-      </w:r>
-    </w:p>
-    <w:p>
-      <w:pPr>
-        <w:spacing w:after="0"/>
-      </w:pPr>
-      <w:r>
-        <w:t xml:space="preserve">SELECT </w:t>
-      </w:r>
-      <w:proofErr w:type="spellStart"/>
-      <w:r>
-        <w:t>pinNum</w:t>
-      </w:r>
-      <w:proofErr w:type="spellEnd"/>
-      <w:r>
-        <w:t xml:space="preserve"> FROM Person WHERE </w:t>
-      </w:r>
-      <w:proofErr w:type="spellStart"/>
-      <w:r>
-        <w:t>libraryCardNum</w:t>
-      </w:r>
-      <w:proofErr w:type="spellEnd"/>
-      <w:r>
-        <w:t>=</w:t>
-      </w:r>
-      <w:r>
-        <w:t>X</w:t>
+        <w:lastRenderedPageBreak/>
+        <w:t>Print books added by a librarian</w:t>
+      </w:r>
+      <w:bookmarkStart w:id="0" w:name="_GoBack"/>
+      <w:bookmarkEnd w:id="0"/>
+    </w:p>
+    <w:p>
+      <w:pPr>
+        <w:spacing w:after="0"/>
+      </w:pPr>
+      <w:r>
+        <w:t xml:space="preserve">SELECT Book.id AS id, </w:t>
+      </w:r>
+      <w:proofErr w:type="spellStart"/>
+      <w:r>
+        <w:t>authorFName</w:t>
+      </w:r>
+      <w:proofErr w:type="spellEnd"/>
+      <w:r>
+        <w:t xml:space="preserve">, </w:t>
+      </w:r>
+      <w:proofErr w:type="spellStart"/>
+      <w:r>
+        <w:t>authorLName</w:t>
+      </w:r>
+      <w:proofErr w:type="spellEnd"/>
+      <w:r>
+        <w:t xml:space="preserve">, title, genre, description, </w:t>
+      </w:r>
+      <w:proofErr w:type="spellStart"/>
+      <w:r>
+        <w:t>checkedOutBy</w:t>
+      </w:r>
+      <w:proofErr w:type="spellEnd"/>
+      <w:r>
+        <w:t xml:space="preserve">, </w:t>
+      </w:r>
+      <w:proofErr w:type="spellStart"/>
+      <w:r>
+        <w:t>dueDate</w:t>
+      </w:r>
+      <w:proofErr w:type="spellEnd"/>
+      <w:r>
+        <w:t xml:space="preserve">, </w:t>
+      </w:r>
+      <w:proofErr w:type="spellStart"/>
+      <w:r>
+        <w:t>dateOut</w:t>
+      </w:r>
+      <w:proofErr w:type="spellEnd"/>
+      <w:r>
+        <w:t xml:space="preserve">, </w:t>
+      </w:r>
+      <w:proofErr w:type="spellStart"/>
+      <w:r>
+        <w:t>Shelf.location</w:t>
+      </w:r>
+      <w:proofErr w:type="spellEnd"/>
+      <w:r>
+        <w:t xml:space="preserve"> AS location, </w:t>
+      </w:r>
+      <w:proofErr w:type="spellStart"/>
+      <w:r>
+        <w:t>Shelf.floorNum</w:t>
+      </w:r>
+      <w:proofErr w:type="spellEnd"/>
+      <w:r>
+        <w:t xml:space="preserve"> AS </w:t>
+      </w:r>
+      <w:proofErr w:type="spellStart"/>
+      <w:r>
+        <w:t>floorNum</w:t>
+      </w:r>
+      <w:proofErr w:type="spellEnd"/>
+      <w:r>
+        <w:t xml:space="preserve">, </w:t>
+      </w:r>
+      <w:proofErr w:type="spellStart"/>
+      <w:r>
+        <w:t>Person.fName</w:t>
+      </w:r>
+      <w:proofErr w:type="spellEnd"/>
+      <w:r>
+        <w:t xml:space="preserve"> AS </w:t>
+      </w:r>
+      <w:proofErr w:type="spellStart"/>
+      <w:r>
+        <w:t>pfname</w:t>
+      </w:r>
+      <w:proofErr w:type="spellEnd"/>
+      <w:r>
+        <w:t xml:space="preserve">, </w:t>
+      </w:r>
+      <w:proofErr w:type="spellStart"/>
+      <w:r>
+        <w:t>Person.lname</w:t>
+      </w:r>
+      <w:proofErr w:type="spellEnd"/>
+      <w:r>
+        <w:t xml:space="preserve"> AS </w:t>
+      </w:r>
+      <w:proofErr w:type="spellStart"/>
+      <w:r>
+        <w:t>plname</w:t>
+      </w:r>
+      <w:proofErr w:type="spellEnd"/>
+    </w:p>
+    <w:p>
+      <w:pPr>
+        <w:spacing w:after="0"/>
+      </w:pPr>
+      <w:r>
+        <w:t>FROM Book</w:t>
+      </w:r>
+    </w:p>
+    <w:p>
+      <w:pPr>
+        <w:spacing w:after="0"/>
+      </w:pPr>
+      <w:r>
+        <w:t xml:space="preserve">INNER JOIN Shelf ON Shelf.id = </w:t>
+      </w:r>
+      <w:proofErr w:type="spellStart"/>
+      <w:r>
+        <w:t>Book.shelf</w:t>
+      </w:r>
+      <w:proofErr w:type="spellEnd"/>
+    </w:p>
+    <w:p>
+      <w:pPr>
+        <w:spacing w:after="0"/>
+      </w:pPr>
+      <w:r>
+        <w:t xml:space="preserve">LEFT JOIN Person ON Person.id = </w:t>
+      </w:r>
+      <w:proofErr w:type="spellStart"/>
+      <w:r>
+        <w:t>Book.checkedOutBy</w:t>
+      </w:r>
+      <w:proofErr w:type="spellEnd"/>
+    </w:p>
+    <w:p>
+      <w:pPr>
+        <w:spacing w:after="0"/>
+      </w:pPr>
+      <w:r>
+        <w:t xml:space="preserve">INNER JOIN Librarian ON Librarian.id = </w:t>
+      </w:r>
+      <w:proofErr w:type="spellStart"/>
+      <w:r>
+        <w:t>Book.addedBy</w:t>
+      </w:r>
+      <w:proofErr w:type="spellEnd"/>
+    </w:p>
+    <w:p>
+      <w:pPr>
+        <w:spacing w:after="0"/>
+      </w:pPr>
+      <w:r>
+        <w:t xml:space="preserve">WHERE </w:t>
+      </w:r>
+      <w:proofErr w:type="spellStart"/>
+      <w:r>
+        <w:t>addedBy</w:t>
+      </w:r>
+      <w:proofErr w:type="spellEnd"/>
+      <w:r>
+        <w:t xml:space="preserve"> = ( </w:t>
+      </w:r>
+    </w:p>
+    <w:p>
+      <w:pPr>
+        <w:spacing w:after="0"/>
+      </w:pPr>
+      <w:r>
+        <w:t>SELECT id</w:t>
+      </w:r>
+    </w:p>
+    <w:p>
+      <w:pPr>
+        <w:spacing w:after="0"/>
+      </w:pPr>
+      <w:r>
+        <w:t>FROM Librarian</w:t>
+      </w:r>
+    </w:p>
+    <w:p>
+      <w:pPr>
+        <w:spacing w:after="0"/>
+      </w:pPr>
+      <w:r>
+        <w:t>WHERE username =  '</w:t>
+      </w:r>
+      <w:proofErr w:type="spellStart"/>
+      <w:r>
+        <w:t>rgilmore</w:t>
+      </w:r>
+      <w:proofErr w:type="spellEnd"/>
+      <w:r>
+        <w:t>' )</w:t>
       </w:r>
     </w:p>
     <w:p>

</xml_diff>

<commit_message>
Delete button complete. Add book form html done -- working on query
</commit_message>
<xml_diff>
--- a/ER+Schema.docx
+++ b/ER+Schema.docx
@@ -131,12 +131,14 @@
                                 <w:u w:val="single"/>
                               </w:rPr>
                             </w:pPr>
+                            <w:proofErr w:type="gramStart"/>
                             <w:r>
                               <w:rPr>
                                 <w:u w:val="single"/>
                               </w:rPr>
                               <w:t>id</w:t>
                             </w:r>
+                            <w:proofErr w:type="gramEnd"/>
                           </w:p>
                           <w:p>
                             <w:pPr>
@@ -179,12 +181,14 @@
                           <w:u w:val="single"/>
                         </w:rPr>
                       </w:pPr>
+                      <w:proofErr w:type="gramStart"/>
                       <w:r>
                         <w:rPr>
                           <w:u w:val="single"/>
                         </w:rPr>
                         <w:t>id</w:t>
                       </w:r>
+                      <w:proofErr w:type="gramEnd"/>
                     </w:p>
                     <w:p>
                       <w:pPr>
@@ -324,10 +328,12 @@
                               <w:jc w:val="center"/>
                             </w:pPr>
                             <w:proofErr w:type="spellStart"/>
+                            <w:proofErr w:type="gramStart"/>
                             <w:r>
                               <w:t>lname</w:t>
                             </w:r>
                             <w:proofErr w:type="spellEnd"/>
+                            <w:proofErr w:type="gramEnd"/>
                           </w:p>
                         </w:txbxContent>
                       </wps:txbx>
@@ -360,10 +366,12 @@
                         <w:jc w:val="center"/>
                       </w:pPr>
                       <w:proofErr w:type="spellStart"/>
+                      <w:proofErr w:type="gramStart"/>
                       <w:r>
                         <w:t>lname</w:t>
                       </w:r>
                       <w:proofErr w:type="spellEnd"/>
+                      <w:proofErr w:type="gramEnd"/>
                     </w:p>
                   </w:txbxContent>
                 </v:textbox>
@@ -426,10 +434,12 @@
                               <w:jc w:val="center"/>
                             </w:pPr>
                             <w:proofErr w:type="spellStart"/>
+                            <w:proofErr w:type="gramStart"/>
                             <w:r>
                               <w:t>fname</w:t>
                             </w:r>
                             <w:proofErr w:type="spellEnd"/>
+                            <w:proofErr w:type="gramEnd"/>
                           </w:p>
                         </w:txbxContent>
                       </wps:txbx>
@@ -462,10 +472,12 @@
                         <w:jc w:val="center"/>
                       </w:pPr>
                       <w:proofErr w:type="spellStart"/>
+                      <w:proofErr w:type="gramStart"/>
                       <w:r>
                         <w:t>fname</w:t>
                       </w:r>
                       <w:proofErr w:type="spellEnd"/>
+                      <w:proofErr w:type="gramEnd"/>
                     </w:p>
                   </w:txbxContent>
                 </v:textbox>
@@ -720,6 +732,7 @@
                                 <w:szCs w:val="18"/>
                               </w:rPr>
                             </w:pPr>
+                            <w:proofErr w:type="gramStart"/>
                             <w:r>
                               <w:rPr>
                                 <w:sz w:val="18"/>
@@ -727,6 +740,7 @@
                               </w:rPr>
                               <w:t>contains</w:t>
                             </w:r>
+                            <w:proofErr w:type="gramEnd"/>
                           </w:p>
                         </w:txbxContent>
                       </wps:txbx>
@@ -765,6 +779,7 @@
                           <w:szCs w:val="18"/>
                         </w:rPr>
                       </w:pPr>
+                      <w:proofErr w:type="gramStart"/>
                       <w:r>
                         <w:rPr>
                           <w:sz w:val="18"/>
@@ -772,6 +787,7 @@
                         </w:rPr>
                         <w:t>contains</w:t>
                       </w:r>
+                      <w:proofErr w:type="gramEnd"/>
                     </w:p>
                   </w:txbxContent>
                 </v:textbox>
@@ -837,12 +853,14 @@
                                 <w:u w:val="single"/>
                               </w:rPr>
                             </w:pPr>
+                            <w:proofErr w:type="gramStart"/>
                             <w:r>
                               <w:rPr>
                                 <w:u w:val="single"/>
                               </w:rPr>
                               <w:t>id</w:t>
                             </w:r>
+                            <w:proofErr w:type="gramEnd"/>
                           </w:p>
                         </w:txbxContent>
                       </wps:txbx>
@@ -877,12 +895,14 @@
                           <w:u w:val="single"/>
                         </w:rPr>
                       </w:pPr>
+                      <w:proofErr w:type="gramStart"/>
                       <w:r>
                         <w:rPr>
                           <w:u w:val="single"/>
                         </w:rPr>
                         <w:t>id</w:t>
                       </w:r>
+                      <w:proofErr w:type="gramEnd"/>
                     </w:p>
                   </w:txbxContent>
                 </v:textbox>
@@ -945,9 +965,11 @@
                             <w:pPr>
                               <w:jc w:val="center"/>
                             </w:pPr>
+                            <w:proofErr w:type="gramStart"/>
                             <w:r>
                               <w:t>floor</w:t>
                             </w:r>
+                            <w:proofErr w:type="gramEnd"/>
                           </w:p>
                         </w:txbxContent>
                       </wps:txbx>
@@ -979,9 +1001,11 @@
                       <w:pPr>
                         <w:jc w:val="center"/>
                       </w:pPr>
+                      <w:proofErr w:type="gramStart"/>
                       <w:r>
                         <w:t>floor</w:t>
                       </w:r>
+                      <w:proofErr w:type="gramEnd"/>
                     </w:p>
                   </w:txbxContent>
                 </v:textbox>
@@ -1240,10 +1264,12 @@
                               <w:jc w:val="center"/>
                             </w:pPr>
                             <w:proofErr w:type="spellStart"/>
+                            <w:proofErr w:type="gramStart"/>
                             <w:r>
                               <w:t>startDate</w:t>
                             </w:r>
                             <w:proofErr w:type="spellEnd"/>
+                            <w:proofErr w:type="gramEnd"/>
                           </w:p>
                         </w:txbxContent>
                       </wps:txbx>
@@ -1276,10 +1302,12 @@
                         <w:jc w:val="center"/>
                       </w:pPr>
                       <w:proofErr w:type="spellStart"/>
+                      <w:proofErr w:type="gramStart"/>
                       <w:r>
                         <w:t>startDate</w:t>
                       </w:r>
                       <w:proofErr w:type="spellEnd"/>
+                      <w:proofErr w:type="gramEnd"/>
                     </w:p>
                   </w:txbxContent>
                 </v:textbox>
@@ -1662,6 +1690,7 @@
                                 <w:szCs w:val="18"/>
                               </w:rPr>
                             </w:pPr>
+                            <w:proofErr w:type="gramStart"/>
                             <w:r>
                               <w:rPr>
                                 <w:sz w:val="18"/>
@@ -1669,6 +1698,7 @@
                               </w:rPr>
                               <w:t>adds</w:t>
                             </w:r>
+                            <w:proofErr w:type="gramEnd"/>
                           </w:p>
                         </w:txbxContent>
                       </wps:txbx>
@@ -1703,6 +1733,7 @@
                           <w:szCs w:val="18"/>
                         </w:rPr>
                       </w:pPr>
+                      <w:proofErr w:type="gramStart"/>
                       <w:r>
                         <w:rPr>
                           <w:sz w:val="18"/>
@@ -1710,6 +1741,7 @@
                         </w:rPr>
                         <w:t>adds</w:t>
                       </w:r>
+                      <w:proofErr w:type="gramEnd"/>
                     </w:p>
                   </w:txbxContent>
                 </v:textbox>
@@ -1773,10 +1805,12 @@
                               <w:jc w:val="center"/>
                             </w:pPr>
                             <w:proofErr w:type="spellStart"/>
+                            <w:proofErr w:type="gramStart"/>
                             <w:r>
                               <w:t>userName</w:t>
                             </w:r>
                             <w:proofErr w:type="spellEnd"/>
+                            <w:proofErr w:type="gramEnd"/>
                           </w:p>
                         </w:txbxContent>
                       </wps:txbx>
@@ -1809,10 +1843,12 @@
                         <w:jc w:val="center"/>
                       </w:pPr>
                       <w:proofErr w:type="spellStart"/>
+                      <w:proofErr w:type="gramStart"/>
                       <w:r>
                         <w:t>userName</w:t>
                       </w:r>
                       <w:proofErr w:type="spellEnd"/>
+                      <w:proofErr w:type="gramEnd"/>
                     </w:p>
                   </w:txbxContent>
                 </v:textbox>
@@ -2174,10 +2210,12 @@
                               <w:jc w:val="center"/>
                             </w:pPr>
                             <w:proofErr w:type="spellStart"/>
+                            <w:proofErr w:type="gramStart"/>
                             <w:r>
                               <w:t>dateIssued</w:t>
                             </w:r>
                             <w:proofErr w:type="spellEnd"/>
+                            <w:proofErr w:type="gramEnd"/>
                           </w:p>
                         </w:txbxContent>
                       </wps:txbx>
@@ -2210,10 +2248,12 @@
                         <w:jc w:val="center"/>
                       </w:pPr>
                       <w:proofErr w:type="spellStart"/>
+                      <w:proofErr w:type="gramStart"/>
                       <w:r>
                         <w:t>dateIssued</w:t>
                       </w:r>
                       <w:proofErr w:type="spellEnd"/>
+                      <w:proofErr w:type="gramEnd"/>
                     </w:p>
                   </w:txbxContent>
                 </v:textbox>
@@ -2473,12 +2513,14 @@
                                 <w:u w:val="single"/>
                               </w:rPr>
                             </w:pPr>
+                            <w:proofErr w:type="gramStart"/>
                             <w:r>
                               <w:rPr>
                                 <w:u w:val="single"/>
                               </w:rPr>
                               <w:t>id</w:t>
                             </w:r>
+                            <w:proofErr w:type="gramEnd"/>
                           </w:p>
                         </w:txbxContent>
                       </wps:txbx>
@@ -2513,12 +2555,14 @@
                           <w:u w:val="single"/>
                         </w:rPr>
                       </w:pPr>
+                      <w:proofErr w:type="gramStart"/>
                       <w:r>
                         <w:rPr>
                           <w:u w:val="single"/>
                         </w:rPr>
                         <w:t>id</w:t>
                       </w:r>
+                      <w:proofErr w:type="gramEnd"/>
                     </w:p>
                   </w:txbxContent>
                 </v:textbox>
@@ -2719,9 +2763,11 @@
                             <w:pPr>
                               <w:jc w:val="center"/>
                             </w:pPr>
+                            <w:proofErr w:type="gramStart"/>
                             <w:r>
                               <w:t>has</w:t>
                             </w:r>
+                            <w:proofErr w:type="gramEnd"/>
                           </w:p>
                         </w:txbxContent>
                       </wps:txbx>
@@ -2749,9 +2795,11 @@
                       <w:pPr>
                         <w:jc w:val="center"/>
                       </w:pPr>
+                      <w:proofErr w:type="gramStart"/>
                       <w:r>
                         <w:t>has</w:t>
                       </w:r>
+                      <w:proofErr w:type="gramEnd"/>
                     </w:p>
                   </w:txbxContent>
                 </v:textbox>
@@ -2825,7 +2873,7 @@
           </mc:Choice>
           <mc:Fallback>
             <w:pict>
-              <v:line w14:anchorId="6E05B272" id="Straight Connector 4" o:spid="_x0000_s1026" style="position:absolute;flip:y;z-index:251825152;visibility:visible;mso-wrap-style:square;mso-wrap-distance-left:9pt;mso-wrap-distance-top:0;mso-wrap-distance-right:9pt;mso-wrap-distance-bottom:0;mso-position-horizontal:absolute;mso-position-horizontal-relative:margin;mso-position-vertical:absolute;mso-position-vertical-relative:text" from="153.15pt,2pt" to="189.6pt,3.8pt" o:gfxdata="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" strokecolor="black [3200]" strokeweight=".5pt">
+              <v:line w14:anchorId="49CC44BE" id="Straight Connector 4" o:spid="_x0000_s1026" style="position:absolute;flip:y;z-index:251825152;visibility:visible;mso-wrap-style:square;mso-wrap-distance-left:9pt;mso-wrap-distance-top:0;mso-wrap-distance-right:9pt;mso-wrap-distance-bottom:0;mso-position-horizontal:absolute;mso-position-horizontal-relative:margin;mso-position-vertical:absolute;mso-position-vertical-relative:text" from="153.15pt,2pt" to="189.6pt,3.8pt" o:gfxdata="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" strokecolor="black [3200]" strokeweight=".5pt">
                 <v:stroke joinstyle="miter"/>
                 <w10:wrap anchorx="margin"/>
               </v:line>
@@ -3393,10 +3441,12 @@
                               <w:jc w:val="center"/>
                             </w:pPr>
                             <w:proofErr w:type="spellStart"/>
+                            <w:proofErr w:type="gramStart"/>
                             <w:r>
                               <w:t>dateOut</w:t>
                             </w:r>
                             <w:proofErr w:type="spellEnd"/>
+                            <w:proofErr w:type="gramEnd"/>
                           </w:p>
                         </w:txbxContent>
                       </wps:txbx>
@@ -3429,10 +3479,12 @@
                         <w:jc w:val="center"/>
                       </w:pPr>
                       <w:proofErr w:type="spellStart"/>
+                      <w:proofErr w:type="gramStart"/>
                       <w:r>
                         <w:t>dateOut</w:t>
                       </w:r>
                       <w:proofErr w:type="spellEnd"/>
+                      <w:proofErr w:type="gramEnd"/>
                     </w:p>
                   </w:txbxContent>
                 </v:textbox>
@@ -3683,10 +3735,12 @@
                               <w:jc w:val="center"/>
                             </w:pPr>
                             <w:proofErr w:type="spellStart"/>
+                            <w:proofErr w:type="gramStart"/>
                             <w:r>
                               <w:t>dueDate</w:t>
                             </w:r>
                             <w:proofErr w:type="spellEnd"/>
+                            <w:proofErr w:type="gramEnd"/>
                           </w:p>
                         </w:txbxContent>
                       </wps:txbx>
@@ -3719,10 +3773,12 @@
                         <w:jc w:val="center"/>
                       </w:pPr>
                       <w:proofErr w:type="spellStart"/>
+                      <w:proofErr w:type="gramStart"/>
                       <w:r>
                         <w:t>dueDate</w:t>
                       </w:r>
                       <w:proofErr w:type="spellEnd"/>
+                      <w:proofErr w:type="gramEnd"/>
                     </w:p>
                   </w:txbxContent>
                 </v:textbox>
@@ -4037,12 +4093,14 @@
                                 <w:u w:val="single"/>
                               </w:rPr>
                             </w:pPr>
+                            <w:proofErr w:type="gramStart"/>
                             <w:r>
                               <w:rPr>
                                 <w:u w:val="single"/>
                               </w:rPr>
                               <w:t>id</w:t>
                             </w:r>
+                            <w:proofErr w:type="gramEnd"/>
                           </w:p>
                           <w:p>
                             <w:pPr>
@@ -4087,12 +4145,14 @@
                           <w:u w:val="single"/>
                         </w:rPr>
                       </w:pPr>
+                      <w:proofErr w:type="gramStart"/>
                       <w:r>
                         <w:rPr>
                           <w:u w:val="single"/>
                         </w:rPr>
                         <w:t>id</w:t>
                       </w:r>
+                      <w:proofErr w:type="gramEnd"/>
                     </w:p>
                     <w:p>
                       <w:pPr>
@@ -4847,9 +4907,11 @@
                             <w:pPr>
                               <w:jc w:val="center"/>
                             </w:pPr>
+                            <w:proofErr w:type="gramStart"/>
                             <w:r>
                               <w:t>location</w:t>
                             </w:r>
+                            <w:proofErr w:type="gramEnd"/>
                           </w:p>
                         </w:txbxContent>
                       </wps:txbx>
@@ -4881,9 +4943,11 @@
                       <w:pPr>
                         <w:jc w:val="center"/>
                       </w:pPr>
+                      <w:proofErr w:type="gramStart"/>
                       <w:r>
                         <w:t>location</w:t>
                       </w:r>
+                      <w:proofErr w:type="gramEnd"/>
                     </w:p>
                   </w:txbxContent>
                 </v:textbox>
@@ -5211,6 +5275,7 @@
                               <w:jc w:val="center"/>
                             </w:pPr>
                             <w:proofErr w:type="spellStart"/>
+                            <w:proofErr w:type="gramStart"/>
                             <w:r>
                               <w:t>author</w:t>
                             </w:r>
@@ -5218,6 +5283,7 @@
                               <w:t>Fname</w:t>
                             </w:r>
                             <w:proofErr w:type="spellEnd"/>
+                            <w:proofErr w:type="gramEnd"/>
                           </w:p>
                           <w:p>
                             <w:pPr>
@@ -5258,6 +5324,7 @@
                         <w:jc w:val="center"/>
                       </w:pPr>
                       <w:proofErr w:type="spellStart"/>
+                      <w:proofErr w:type="gramStart"/>
                       <w:r>
                         <w:t>author</w:t>
                       </w:r>
@@ -5265,6 +5332,7 @@
                         <w:t>Fname</w:t>
                       </w:r>
                       <w:proofErr w:type="spellEnd"/>
+                      <w:proofErr w:type="gramEnd"/>
                     </w:p>
                     <w:p>
                       <w:pPr>
@@ -5578,6 +5646,7 @@
                               <w:jc w:val="center"/>
                             </w:pPr>
                             <w:proofErr w:type="spellStart"/>
+                            <w:proofErr w:type="gramStart"/>
                             <w:r>
                               <w:t>author</w:t>
                             </w:r>
@@ -5585,6 +5654,7 @@
                               <w:t>Lname</w:t>
                             </w:r>
                             <w:proofErr w:type="spellEnd"/>
+                            <w:proofErr w:type="gramEnd"/>
                           </w:p>
                           <w:p>
                             <w:pPr>
@@ -5625,6 +5695,7 @@
                         <w:jc w:val="center"/>
                       </w:pPr>
                       <w:proofErr w:type="spellStart"/>
+                      <w:proofErr w:type="gramStart"/>
                       <w:r>
                         <w:t>author</w:t>
                       </w:r>
@@ -5632,6 +5703,7 @@
                         <w:t>Lname</w:t>
                       </w:r>
                       <w:proofErr w:type="spellEnd"/>
+                      <w:proofErr w:type="gramEnd"/>
                     </w:p>
                     <w:p>
                       <w:pPr>
@@ -5908,12 +5980,14 @@
                                 <w:u w:val="single"/>
                               </w:rPr>
                             </w:pPr>
+                            <w:proofErr w:type="gramStart"/>
                             <w:r>
                               <w:rPr>
                                 <w:u w:val="single"/>
                               </w:rPr>
                               <w:t>id</w:t>
                             </w:r>
+                            <w:proofErr w:type="gramEnd"/>
                           </w:p>
                           <w:p>
                             <w:pPr>
@@ -5956,12 +6030,14 @@
                           <w:u w:val="single"/>
                         </w:rPr>
                       </w:pPr>
+                      <w:proofErr w:type="gramStart"/>
                       <w:r>
                         <w:rPr>
                           <w:u w:val="single"/>
                         </w:rPr>
                         <w:t>id</w:t>
                       </w:r>
+                      <w:proofErr w:type="gramEnd"/>
                     </w:p>
                     <w:p>
                       <w:pPr>
@@ -6167,10 +6243,12 @@
                               <w:jc w:val="center"/>
                             </w:pPr>
                             <w:proofErr w:type="spellStart"/>
+                            <w:proofErr w:type="gramStart"/>
                             <w:r>
                               <w:t>fname</w:t>
                             </w:r>
                             <w:proofErr w:type="spellEnd"/>
+                            <w:proofErr w:type="gramEnd"/>
                           </w:p>
                         </w:txbxContent>
                       </wps:txbx>
@@ -6203,10 +6281,12 @@
                         <w:jc w:val="center"/>
                       </w:pPr>
                       <w:proofErr w:type="spellStart"/>
+                      <w:proofErr w:type="gramStart"/>
                       <w:r>
                         <w:t>fname</w:t>
                       </w:r>
                       <w:proofErr w:type="spellEnd"/>
+                      <w:proofErr w:type="gramEnd"/>
                     </w:p>
                   </w:txbxContent>
                 </v:textbox>
@@ -6525,10 +6605,12 @@
                               <w:jc w:val="center"/>
                             </w:pPr>
                             <w:proofErr w:type="spellStart"/>
+                            <w:proofErr w:type="gramStart"/>
                             <w:r>
                               <w:t>lname</w:t>
                             </w:r>
                             <w:proofErr w:type="spellEnd"/>
+                            <w:proofErr w:type="gramEnd"/>
                           </w:p>
                         </w:txbxContent>
                       </wps:txbx>
@@ -6561,10 +6643,12 @@
                         <w:jc w:val="center"/>
                       </w:pPr>
                       <w:proofErr w:type="spellStart"/>
+                      <w:proofErr w:type="gramStart"/>
                       <w:r>
                         <w:t>lname</w:t>
                       </w:r>
                       <w:proofErr w:type="spellEnd"/>
+                      <w:proofErr w:type="gramEnd"/>
                     </w:p>
                   </w:txbxContent>
                 </v:textbox>
@@ -8732,6 +8816,7 @@
         <w:t xml:space="preserve">CREATE TABLE </w:t>
       </w:r>
       <w:proofErr w:type="spellStart"/>
+      <w:proofErr w:type="gramStart"/>
       <w:r>
         <w:t>libraryCard</w:t>
       </w:r>
@@ -8739,24 +8824,32 @@
       <w:r>
         <w:t>(</w:t>
       </w:r>
-    </w:p>
-    <w:p>
-      <w:pPr>
-        <w:spacing w:after="0"/>
-      </w:pPr>
-      <w:r>
-        <w:t>id INT AUTO_INCREMENT ,</w:t>
-      </w:r>
-    </w:p>
-    <w:p>
-      <w:pPr>
-        <w:spacing w:after="0"/>
-      </w:pPr>
-      <w:proofErr w:type="spellStart"/>
+      <w:proofErr w:type="gramEnd"/>
+    </w:p>
+    <w:p>
+      <w:pPr>
+        <w:spacing w:after="0"/>
+      </w:pPr>
+      <w:proofErr w:type="gramStart"/>
+      <w:r>
+        <w:t>id</w:t>
+      </w:r>
+      <w:proofErr w:type="gramEnd"/>
+      <w:r>
+        <w:t xml:space="preserve"> INT AUTO_INCREMENT ,</w:t>
+      </w:r>
+    </w:p>
+    <w:p>
+      <w:pPr>
+        <w:spacing w:after="0"/>
+      </w:pPr>
+      <w:proofErr w:type="spellStart"/>
+      <w:proofErr w:type="gramStart"/>
       <w:r>
         <w:t>pinNum</w:t>
       </w:r>
       <w:proofErr w:type="spellEnd"/>
+      <w:proofErr w:type="gramEnd"/>
       <w:r>
         <w:t xml:space="preserve"> INT</w:t>
       </w:r>
@@ -8775,10 +8868,12 @@
         <w:spacing w:after="0"/>
       </w:pPr>
       <w:proofErr w:type="spellStart"/>
+      <w:proofErr w:type="gramStart"/>
       <w:r>
         <w:t>dateIssued</w:t>
       </w:r>
       <w:proofErr w:type="spellEnd"/>
+      <w:proofErr w:type="gramEnd"/>
       <w:r>
         <w:t xml:space="preserve"> DATE,</w:t>
       </w:r>
@@ -8788,7 +8883,15 @@
         <w:spacing w:after="0"/>
       </w:pPr>
       <w:r>
-        <w:t xml:space="preserve">PRIMARY KEY ( id, </w:t>
+        <w:t xml:space="preserve">PRIMARY KEY </w:t>
+      </w:r>
+      <w:proofErr w:type="gramStart"/>
+      <w:r>
+        <w:t>( id</w:t>
+      </w:r>
+      <w:proofErr w:type="gramEnd"/>
+      <w:r>
+        <w:t xml:space="preserve">, </w:t>
       </w:r>
       <w:proofErr w:type="spellStart"/>
       <w:r>
@@ -8824,8 +8927,13 @@
       <w:pPr>
         <w:spacing w:after="0"/>
       </w:pPr>
-      <w:r>
-        <w:t>id int AUTO_INCREMENT PRIMARY KEY,</w:t>
+      <w:proofErr w:type="gramStart"/>
+      <w:r>
+        <w:t>id</w:t>
+      </w:r>
+      <w:proofErr w:type="gramEnd"/>
+      <w:r>
+        <w:t xml:space="preserve"> int AUTO_INCREMENT PRIMARY KEY,</w:t>
       </w:r>
     </w:p>
     <w:p>
@@ -8841,10 +8949,12 @@
         <w:spacing w:after="0"/>
       </w:pPr>
       <w:proofErr w:type="spellStart"/>
+      <w:proofErr w:type="gramStart"/>
       <w:r>
         <w:t>fname</w:t>
       </w:r>
       <w:proofErr w:type="spellEnd"/>
+      <w:proofErr w:type="gramEnd"/>
       <w:r>
         <w:t xml:space="preserve"> </w:t>
       </w:r>
@@ -8862,10 +8972,12 @@
         <w:spacing w:after="0"/>
       </w:pPr>
       <w:proofErr w:type="spellStart"/>
+      <w:proofErr w:type="gramStart"/>
       <w:r>
         <w:t>lname</w:t>
       </w:r>
       <w:proofErr w:type="spellEnd"/>
+      <w:proofErr w:type="gramEnd"/>
       <w:r>
         <w:t xml:space="preserve"> </w:t>
       </w:r>
@@ -8883,10 +8995,12 @@
         <w:spacing w:after="0"/>
       </w:pPr>
       <w:proofErr w:type="spellStart"/>
+      <w:proofErr w:type="gramStart"/>
       <w:r>
         <w:t>libraryCardNum</w:t>
       </w:r>
       <w:proofErr w:type="spellEnd"/>
+      <w:proofErr w:type="gramEnd"/>
       <w:r>
         <w:t xml:space="preserve"> int DEFAULT NULL </w:t>
       </w:r>
@@ -8902,12 +9016,17 @@
         <w:spacing w:after="0"/>
       </w:pPr>
       <w:proofErr w:type="spellStart"/>
+      <w:proofErr w:type="gramStart"/>
       <w:r>
         <w:t>pinNum</w:t>
       </w:r>
       <w:proofErr w:type="spellEnd"/>
       <w:r>
-        <w:t>(4)</w:t>
+        <w:t>(</w:t>
+      </w:r>
+      <w:proofErr w:type="gramEnd"/>
+      <w:r>
+        <w:t>4)</w:t>
       </w:r>
       <w:r>
         <w:t xml:space="preserve"> int </w:t>
@@ -8985,8 +9104,13 @@
       <w:pPr>
         <w:spacing w:after="0"/>
       </w:pPr>
-      <w:r>
-        <w:t>id int PRIMARY KEY AUTO_INCREMENT,</w:t>
+      <w:proofErr w:type="gramStart"/>
+      <w:r>
+        <w:t>id</w:t>
+      </w:r>
+      <w:proofErr w:type="gramEnd"/>
+      <w:r>
+        <w:t xml:space="preserve"> int PRIMARY KEY AUTO_INCREMENT,</w:t>
       </w:r>
     </w:p>
     <w:p>
@@ -9002,11 +9126,13 @@
         <w:spacing w:after="0"/>
       </w:pPr>
       <w:proofErr w:type="spellStart"/>
+      <w:proofErr w:type="gramStart"/>
       <w:r>
         <w:lastRenderedPageBreak/>
         <w:t>fname</w:t>
       </w:r>
       <w:proofErr w:type="spellEnd"/>
+      <w:proofErr w:type="gramEnd"/>
       <w:r>
         <w:t xml:space="preserve"> </w:t>
       </w:r>
@@ -9024,10 +9150,12 @@
         <w:spacing w:after="0"/>
       </w:pPr>
       <w:proofErr w:type="spellStart"/>
+      <w:proofErr w:type="gramStart"/>
       <w:r>
         <w:t>lname</w:t>
       </w:r>
       <w:proofErr w:type="spellEnd"/>
+      <w:proofErr w:type="gramEnd"/>
       <w:r>
         <w:t xml:space="preserve"> </w:t>
       </w:r>
@@ -9045,10 +9173,12 @@
         <w:spacing w:after="0"/>
       </w:pPr>
       <w:proofErr w:type="spellStart"/>
+      <w:proofErr w:type="gramStart"/>
       <w:r>
         <w:t>startDate</w:t>
       </w:r>
       <w:proofErr w:type="spellEnd"/>
+      <w:proofErr w:type="gramEnd"/>
       <w:r>
         <w:t xml:space="preserve"> date,</w:t>
       </w:r>
@@ -9058,10 +9188,12 @@
         <w:spacing w:after="0"/>
       </w:pPr>
       <w:proofErr w:type="spellStart"/>
+      <w:proofErr w:type="gramStart"/>
       <w:r>
         <w:t>pinNum</w:t>
       </w:r>
       <w:proofErr w:type="spellEnd"/>
+      <w:proofErr w:type="gramEnd"/>
       <w:r>
         <w:t xml:space="preserve"> int NOT NULL UNIQUE,</w:t>
       </w:r>
@@ -9071,10 +9203,12 @@
         <w:spacing w:after="0"/>
       </w:pPr>
       <w:proofErr w:type="spellStart"/>
+      <w:proofErr w:type="gramStart"/>
       <w:r>
         <w:t>userName</w:t>
       </w:r>
       <w:proofErr w:type="spellEnd"/>
+      <w:proofErr w:type="gramEnd"/>
       <w:r>
         <w:t xml:space="preserve"> </w:t>
       </w:r>
@@ -9100,15 +9234,25 @@
         <w:spacing w:after="0"/>
       </w:pPr>
       <w:r>
-        <w:t>CREATE TABLE Shelf(</w:t>
-      </w:r>
-    </w:p>
-    <w:p>
-      <w:pPr>
-        <w:spacing w:after="0"/>
-      </w:pPr>
-      <w:r>
-        <w:t>id int PRIMARY KEY AUTO_INCREMENT,</w:t>
+        <w:t xml:space="preserve">CREATE TABLE </w:t>
+      </w:r>
+      <w:proofErr w:type="gramStart"/>
+      <w:r>
+        <w:t>Shelf(</w:t>
+      </w:r>
+      <w:proofErr w:type="gramEnd"/>
+    </w:p>
+    <w:p>
+      <w:pPr>
+        <w:spacing w:after="0"/>
+      </w:pPr>
+      <w:proofErr w:type="gramStart"/>
+      <w:r>
+        <w:t>id</w:t>
+      </w:r>
+      <w:proofErr w:type="gramEnd"/>
+      <w:r>
+        <w:t xml:space="preserve"> int PRIMARY KEY AUTO_INCREMENT,</w:t>
       </w:r>
     </w:p>
     <w:p>
@@ -9124,10 +9268,12 @@
         <w:spacing w:after="0"/>
       </w:pPr>
       <w:proofErr w:type="spellStart"/>
+      <w:proofErr w:type="gramStart"/>
       <w:r>
         <w:t>floorNum</w:t>
       </w:r>
       <w:proofErr w:type="spellEnd"/>
+      <w:proofErr w:type="gramEnd"/>
       <w:r>
         <w:t xml:space="preserve"> int </w:t>
       </w:r>
@@ -9136,40 +9282,57 @@
       <w:pPr>
         <w:spacing w:after="0"/>
       </w:pPr>
-      <w:r>
-        <w:t>)ENGINE = INNODB;</w:t>
-      </w:r>
-    </w:p>
-    <w:p>
-      <w:pPr>
-        <w:spacing w:after="0"/>
-      </w:pPr>
-    </w:p>
-    <w:p>
-      <w:pPr>
-        <w:spacing w:after="0"/>
-      </w:pPr>
-      <w:r>
-        <w:t>CREATE TABLE Book(</w:t>
-      </w:r>
-    </w:p>
-    <w:p>
-      <w:pPr>
-        <w:spacing w:after="0"/>
-      </w:pPr>
-      <w:r>
-        <w:t>id int PRIMARY KEY AUTO_INCREMENT,</w:t>
-      </w:r>
-    </w:p>
-    <w:p>
-      <w:pPr>
-        <w:spacing w:after="0"/>
-      </w:pPr>
-      <w:proofErr w:type="spellStart"/>
+      <w:proofErr w:type="gramStart"/>
+      <w:r>
+        <w:t>)ENGINE</w:t>
+      </w:r>
+      <w:proofErr w:type="gramEnd"/>
+      <w:r>
+        <w:t xml:space="preserve"> = INNODB;</w:t>
+      </w:r>
+    </w:p>
+    <w:p>
+      <w:pPr>
+        <w:spacing w:after="0"/>
+      </w:pPr>
+    </w:p>
+    <w:p>
+      <w:pPr>
+        <w:spacing w:after="0"/>
+      </w:pPr>
+      <w:r>
+        <w:t xml:space="preserve">CREATE TABLE </w:t>
+      </w:r>
+      <w:proofErr w:type="gramStart"/>
+      <w:r>
+        <w:t>Book(</w:t>
+      </w:r>
+      <w:proofErr w:type="gramEnd"/>
+    </w:p>
+    <w:p>
+      <w:pPr>
+        <w:spacing w:after="0"/>
+      </w:pPr>
+      <w:proofErr w:type="gramStart"/>
+      <w:r>
+        <w:t>id</w:t>
+      </w:r>
+      <w:proofErr w:type="gramEnd"/>
+      <w:r>
+        <w:t xml:space="preserve"> int PRIMARY KEY AUTO_INCREMENT,</w:t>
+      </w:r>
+    </w:p>
+    <w:p>
+      <w:pPr>
+        <w:spacing w:after="0"/>
+      </w:pPr>
+      <w:proofErr w:type="spellStart"/>
+      <w:proofErr w:type="gramStart"/>
       <w:r>
         <w:t>authorFName</w:t>
       </w:r>
       <w:proofErr w:type="spellEnd"/>
+      <w:proofErr w:type="gramEnd"/>
       <w:r>
         <w:t xml:space="preserve"> </w:t>
       </w:r>
@@ -9187,10 +9350,12 @@
         <w:spacing w:after="0"/>
       </w:pPr>
       <w:proofErr w:type="spellStart"/>
+      <w:proofErr w:type="gramStart"/>
       <w:r>
         <w:t>authorLName</w:t>
       </w:r>
       <w:proofErr w:type="spellEnd"/>
+      <w:proofErr w:type="gramEnd"/>
       <w:r>
         <w:t xml:space="preserve"> </w:t>
       </w:r>
@@ -9207,8 +9372,13 @@
       <w:pPr>
         <w:spacing w:after="0"/>
       </w:pPr>
-      <w:r>
-        <w:t xml:space="preserve">title </w:t>
+      <w:proofErr w:type="gramStart"/>
+      <w:r>
+        <w:t>title</w:t>
+      </w:r>
+      <w:proofErr w:type="gramEnd"/>
+      <w:r>
+        <w:t xml:space="preserve"> </w:t>
       </w:r>
       <w:proofErr w:type="spellStart"/>
       <w:r>
@@ -9223,8 +9393,13 @@
       <w:pPr>
         <w:spacing w:after="0"/>
       </w:pPr>
-      <w:r>
-        <w:t xml:space="preserve">genre </w:t>
+      <w:proofErr w:type="gramStart"/>
+      <w:r>
+        <w:t>genre</w:t>
+      </w:r>
+      <w:proofErr w:type="gramEnd"/>
+      <w:r>
+        <w:t xml:space="preserve"> </w:t>
       </w:r>
       <w:proofErr w:type="spellStart"/>
       <w:r>
@@ -9239,19 +9414,26 @@
       <w:pPr>
         <w:spacing w:after="0"/>
       </w:pPr>
-      <w:r>
-        <w:t>description text,</w:t>
-      </w:r>
-    </w:p>
-    <w:p>
-      <w:pPr>
-        <w:spacing w:after="0"/>
-      </w:pPr>
-      <w:proofErr w:type="spellStart"/>
+      <w:proofErr w:type="gramStart"/>
+      <w:r>
+        <w:t>description</w:t>
+      </w:r>
+      <w:proofErr w:type="gramEnd"/>
+      <w:r>
+        <w:t xml:space="preserve"> text,</w:t>
+      </w:r>
+    </w:p>
+    <w:p>
+      <w:pPr>
+        <w:spacing w:after="0"/>
+      </w:pPr>
+      <w:proofErr w:type="spellStart"/>
+      <w:proofErr w:type="gramStart"/>
       <w:r>
         <w:t>checkedOutBy</w:t>
       </w:r>
       <w:proofErr w:type="spellEnd"/>
+      <w:proofErr w:type="gramEnd"/>
       <w:r>
         <w:t xml:space="preserve"> int DEFAULT NULL,</w:t>
       </w:r>
@@ -9261,10 +9443,12 @@
         <w:spacing w:after="0"/>
       </w:pPr>
       <w:proofErr w:type="spellStart"/>
+      <w:proofErr w:type="gramStart"/>
       <w:r>
         <w:t>dateOut</w:t>
       </w:r>
       <w:proofErr w:type="spellEnd"/>
+      <w:proofErr w:type="gramEnd"/>
       <w:r>
         <w:t xml:space="preserve"> Date,</w:t>
       </w:r>
@@ -9274,10 +9458,12 @@
         <w:spacing w:after="0"/>
       </w:pPr>
       <w:proofErr w:type="spellStart"/>
+      <w:proofErr w:type="gramStart"/>
       <w:r>
         <w:t>dueDate</w:t>
       </w:r>
       <w:proofErr w:type="spellEnd"/>
+      <w:proofErr w:type="gramEnd"/>
       <w:r>
         <w:t xml:space="preserve"> Date,</w:t>
       </w:r>
@@ -9287,10 +9473,12 @@
         <w:spacing w:after="0"/>
       </w:pPr>
       <w:proofErr w:type="spellStart"/>
+      <w:proofErr w:type="gramStart"/>
       <w:r>
         <w:t>addedBy</w:t>
       </w:r>
       <w:proofErr w:type="spellEnd"/>
+      <w:proofErr w:type="gramEnd"/>
       <w:r>
         <w:t xml:space="preserve"> int NOT NULL,</w:t>
       </w:r>
@@ -9299,8 +9487,13 @@
       <w:pPr>
         <w:spacing w:after="0"/>
       </w:pPr>
-      <w:r>
-        <w:t>shelf int NOT NULL,</w:t>
+      <w:proofErr w:type="gramStart"/>
+      <w:r>
+        <w:t>shelf</w:t>
+      </w:r>
+      <w:proofErr w:type="gramEnd"/>
+      <w:r>
+        <w:t xml:space="preserve"> int NOT NULL,</w:t>
       </w:r>
     </w:p>
     <w:p>
@@ -9347,40 +9540,57 @@
       <w:pPr>
         <w:spacing w:after="0"/>
       </w:pPr>
-      <w:r>
-        <w:t>)ENGINE = INNODB;</w:t>
-      </w:r>
-    </w:p>
-    <w:p>
-      <w:pPr>
-        <w:spacing w:after="0"/>
-      </w:pPr>
-    </w:p>
-    <w:p>
-      <w:pPr>
-        <w:spacing w:after="0"/>
-      </w:pPr>
-      <w:r>
-        <w:t>CREATE TABLE request(</w:t>
-      </w:r>
-    </w:p>
-    <w:p>
-      <w:pPr>
-        <w:spacing w:after="0"/>
-      </w:pPr>
-      <w:r>
-        <w:t>id int PRIMARY KEY AUTO_INCREMENT ,</w:t>
-      </w:r>
-    </w:p>
-    <w:p>
-      <w:pPr>
-        <w:spacing w:after="0"/>
-      </w:pPr>
-      <w:proofErr w:type="spellStart"/>
+      <w:proofErr w:type="gramStart"/>
+      <w:r>
+        <w:t>)ENGINE</w:t>
+      </w:r>
+      <w:proofErr w:type="gramEnd"/>
+      <w:r>
+        <w:t xml:space="preserve"> = INNODB;</w:t>
+      </w:r>
+    </w:p>
+    <w:p>
+      <w:pPr>
+        <w:spacing w:after="0"/>
+      </w:pPr>
+    </w:p>
+    <w:p>
+      <w:pPr>
+        <w:spacing w:after="0"/>
+      </w:pPr>
+      <w:r>
+        <w:t xml:space="preserve">CREATE TABLE </w:t>
+      </w:r>
+      <w:proofErr w:type="gramStart"/>
+      <w:r>
+        <w:t>request(</w:t>
+      </w:r>
+      <w:proofErr w:type="gramEnd"/>
+    </w:p>
+    <w:p>
+      <w:pPr>
+        <w:spacing w:after="0"/>
+      </w:pPr>
+      <w:proofErr w:type="gramStart"/>
+      <w:r>
+        <w:t>id</w:t>
+      </w:r>
+      <w:proofErr w:type="gramEnd"/>
+      <w:r>
+        <w:t xml:space="preserve"> int PRIMARY KEY AUTO_INCREMENT ,</w:t>
+      </w:r>
+    </w:p>
+    <w:p>
+      <w:pPr>
+        <w:spacing w:after="0"/>
+      </w:pPr>
+      <w:proofErr w:type="spellStart"/>
+      <w:proofErr w:type="gramStart"/>
       <w:r>
         <w:t>pid</w:t>
       </w:r>
       <w:proofErr w:type="spellEnd"/>
+      <w:proofErr w:type="gramEnd"/>
       <w:r>
         <w:t xml:space="preserve"> INT NOT NULL ,</w:t>
       </w:r>
@@ -9389,22 +9599,32 @@
       <w:pPr>
         <w:spacing w:after="0"/>
       </w:pPr>
-      <w:r>
-        <w:t>bid INT NOT NULL ,</w:t>
-      </w:r>
-    </w:p>
-    <w:p>
-      <w:pPr>
-        <w:spacing w:after="0"/>
-      </w:pPr>
-      <w:r>
-        <w:t xml:space="preserve">FOREIGN KEY ( </w:t>
+      <w:proofErr w:type="gramStart"/>
+      <w:r>
+        <w:t>bid</w:t>
+      </w:r>
+      <w:proofErr w:type="gramEnd"/>
+      <w:r>
+        <w:t xml:space="preserve"> INT NOT NULL ,</w:t>
+      </w:r>
+    </w:p>
+    <w:p>
+      <w:pPr>
+        <w:spacing w:after="0"/>
+      </w:pPr>
+      <w:r>
+        <w:t xml:space="preserve">FOREIGN KEY </w:t>
+      </w:r>
+      <w:proofErr w:type="gramStart"/>
+      <w:r>
+        <w:t xml:space="preserve">( </w:t>
       </w:r>
       <w:proofErr w:type="spellStart"/>
       <w:r>
         <w:t>pid</w:t>
       </w:r>
       <w:proofErr w:type="spellEnd"/>
+      <w:proofErr w:type="gramEnd"/>
       <w:r>
         <w:t xml:space="preserve"> ) REFERENCES Person( id ) ,</w:t>
       </w:r>
@@ -9414,7 +9634,15 @@
         <w:spacing w:after="0"/>
       </w:pPr>
       <w:r>
-        <w:t>FOREIGN KEY ( bid ) REFERENCES Book( id )</w:t>
+        <w:t xml:space="preserve">FOREIGN KEY </w:t>
+      </w:r>
+      <w:proofErr w:type="gramStart"/>
+      <w:r>
+        <w:t>( bid</w:t>
+      </w:r>
+      <w:proofErr w:type="gramEnd"/>
+      <w:r>
+        <w:t xml:space="preserve"> ) REFERENCES Book( id )</w:t>
       </w:r>
     </w:p>
     <w:p>
@@ -9509,10 +9737,18 @@
         <w:t xml:space="preserve"> ('1990-03-07', 'Rory', 'Gilmore',</w:t>
       </w:r>
       <w:r>
-        <w:t xml:space="preserve"> CURDATE</w:t>
-      </w:r>
-      <w:r>
-        <w:t>(), '1234', '</w:t>
+        <w:t xml:space="preserve"> </w:t>
+      </w:r>
+      <w:proofErr w:type="gramStart"/>
+      <w:r>
+        <w:t>CURDATE</w:t>
+      </w:r>
+      <w:r>
+        <w:t>(</w:t>
+      </w:r>
+      <w:proofErr w:type="gramEnd"/>
+      <w:r>
+        <w:t>), '1234', '</w:t>
       </w:r>
       <w:proofErr w:type="spellStart"/>
       <w:r>
@@ -9570,12 +9806,17 @@
         <w:t xml:space="preserve">INSERT INTO </w:t>
       </w:r>
       <w:proofErr w:type="spellStart"/>
+      <w:proofErr w:type="gramStart"/>
       <w:r>
         <w:t>libraryCard</w:t>
       </w:r>
       <w:proofErr w:type="spellEnd"/>
       <w:r>
-        <w:t xml:space="preserve">( </w:t>
+        <w:t>(</w:t>
+      </w:r>
+      <w:proofErr w:type="gramEnd"/>
+      <w:r>
+        <w:t xml:space="preserve"> </w:t>
       </w:r>
       <w:proofErr w:type="spellStart"/>
       <w:r>
@@ -9599,7 +9840,15 @@
         <w:spacing w:after="0"/>
       </w:pPr>
       <w:r>
-        <w:t>VALUES ( 6543, CURDATE( ) ) ;</w:t>
+        <w:t xml:space="preserve">VALUES </w:t>
+      </w:r>
+      <w:proofErr w:type="gramStart"/>
+      <w:r>
+        <w:t>( 6543</w:t>
+      </w:r>
+      <w:proofErr w:type="gramEnd"/>
+      <w:r>
+        <w:t>, CURDATE( ) ) ;</w:t>
       </w:r>
     </w:p>
     <w:p>
@@ -9693,9 +9942,11 @@
       <w:r>
         <w:t xml:space="preserve"> WHERE pin=’6543’</w:t>
       </w:r>
+      <w:proofErr w:type="gramStart"/>
       <w:r>
         <w:t>);</w:t>
       </w:r>
+      <w:proofErr w:type="gramEnd"/>
     </w:p>
     <w:p>
       <w:pPr>
@@ -9770,8 +10021,13 @@
       </w:r>
       <w:proofErr w:type="spellEnd"/>
       <w:r>
-        <w:t xml:space="preserve"> WHERE id=X(“</w:t>
-      </w:r>
+        <w:t xml:space="preserve"> WHERE id=</w:t>
+      </w:r>
+      <w:proofErr w:type="gramStart"/>
+      <w:r>
+        <w:t>X(“</w:t>
+      </w:r>
+      <w:proofErr w:type="gramEnd"/>
     </w:p>
     <w:p>
       <w:pPr>
@@ -10132,7 +10388,15 @@
         <w:spacing w:after="0"/>
       </w:pPr>
       <w:r>
-        <w:t xml:space="preserve">INSERT INTO Book( </w:t>
+        <w:t xml:space="preserve">INSERT INTO </w:t>
+      </w:r>
+      <w:proofErr w:type="gramStart"/>
+      <w:r>
+        <w:t>Book(</w:t>
+      </w:r>
+      <w:proofErr w:type="gramEnd"/>
+      <w:r>
+        <w:t xml:space="preserve"> </w:t>
       </w:r>
       <w:proofErr w:type="spellStart"/>
       <w:r>
@@ -10164,7 +10428,15 @@
         <w:spacing w:after="0"/>
       </w:pPr>
       <w:r>
-        <w:t>VALUES ('J.K.',  'Rowling',  'Harry Potter',  'Youth',  'Book about wizards', 5, 5)</w:t>
+        <w:t>VALUES ('J.K.'</w:t>
+      </w:r>
+      <w:proofErr w:type="gramStart"/>
+      <w:r>
+        <w:t>,  'Rowling'</w:t>
+      </w:r>
+      <w:proofErr w:type="gramEnd"/>
+      <w:r>
+        <w:t>,  'Harry Potter',  'Youth',  'Book about wizards', 5, 5)</w:t>
       </w:r>
     </w:p>
     <w:p>
@@ -10342,20 +10614,34 @@
         <w:rPr>
           <w:bCs/>
         </w:rPr>
-        <w:t xml:space="preserve"> = ( SELECT id</w:t>
-      </w:r>
-    </w:p>
-    <w:p>
-      <w:pPr>
-        <w:spacing w:after="0"/>
+        <w:t xml:space="preserve"> = </w:t>
+      </w:r>
+      <w:proofErr w:type="gramStart"/>
+      <w:r>
         <w:rPr>
           <w:bCs/>
         </w:rPr>
-      </w:pPr>
+        <w:t>( SELECT</w:t>
+      </w:r>
+      <w:proofErr w:type="gramEnd"/>
       <w:r>
         <w:rPr>
           <w:bCs/>
         </w:rPr>
+        <w:t xml:space="preserve"> id</w:t>
+      </w:r>
+    </w:p>
+    <w:p>
+      <w:pPr>
+        <w:spacing w:after="0"/>
+        <w:rPr>
+          <w:bCs/>
+        </w:rPr>
+      </w:pPr>
+      <w:r>
+        <w:rPr>
+          <w:bCs/>
+        </w:rPr>
         <w:t>FROM Person</w:t>
       </w:r>
     </w:p>
@@ -10384,13 +10670,27 @@
         <w:rPr>
           <w:bCs/>
         </w:rPr>
-        <w:t xml:space="preserve"> = '2' ), </w:t>
-      </w:r>
-      <w:proofErr w:type="spellStart"/>
+        <w:t xml:space="preserve"> = </w:t>
+      </w:r>
+      <w:proofErr w:type="gramStart"/>
       <w:r>
         <w:rPr>
           <w:bCs/>
         </w:rPr>
+        <w:t>'2' )</w:t>
+      </w:r>
+      <w:proofErr w:type="gramEnd"/>
+      <w:r>
+        <w:rPr>
+          <w:bCs/>
+        </w:rPr>
+        <w:t xml:space="preserve">, </w:t>
+      </w:r>
+      <w:proofErr w:type="spellStart"/>
+      <w:r>
+        <w:rPr>
+          <w:bCs/>
+        </w:rPr>
         <w:t>dateOut</w:t>
       </w:r>
       <w:proofErr w:type="spellEnd"/>
@@ -10712,9 +11012,14 @@
         <w:spacing w:after="0"/>
       </w:pPr>
       <w:r>
-        <w:t>INSERT INTO request(</w:t>
-      </w:r>
-      <w:proofErr w:type="spellStart"/>
+        <w:t xml:space="preserve">INSERT INTO </w:t>
+      </w:r>
+      <w:proofErr w:type="gramStart"/>
+      <w:r>
+        <w:t>request(</w:t>
+      </w:r>
+      <w:proofErr w:type="spellStart"/>
+      <w:proofErr w:type="gramEnd"/>
       <w:r>
         <w:t>pid</w:t>
       </w:r>
@@ -10761,10 +11066,12 @@
         <w:t xml:space="preserve">ECT </w:t>
       </w:r>
       <w:proofErr w:type="spellStart"/>
+      <w:proofErr w:type="gramStart"/>
       <w:r>
         <w:t>pid</w:t>
       </w:r>
       <w:proofErr w:type="spellEnd"/>
+      <w:proofErr w:type="gramEnd"/>
       <w:r>
         <w:t xml:space="preserve"> FROM request WHERE bid=4</w:t>
       </w:r>
@@ -10796,10 +11103,12 @@
         <w:t xml:space="preserve">DELETE FROM request WHERE </w:t>
       </w:r>
       <w:proofErr w:type="spellStart"/>
+      <w:proofErr w:type="gramStart"/>
       <w:r>
         <w:t>pid</w:t>
       </w:r>
       <w:proofErr w:type="spellEnd"/>
+      <w:proofErr w:type="gramEnd"/>
       <w:r>
         <w:t xml:space="preserve"> =3 AND bid =7</w:t>
       </w:r>
@@ -10836,7 +11145,15 @@
         <w:spacing w:after="0"/>
       </w:pPr>
       <w:r>
-        <w:t xml:space="preserve">SELECT MIN(id), </w:t>
+        <w:t xml:space="preserve">SELECT </w:t>
+      </w:r>
+      <w:proofErr w:type="gramStart"/>
+      <w:r>
+        <w:t>MIN(</w:t>
+      </w:r>
+      <w:proofErr w:type="gramEnd"/>
+      <w:r>
+        <w:t xml:space="preserve">id), </w:t>
       </w:r>
       <w:proofErr w:type="spellStart"/>
       <w:r>
@@ -11057,7 +11374,15 @@
       </w:r>
       <w:proofErr w:type="spellEnd"/>
       <w:r>
-        <w:t xml:space="preserve"> = ( SELECT id FROM Person </w:t>
+        <w:t xml:space="preserve"> = </w:t>
+      </w:r>
+      <w:proofErr w:type="gramStart"/>
+      <w:r>
+        <w:t>( SELECT</w:t>
+      </w:r>
+      <w:proofErr w:type="gramEnd"/>
+      <w:r>
+        <w:t xml:space="preserve"> id FROM Person </w:t>
       </w:r>
       <w:r>
         <w:t xml:space="preserve">WHERE </w:t>
@@ -11228,8 +11553,13 @@
       </w:r>
       <w:proofErr w:type="spellEnd"/>
       <w:r>
-        <w:t xml:space="preserve"> = ?</w:t>
-      </w:r>
+        <w:t xml:space="preserve"> </w:t>
+      </w:r>
+      <w:proofErr w:type="gramStart"/>
+      <w:r>
+        <w:t>= ?</w:t>
+      </w:r>
+      <w:proofErr w:type="gramEnd"/>
     </w:p>
     <w:p>
       <w:pPr>
@@ -11244,8 +11574,13 @@
       </w:r>
       <w:proofErr w:type="spellEnd"/>
       <w:r>
-        <w:t xml:space="preserve"> = ?</w:t>
-      </w:r>
+        <w:t xml:space="preserve"> </w:t>
+      </w:r>
+      <w:proofErr w:type="gramStart"/>
+      <w:r>
+        <w:t>= ?</w:t>
+      </w:r>
+      <w:proofErr w:type="gramEnd"/>
     </w:p>
     <w:p>
       <w:pPr>
@@ -11817,6 +12152,229 @@
         <w:lastRenderedPageBreak/>
         <w:t>Print books added by a librarian</w:t>
       </w:r>
+    </w:p>
+    <w:p>
+      <w:pPr>
+        <w:spacing w:after="0"/>
+      </w:pPr>
+      <w:r>
+        <w:t xml:space="preserve">SELECT Book.id AS id, </w:t>
+      </w:r>
+      <w:proofErr w:type="spellStart"/>
+      <w:r>
+        <w:t>authorFName</w:t>
+      </w:r>
+      <w:proofErr w:type="spellEnd"/>
+      <w:r>
+        <w:t xml:space="preserve">, </w:t>
+      </w:r>
+      <w:proofErr w:type="spellStart"/>
+      <w:r>
+        <w:t>authorLName</w:t>
+      </w:r>
+      <w:proofErr w:type="spellEnd"/>
+      <w:r>
+        <w:t xml:space="preserve">, title, genre, description, </w:t>
+      </w:r>
+      <w:proofErr w:type="spellStart"/>
+      <w:r>
+        <w:t>checkedOutBy</w:t>
+      </w:r>
+      <w:proofErr w:type="spellEnd"/>
+      <w:r>
+        <w:t xml:space="preserve">, </w:t>
+      </w:r>
+      <w:proofErr w:type="spellStart"/>
+      <w:r>
+        <w:t>dueDate</w:t>
+      </w:r>
+      <w:proofErr w:type="spellEnd"/>
+      <w:r>
+        <w:t xml:space="preserve">, </w:t>
+      </w:r>
+      <w:proofErr w:type="spellStart"/>
+      <w:r>
+        <w:t>dateOut</w:t>
+      </w:r>
+      <w:proofErr w:type="spellEnd"/>
+      <w:r>
+        <w:t xml:space="preserve">, </w:t>
+      </w:r>
+      <w:proofErr w:type="spellStart"/>
+      <w:r>
+        <w:t>Shelf.location</w:t>
+      </w:r>
+      <w:proofErr w:type="spellEnd"/>
+      <w:r>
+        <w:t xml:space="preserve"> AS location, </w:t>
+      </w:r>
+      <w:proofErr w:type="spellStart"/>
+      <w:r>
+        <w:t>Shelf.floorNum</w:t>
+      </w:r>
+      <w:proofErr w:type="spellEnd"/>
+      <w:r>
+        <w:t xml:space="preserve"> AS </w:t>
+      </w:r>
+      <w:proofErr w:type="spellStart"/>
+      <w:r>
+        <w:t>floorNum</w:t>
+      </w:r>
+      <w:proofErr w:type="spellEnd"/>
+      <w:r>
+        <w:t xml:space="preserve">, </w:t>
+      </w:r>
+      <w:proofErr w:type="spellStart"/>
+      <w:r>
+        <w:t>Person.fName</w:t>
+      </w:r>
+      <w:proofErr w:type="spellEnd"/>
+      <w:r>
+        <w:t xml:space="preserve"> AS </w:t>
+      </w:r>
+      <w:proofErr w:type="spellStart"/>
+      <w:r>
+        <w:t>pfname</w:t>
+      </w:r>
+      <w:proofErr w:type="spellEnd"/>
+      <w:r>
+        <w:t xml:space="preserve">, </w:t>
+      </w:r>
+      <w:proofErr w:type="spellStart"/>
+      <w:r>
+        <w:t>Person.lname</w:t>
+      </w:r>
+      <w:proofErr w:type="spellEnd"/>
+      <w:r>
+        <w:t xml:space="preserve"> AS </w:t>
+      </w:r>
+      <w:proofErr w:type="spellStart"/>
+      <w:r>
+        <w:t>plname</w:t>
+      </w:r>
+      <w:proofErr w:type="spellEnd"/>
+    </w:p>
+    <w:p>
+      <w:pPr>
+        <w:spacing w:after="0"/>
+      </w:pPr>
+      <w:r>
+        <w:t>FROM Book</w:t>
+      </w:r>
+    </w:p>
+    <w:p>
+      <w:pPr>
+        <w:spacing w:after="0"/>
+      </w:pPr>
+      <w:r>
+        <w:t xml:space="preserve">INNER JOIN Shelf ON Shelf.id = </w:t>
+      </w:r>
+      <w:proofErr w:type="spellStart"/>
+      <w:r>
+        <w:t>Book.shelf</w:t>
+      </w:r>
+      <w:proofErr w:type="spellEnd"/>
+    </w:p>
+    <w:p>
+      <w:pPr>
+        <w:spacing w:after="0"/>
+      </w:pPr>
+      <w:r>
+        <w:t xml:space="preserve">LEFT JOIN Person ON Person.id = </w:t>
+      </w:r>
+      <w:proofErr w:type="spellStart"/>
+      <w:r>
+        <w:t>Book.checkedOutBy</w:t>
+      </w:r>
+      <w:proofErr w:type="spellEnd"/>
+    </w:p>
+    <w:p>
+      <w:pPr>
+        <w:spacing w:after="0"/>
+      </w:pPr>
+      <w:r>
+        <w:t xml:space="preserve">INNER JOIN Librarian ON Librarian.id = </w:t>
+      </w:r>
+      <w:proofErr w:type="spellStart"/>
+      <w:r>
+        <w:t>Book.addedBy</w:t>
+      </w:r>
+      <w:proofErr w:type="spellEnd"/>
+    </w:p>
+    <w:p>
+      <w:pPr>
+        <w:spacing w:after="0"/>
+      </w:pPr>
+      <w:r>
+        <w:t xml:space="preserve">WHERE </w:t>
+      </w:r>
+      <w:proofErr w:type="spellStart"/>
+      <w:r>
+        <w:t>addedBy</w:t>
+      </w:r>
+      <w:proofErr w:type="spellEnd"/>
+      <w:r>
+        <w:t xml:space="preserve"> = ( </w:t>
+      </w:r>
+    </w:p>
+    <w:p>
+      <w:pPr>
+        <w:spacing w:after="0"/>
+      </w:pPr>
+      <w:r>
+        <w:t>SELECT id</w:t>
+      </w:r>
+    </w:p>
+    <w:p>
+      <w:pPr>
+        <w:spacing w:after="0"/>
+      </w:pPr>
+      <w:r>
+        <w:t>FROM Librarian</w:t>
+      </w:r>
+    </w:p>
+    <w:p>
+      <w:pPr>
+        <w:spacing w:after="0"/>
+      </w:pPr>
+      <w:r>
+        <w:t xml:space="preserve">WHERE username </w:t>
+      </w:r>
+      <w:proofErr w:type="gramStart"/>
+      <w:r>
+        <w:t>=  '</w:t>
+      </w:r>
+      <w:proofErr w:type="spellStart"/>
+      <w:r>
+        <w:t>rgilmore</w:t>
+      </w:r>
+      <w:proofErr w:type="spellEnd"/>
+      <w:r>
+        <w:t>'</w:t>
+      </w:r>
+      <w:proofErr w:type="gramEnd"/>
+      <w:r>
+        <w:t xml:space="preserve"> )</w:t>
+      </w:r>
+    </w:p>
+    <w:p>
+      <w:pPr>
+        <w:spacing w:after="0"/>
+      </w:pPr>
+    </w:p>
+    <w:p>
+      <w:pPr>
+        <w:spacing w:after="0"/>
+        <w:rPr>
+          <w:b/>
+        </w:rPr>
+      </w:pPr>
+      <w:r>
+        <w:rPr>
+          <w:b/>
+        </w:rPr>
+        <w:t>Select a list of genres</w:t>
+      </w:r>
       <w:bookmarkStart w:id="0" w:name="_GoBack"/>
       <w:bookmarkEnd w:id="0"/>
     </w:p>
@@ -11825,195 +12383,7 @@
         <w:spacing w:after="0"/>
       </w:pPr>
       <w:r>
-        <w:t xml:space="preserve">SELECT Book.id AS id, </w:t>
-      </w:r>
-      <w:proofErr w:type="spellStart"/>
-      <w:r>
-        <w:t>authorFName</w:t>
-      </w:r>
-      <w:proofErr w:type="spellEnd"/>
-      <w:r>
-        <w:t xml:space="preserve">, </w:t>
-      </w:r>
-      <w:proofErr w:type="spellStart"/>
-      <w:r>
-        <w:t>authorLName</w:t>
-      </w:r>
-      <w:proofErr w:type="spellEnd"/>
-      <w:r>
-        <w:t xml:space="preserve">, title, genre, description, </w:t>
-      </w:r>
-      <w:proofErr w:type="spellStart"/>
-      <w:r>
-        <w:t>checkedOutBy</w:t>
-      </w:r>
-      <w:proofErr w:type="spellEnd"/>
-      <w:r>
-        <w:t xml:space="preserve">, </w:t>
-      </w:r>
-      <w:proofErr w:type="spellStart"/>
-      <w:r>
-        <w:t>dueDate</w:t>
-      </w:r>
-      <w:proofErr w:type="spellEnd"/>
-      <w:r>
-        <w:t xml:space="preserve">, </w:t>
-      </w:r>
-      <w:proofErr w:type="spellStart"/>
-      <w:r>
-        <w:t>dateOut</w:t>
-      </w:r>
-      <w:proofErr w:type="spellEnd"/>
-      <w:r>
-        <w:t xml:space="preserve">, </w:t>
-      </w:r>
-      <w:proofErr w:type="spellStart"/>
-      <w:r>
-        <w:t>Shelf.location</w:t>
-      </w:r>
-      <w:proofErr w:type="spellEnd"/>
-      <w:r>
-        <w:t xml:space="preserve"> AS location, </w:t>
-      </w:r>
-      <w:proofErr w:type="spellStart"/>
-      <w:r>
-        <w:t>Shelf.floorNum</w:t>
-      </w:r>
-      <w:proofErr w:type="spellEnd"/>
-      <w:r>
-        <w:t xml:space="preserve"> AS </w:t>
-      </w:r>
-      <w:proofErr w:type="spellStart"/>
-      <w:r>
-        <w:t>floorNum</w:t>
-      </w:r>
-      <w:proofErr w:type="spellEnd"/>
-      <w:r>
-        <w:t xml:space="preserve">, </w:t>
-      </w:r>
-      <w:proofErr w:type="spellStart"/>
-      <w:r>
-        <w:t>Person.fName</w:t>
-      </w:r>
-      <w:proofErr w:type="spellEnd"/>
-      <w:r>
-        <w:t xml:space="preserve"> AS </w:t>
-      </w:r>
-      <w:proofErr w:type="spellStart"/>
-      <w:r>
-        <w:t>pfname</w:t>
-      </w:r>
-      <w:proofErr w:type="spellEnd"/>
-      <w:r>
-        <w:t xml:space="preserve">, </w:t>
-      </w:r>
-      <w:proofErr w:type="spellStart"/>
-      <w:r>
-        <w:t>Person.lname</w:t>
-      </w:r>
-      <w:proofErr w:type="spellEnd"/>
-      <w:r>
-        <w:t xml:space="preserve"> AS </w:t>
-      </w:r>
-      <w:proofErr w:type="spellStart"/>
-      <w:r>
-        <w:t>plname</w:t>
-      </w:r>
-      <w:proofErr w:type="spellEnd"/>
-    </w:p>
-    <w:p>
-      <w:pPr>
-        <w:spacing w:after="0"/>
-      </w:pPr>
-      <w:r>
-        <w:t>FROM Book</w:t>
-      </w:r>
-    </w:p>
-    <w:p>
-      <w:pPr>
-        <w:spacing w:after="0"/>
-      </w:pPr>
-      <w:r>
-        <w:t xml:space="preserve">INNER JOIN Shelf ON Shelf.id = </w:t>
-      </w:r>
-      <w:proofErr w:type="spellStart"/>
-      <w:r>
-        <w:t>Book.shelf</w:t>
-      </w:r>
-      <w:proofErr w:type="spellEnd"/>
-    </w:p>
-    <w:p>
-      <w:pPr>
-        <w:spacing w:after="0"/>
-      </w:pPr>
-      <w:r>
-        <w:t xml:space="preserve">LEFT JOIN Person ON Person.id = </w:t>
-      </w:r>
-      <w:proofErr w:type="spellStart"/>
-      <w:r>
-        <w:t>Book.checkedOutBy</w:t>
-      </w:r>
-      <w:proofErr w:type="spellEnd"/>
-    </w:p>
-    <w:p>
-      <w:pPr>
-        <w:spacing w:after="0"/>
-      </w:pPr>
-      <w:r>
-        <w:t xml:space="preserve">INNER JOIN Librarian ON Librarian.id = </w:t>
-      </w:r>
-      <w:proofErr w:type="spellStart"/>
-      <w:r>
-        <w:t>Book.addedBy</w:t>
-      </w:r>
-      <w:proofErr w:type="spellEnd"/>
-    </w:p>
-    <w:p>
-      <w:pPr>
-        <w:spacing w:after="0"/>
-      </w:pPr>
-      <w:r>
-        <w:t xml:space="preserve">WHERE </w:t>
-      </w:r>
-      <w:proofErr w:type="spellStart"/>
-      <w:r>
-        <w:t>addedBy</w:t>
-      </w:r>
-      <w:proofErr w:type="spellEnd"/>
-      <w:r>
-        <w:t xml:space="preserve"> = ( </w:t>
-      </w:r>
-    </w:p>
-    <w:p>
-      <w:pPr>
-        <w:spacing w:after="0"/>
-      </w:pPr>
-      <w:r>
-        <w:t>SELECT id</w:t>
-      </w:r>
-    </w:p>
-    <w:p>
-      <w:pPr>
-        <w:spacing w:after="0"/>
-      </w:pPr>
-      <w:r>
-        <w:t>FROM Librarian</w:t>
-      </w:r>
-    </w:p>
-    <w:p>
-      <w:pPr>
-        <w:spacing w:after="0"/>
-      </w:pPr>
-      <w:r>
-        <w:t>WHERE username =  '</w:t>
-      </w:r>
-      <w:proofErr w:type="spellStart"/>
-      <w:r>
-        <w:t>rgilmore</w:t>
-      </w:r>
-      <w:proofErr w:type="spellEnd"/>
-      <w:r>
-        <w:t>' )</w:t>
+        <w:t>SELECT genre FROM Books</w:t>
       </w:r>
     </w:p>
     <w:p>

</xml_diff>

<commit_message>
Fixed problem with delete book. Bug still in delete Patron
</commit_message>
<xml_diff>
--- a/ER+Schema.docx
+++ b/ER+Schema.docx
@@ -2873,7 +2873,7 @@
           </mc:Choice>
           <mc:Fallback>
             <w:pict>
-              <v:line w14:anchorId="49CC44BE" id="Straight Connector 4" o:spid="_x0000_s1026" style="position:absolute;flip:y;z-index:251825152;visibility:visible;mso-wrap-style:square;mso-wrap-distance-left:9pt;mso-wrap-distance-top:0;mso-wrap-distance-right:9pt;mso-wrap-distance-bottom:0;mso-position-horizontal:absolute;mso-position-horizontal-relative:margin;mso-position-vertical:absolute;mso-position-vertical-relative:text" from="153.15pt,2pt" to="189.6pt,3.8pt" o:gfxdata="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" strokecolor="black [3200]" strokeweight=".5pt">
+              <v:line w14:anchorId="0D5BF58D" id="Straight Connector 4" o:spid="_x0000_s1026" style="position:absolute;flip:y;z-index:251825152;visibility:visible;mso-wrap-style:square;mso-wrap-distance-left:9pt;mso-wrap-distance-top:0;mso-wrap-distance-right:9pt;mso-wrap-distance-bottom:0;mso-position-horizontal:absolute;mso-position-horizontal-relative:margin;mso-position-vertical:absolute;mso-position-vertical-relative:text" from="153.15pt,2pt" to="189.6pt,3.8pt" o:gfxdata="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" strokecolor="black [3200]" strokeweight=".5pt">
                 <v:stroke joinstyle="miter"/>
                 <w10:wrap anchorx="margin"/>
               </v:line>
@@ -12375,6 +12375,103 @@
         </w:rPr>
         <w:t>Select a list of genres</w:t>
       </w:r>
+    </w:p>
+    <w:p>
+      <w:pPr>
+        <w:spacing w:after="0"/>
+      </w:pPr>
+      <w:r>
+        <w:t>SELECT DISTINCT genre</w:t>
+      </w:r>
+    </w:p>
+    <w:p>
+      <w:pPr>
+        <w:spacing w:after="0"/>
+      </w:pPr>
+      <w:r>
+        <w:t>FROM Book</w:t>
+      </w:r>
+    </w:p>
+    <w:p>
+      <w:pPr>
+        <w:spacing w:after="0"/>
+      </w:pPr>
+    </w:p>
+    <w:p>
+      <w:pPr>
+        <w:spacing w:after="0"/>
+        <w:rPr>
+          <w:b/>
+        </w:rPr>
+      </w:pPr>
+      <w:r>
+        <w:rPr>
+          <w:b/>
+        </w:rPr>
+        <w:t>Select Shelves</w:t>
+      </w:r>
+    </w:p>
+    <w:p>
+      <w:pPr>
+        <w:spacing w:after="0"/>
+      </w:pPr>
+      <w:r>
+        <w:t xml:space="preserve">SELECT id, location, </w:t>
+      </w:r>
+      <w:proofErr w:type="spellStart"/>
+      <w:r>
+        <w:t>floorNum</w:t>
+      </w:r>
+      <w:proofErr w:type="spellEnd"/>
+      <w:r>
+        <w:t xml:space="preserve"> FROM Shelf</w:t>
+      </w:r>
+    </w:p>
+    <w:p>
+      <w:pPr>
+        <w:spacing w:after="0"/>
+      </w:pPr>
+    </w:p>
+    <w:p>
+      <w:pPr>
+        <w:spacing w:after="0"/>
+        <w:rPr>
+          <w:b/>
+        </w:rPr>
+      </w:pPr>
+      <w:r>
+        <w:rPr>
+          <w:b/>
+        </w:rPr>
+        <w:t>Select title to compare for add book</w:t>
+      </w:r>
+    </w:p>
+    <w:p>
+      <w:pPr>
+        <w:spacing w:after="0"/>
+      </w:pPr>
+      <w:r>
+        <w:t>SELECT title FROM Book</w:t>
+      </w:r>
+    </w:p>
+    <w:p>
+      <w:pPr>
+        <w:spacing w:after="0"/>
+      </w:pPr>
+    </w:p>
+    <w:p>
+      <w:pPr>
+        <w:spacing w:after="0"/>
+        <w:rPr>
+          <w:b/>
+        </w:rPr>
+      </w:pPr>
+      <w:r>
+        <w:rPr>
+          <w:b/>
+        </w:rPr>
+        <w:t>Find shelf to put book on</w:t>
+      </w:r>
       <w:bookmarkStart w:id="0" w:name="_GoBack"/>
       <w:bookmarkEnd w:id="0"/>
     </w:p>
@@ -12383,23 +12480,11 @@
         <w:spacing w:after="0"/>
       </w:pPr>
       <w:r>
-        <w:t>SELECT genre FROM Books</w:t>
-      </w:r>
-    </w:p>
-    <w:p>
-      <w:pPr>
-        <w:spacing w:after="0"/>
-      </w:pPr>
-    </w:p>
-    <w:p>
-      <w:pPr>
-        <w:spacing w:after="0"/>
-      </w:pPr>
-    </w:p>
-    <w:p>
-      <w:pPr>
-        <w:spacing w:after="0"/>
-      </w:pPr>
+        <w:t>SELECT shelf FROM BOOK WHERE genre=</w:t>
+      </w:r>
+      <w:r>
+        <w:t>X</w:t>
+      </w:r>
     </w:p>
     <w:sectPr>
       <w:pgSz w:w="12240" w:h="15840"/>

</xml_diff>

<commit_message>
Can add shelf -- need to move genres and delete shelf
</commit_message>
<xml_diff>
--- a/ER+Schema.docx
+++ b/ER+Schema.docx
@@ -2873,7 +2873,7 @@
           </mc:Choice>
           <mc:Fallback>
             <w:pict>
-              <v:line w14:anchorId="0D5BF58D" id="Straight Connector 4" o:spid="_x0000_s1026" style="position:absolute;flip:y;z-index:251825152;visibility:visible;mso-wrap-style:square;mso-wrap-distance-left:9pt;mso-wrap-distance-top:0;mso-wrap-distance-right:9pt;mso-wrap-distance-bottom:0;mso-position-horizontal:absolute;mso-position-horizontal-relative:margin;mso-position-vertical:absolute;mso-position-vertical-relative:text" from="153.15pt,2pt" to="189.6pt,3.8pt" o:gfxdata="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" strokecolor="black [3200]" strokeweight=".5pt">
+              <v:line w14:anchorId="79A074A4" id="Straight Connector 4" o:spid="_x0000_s1026" style="position:absolute;flip:y;z-index:251825152;visibility:visible;mso-wrap-style:square;mso-wrap-distance-left:9pt;mso-wrap-distance-top:0;mso-wrap-distance-right:9pt;mso-wrap-distance-bottom:0;mso-position-horizontal:absolute;mso-position-horizontal-relative:margin;mso-position-vertical:absolute;mso-position-vertical-relative:text" from="153.15pt,2pt" to="189.6pt,3.8pt" o:gfxdata="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" strokecolor="black [3200]" strokeweight=".5pt">
                 <v:stroke joinstyle="miter"/>
                 <w10:wrap anchorx="margin"/>
               </v:line>
@@ -9509,7 +9509,13 @@
       </w:r>
       <w:proofErr w:type="spellEnd"/>
       <w:r>
-        <w:t>) references Person (id),</w:t>
+        <w:t>) references Person (id)</w:t>
+      </w:r>
+      <w:r>
+        <w:t xml:space="preserve"> ON DELETE SET NULL</w:t>
+      </w:r>
+      <w:r>
+        <w:t>,</w:t>
       </w:r>
     </w:p>
     <w:p>
@@ -10388,15 +10394,7 @@
         <w:spacing w:after="0"/>
       </w:pPr>
       <w:r>
-        <w:t xml:space="preserve">INSERT INTO </w:t>
-      </w:r>
-      <w:proofErr w:type="gramStart"/>
-      <w:r>
-        <w:t>Book(</w:t>
-      </w:r>
-      <w:proofErr w:type="gramEnd"/>
-      <w:r>
-        <w:t xml:space="preserve"> </w:t>
+        <w:t>INSERT INTO Book(</w:t>
       </w:r>
       <w:proofErr w:type="spellStart"/>
       <w:r>
@@ -10420,23 +10418,10 @@
       </w:r>
       <w:proofErr w:type="spellEnd"/>
       <w:r>
-        <w:t xml:space="preserve">, shelf ) </w:t>
-      </w:r>
-    </w:p>
-    <w:p>
-      <w:pPr>
-        <w:spacing w:after="0"/>
-      </w:pPr>
-      <w:r>
-        <w:t>VALUES ('J.K.'</w:t>
-      </w:r>
-      <w:proofErr w:type="gramStart"/>
-      <w:r>
-        <w:t>,  'Rowling'</w:t>
-      </w:r>
-      <w:proofErr w:type="gramEnd"/>
-      <w:r>
-        <w:t>,  'Harry Potter',  'Youth',  'Book about wizards', 5, 5)</w:t>
+        <w:t xml:space="preserve">, shelf) </w:t>
+      </w:r>
+      <w:r>
+        <w:t>VALUES(?, ?, ?, ?, ?, (SELECT id FROM Librarian WHERE username= ?), ?</w:t>
       </w:r>
     </w:p>
     <w:p>
@@ -12472,6 +12457,36 @@
         </w:rPr>
         <w:t>Find shelf to put book on</w:t>
       </w:r>
+    </w:p>
+    <w:p>
+      <w:pPr>
+        <w:spacing w:after="0"/>
+      </w:pPr>
+      <w:r>
+        <w:t>SELECT shelf FROM BOOK WHERE genre=</w:t>
+      </w:r>
+      <w:r>
+        <w:t>X</w:t>
+      </w:r>
+    </w:p>
+    <w:p>
+      <w:pPr>
+        <w:spacing w:after="0"/>
+      </w:pPr>
+    </w:p>
+    <w:p>
+      <w:pPr>
+        <w:spacing w:after="0"/>
+        <w:rPr>
+          <w:b/>
+        </w:rPr>
+      </w:pPr>
+      <w:r>
+        <w:rPr>
+          <w:b/>
+        </w:rPr>
+        <w:t>Get number of books checked out</w:t>
+      </w:r>
       <w:bookmarkStart w:id="0" w:name="_GoBack"/>
       <w:bookmarkEnd w:id="0"/>
     </w:p>
@@ -12480,10 +12495,39 @@
         <w:spacing w:after="0"/>
       </w:pPr>
       <w:r>
-        <w:t>SELECT shelf FROM BOOK WHERE genre=</w:t>
-      </w:r>
-      <w:r>
-        <w:t>X</w:t>
+        <w:t>SELECT id FROM Book</w:t>
+      </w:r>
+    </w:p>
+    <w:p>
+      <w:pPr>
+        <w:spacing w:after="0"/>
+      </w:pPr>
+      <w:r>
+        <w:t xml:space="preserve">WHERE </w:t>
+      </w:r>
+      <w:proofErr w:type="spellStart"/>
+      <w:r>
+        <w:t>checkedOutBy</w:t>
+      </w:r>
+      <w:proofErr w:type="spellEnd"/>
+      <w:proofErr w:type="gramStart"/>
+      <w:r>
+        <w:t>=(</w:t>
+      </w:r>
+      <w:proofErr w:type="gramEnd"/>
+      <w:r>
+        <w:t xml:space="preserve">SELECT id FROM Person WHERE </w:t>
+      </w:r>
+      <w:proofErr w:type="spellStart"/>
+      <w:r>
+        <w:t>pinNum</w:t>
+      </w:r>
+      <w:proofErr w:type="spellEnd"/>
+      <w:r>
+        <w:t>=</w:t>
+      </w:r>
+      <w:r>
+        <w:t>X)</w:t>
       </w:r>
     </w:p>
     <w:sectPr>

</xml_diff>